<commit_message>
Updated formatting of FMU and Host version number Ethernet annunciation to match than annunciated on CAN.
</commit_message>
<xml_diff>
--- a/doc/UMN FMU Communication Protocol.docx
+++ b/doc/UMN FMU Communication Protocol.docx
@@ -73,8 +73,6 @@
         </w:rPr>
         <w:br w:type="page"/>
       </w:r>
-      <w:bookmarkStart w:id="0" w:name="_GoBack"/>
-      <w:bookmarkEnd w:id="0"/>
     </w:p>
     <w:sdt>
       <w:sdtPr>
@@ -2314,7 +2312,7 @@
           <w:color w:val="632423" w:themeColor="accent2" w:themeShade="80"/>
         </w:rPr>
       </w:pPr>
-      <w:bookmarkStart w:id="1" w:name="_Toc427836711"/>
+      <w:bookmarkStart w:id="0" w:name="_Toc427836711"/>
       <w:r>
         <w:rPr>
           <w:rFonts w:asciiTheme="minorHAnsi" w:hAnsiTheme="minorHAnsi"/>
@@ -2323,7 +2321,7 @@
         <w:lastRenderedPageBreak/>
         <w:t>Ethernet Interface</w:t>
       </w:r>
-      <w:bookmarkEnd w:id="1"/>
+      <w:bookmarkEnd w:id="0"/>
     </w:p>
     <w:p>
       <w:r>
@@ -2371,7 +2369,7 @@
           <w:color w:val="632423" w:themeColor="accent2" w:themeShade="80"/>
         </w:rPr>
       </w:pPr>
-      <w:bookmarkStart w:id="2" w:name="_Toc427836712"/>
+      <w:bookmarkStart w:id="1" w:name="_Toc427836712"/>
       <w:r>
         <w:rPr>
           <w:rFonts w:asciiTheme="minorHAnsi" w:hAnsiTheme="minorHAnsi"/>
@@ -2379,7 +2377,7 @@
         </w:rPr>
         <w:t>Packet Format</w:t>
       </w:r>
-      <w:bookmarkEnd w:id="2"/>
+      <w:bookmarkEnd w:id="1"/>
     </w:p>
     <w:p>
       <w:r>
@@ -2780,7 +2778,7 @@
           <w:color w:val="632423" w:themeColor="accent2" w:themeShade="80"/>
         </w:rPr>
       </w:pPr>
-      <w:bookmarkStart w:id="3" w:name="_Toc427836713"/>
+      <w:bookmarkStart w:id="2" w:name="_Toc427836713"/>
       <w:r>
         <w:rPr>
           <w:rFonts w:asciiTheme="minorHAnsi" w:hAnsiTheme="minorHAnsi"/>
@@ -2788,7 +2786,7 @@
         </w:rPr>
         <w:t>Packet Summary</w:t>
       </w:r>
-      <w:bookmarkEnd w:id="3"/>
+      <w:bookmarkEnd w:id="2"/>
     </w:p>
     <w:tbl>
       <w:tblPr>
@@ -3185,7 +3183,7 @@
           <w:color w:val="632423" w:themeColor="accent2" w:themeShade="80"/>
         </w:rPr>
       </w:pPr>
-      <w:bookmarkStart w:id="4" w:name="_Toc427836714"/>
+      <w:bookmarkStart w:id="3" w:name="_Toc427836714"/>
       <w:r>
         <w:rPr>
           <w:rFonts w:asciiTheme="minorHAnsi" w:hAnsiTheme="minorHAnsi"/>
@@ -3201,7 +3199,7 @@
         </w:rPr>
         <w:t>s</w:t>
       </w:r>
-      <w:bookmarkEnd w:id="4"/>
+      <w:bookmarkEnd w:id="3"/>
     </w:p>
     <w:p>
       <w:pPr>
@@ -3211,7 +3209,7 @@
           <w:color w:val="632423" w:themeColor="accent2" w:themeShade="80"/>
         </w:rPr>
       </w:pPr>
-      <w:bookmarkStart w:id="5" w:name="_Toc427836715"/>
+      <w:bookmarkStart w:id="4" w:name="_Toc427836715"/>
       <w:r>
         <w:rPr>
           <w:rFonts w:asciiTheme="minorHAnsi" w:hAnsiTheme="minorHAnsi"/>
@@ -3226,7 +3224,7 @@
         </w:rPr>
         <w:t>00)</w:t>
       </w:r>
-      <w:bookmarkEnd w:id="5"/>
+      <w:bookmarkEnd w:id="4"/>
     </w:p>
     <w:tbl>
       <w:tblPr>
@@ -3495,10 +3493,7 @@
           </w:tcPr>
           <w:p>
             <w:r>
-              <w:t>1</w:t>
-            </w:r>
-            <w:r>
-              <w:t>6</w:t>
+              <w:t>14</w:t>
             </w:r>
           </w:p>
         </w:tc>
@@ -3546,7 +3541,7 @@
         </w:trPr>
         <w:tc>
           <w:tcPr>
-            <w:tcW w:w="900" w:type="dxa"/>
+            <w:tcW w:w="892" w:type="dxa"/>
             <w:shd w:val="clear" w:color="auto" w:fill="632423" w:themeFill="accent2" w:themeFillShade="80"/>
           </w:tcPr>
           <w:p>
@@ -3565,7 +3560,7 @@
         </w:tc>
         <w:tc>
           <w:tcPr>
-            <w:tcW w:w="990" w:type="dxa"/>
+            <w:tcW w:w="984" w:type="dxa"/>
             <w:shd w:val="clear" w:color="auto" w:fill="632423" w:themeFill="accent2" w:themeFillShade="80"/>
           </w:tcPr>
           <w:p>
@@ -3584,7 +3579,7 @@
         </w:tc>
         <w:tc>
           <w:tcPr>
-            <w:tcW w:w="990" w:type="dxa"/>
+            <w:tcW w:w="981" w:type="dxa"/>
             <w:shd w:val="clear" w:color="auto" w:fill="632423" w:themeFill="accent2" w:themeFillShade="80"/>
           </w:tcPr>
           <w:p>
@@ -3603,7 +3598,7 @@
         </w:tc>
         <w:tc>
           <w:tcPr>
-            <w:tcW w:w="2340" w:type="dxa"/>
+            <w:tcW w:w="2271" w:type="dxa"/>
             <w:shd w:val="clear" w:color="auto" w:fill="632423" w:themeFill="accent2" w:themeFillShade="80"/>
           </w:tcPr>
           <w:p>
@@ -3622,7 +3617,7 @@
         </w:tc>
         <w:tc>
           <w:tcPr>
-            <w:tcW w:w="810" w:type="dxa"/>
+            <w:tcW w:w="797" w:type="dxa"/>
             <w:shd w:val="clear" w:color="auto" w:fill="632423" w:themeFill="accent2" w:themeFillShade="80"/>
           </w:tcPr>
           <w:p>
@@ -3641,7 +3636,7 @@
         </w:tc>
         <w:tc>
           <w:tcPr>
-            <w:tcW w:w="3438" w:type="dxa"/>
+            <w:tcW w:w="3317" w:type="dxa"/>
             <w:shd w:val="clear" w:color="auto" w:fill="632423" w:themeFill="accent2" w:themeFillShade="80"/>
           </w:tcPr>
           <w:p>
@@ -3665,7 +3660,7 @@
         </w:trPr>
         <w:tc>
           <w:tcPr>
-            <w:tcW w:w="900" w:type="dxa"/>
+            <w:tcW w:w="892" w:type="dxa"/>
           </w:tcPr>
           <w:p>
             <w:r>
@@ -3675,17 +3670,17 @@
         </w:tc>
         <w:tc>
           <w:tcPr>
-            <w:tcW w:w="990" w:type="dxa"/>
-          </w:tcPr>
-          <w:p>
-            <w:r>
-              <w:t>UINT32</w:t>
-            </w:r>
-          </w:p>
-        </w:tc>
-        <w:tc>
-          <w:tcPr>
-            <w:tcW w:w="990" w:type="dxa"/>
+            <w:tcW w:w="984" w:type="dxa"/>
+          </w:tcPr>
+          <w:p>
+            <w:r>
+              <w:t>UINT8</w:t>
+            </w:r>
+          </w:p>
+        </w:tc>
+        <w:tc>
+          <w:tcPr>
+            <w:tcW w:w="981" w:type="dxa"/>
           </w:tcPr>
           <w:p>
             <w:r>
@@ -3695,19 +3690,19 @@
         </w:tc>
         <w:tc>
           <w:tcPr>
-            <w:tcW w:w="2340" w:type="dxa"/>
+            <w:tcW w:w="2271" w:type="dxa"/>
           </w:tcPr>
           <w:p>
             <w:proofErr w:type="spellStart"/>
             <w:r>
-              <w:t>fwVersion</w:t>
+              <w:t>fwVersionRev</w:t>
             </w:r>
             <w:proofErr w:type="spellEnd"/>
           </w:p>
         </w:tc>
         <w:tc>
           <w:tcPr>
-            <w:tcW w:w="810" w:type="dxa"/>
+            <w:tcW w:w="797" w:type="dxa"/>
           </w:tcPr>
           <w:p>
             <w:r>
@@ -3717,11 +3712,11 @@
         </w:tc>
         <w:tc>
           <w:tcPr>
-            <w:tcW w:w="3438" w:type="dxa"/>
-          </w:tcPr>
-          <w:p>
-            <w:r>
-              <w:t>Firmware version ID.</w:t>
+            <w:tcW w:w="3317" w:type="dxa"/>
+          </w:tcPr>
+          <w:p>
+            <w:r>
+              <w:t>Firmware revision version ID.</w:t>
             </w:r>
           </w:p>
         </w:tc>
@@ -3732,27 +3727,27 @@
         </w:trPr>
         <w:tc>
           <w:tcPr>
-            <w:tcW w:w="900" w:type="dxa"/>
-          </w:tcPr>
-          <w:p>
-            <w:r>
-              <w:t>4</w:t>
-            </w:r>
-          </w:p>
-        </w:tc>
-        <w:tc>
-          <w:tcPr>
-            <w:tcW w:w="990" w:type="dxa"/>
-          </w:tcPr>
-          <w:p>
-            <w:r>
-              <w:t>UINT32</w:t>
-            </w:r>
-          </w:p>
-        </w:tc>
-        <w:tc>
-          <w:tcPr>
-            <w:tcW w:w="990" w:type="dxa"/>
+            <w:tcW w:w="892" w:type="dxa"/>
+          </w:tcPr>
+          <w:p>
+            <w:r>
+              <w:t>1</w:t>
+            </w:r>
+          </w:p>
+        </w:tc>
+        <w:tc>
+          <w:tcPr>
+            <w:tcW w:w="984" w:type="dxa"/>
+          </w:tcPr>
+          <w:p>
+            <w:r>
+              <w:t>UINT8</w:t>
+            </w:r>
+          </w:p>
+        </w:tc>
+        <w:tc>
+          <w:tcPr>
+            <w:tcW w:w="981" w:type="dxa"/>
           </w:tcPr>
           <w:p>
             <w:r>
@@ -3762,19 +3757,22 @@
         </w:tc>
         <w:tc>
           <w:tcPr>
-            <w:tcW w:w="2340" w:type="dxa"/>
+            <w:tcW w:w="2271" w:type="dxa"/>
           </w:tcPr>
           <w:p>
             <w:proofErr w:type="spellStart"/>
             <w:r>
-              <w:t>hwVersion</w:t>
+              <w:t>fwVersion</w:t>
+            </w:r>
+            <w:r>
+              <w:t>Min</w:t>
             </w:r>
             <w:proofErr w:type="spellEnd"/>
           </w:p>
         </w:tc>
         <w:tc>
           <w:tcPr>
-            <w:tcW w:w="810" w:type="dxa"/>
+            <w:tcW w:w="797" w:type="dxa"/>
           </w:tcPr>
           <w:p>
             <w:r>
@@ -3784,11 +3782,22 @@
         </w:tc>
         <w:tc>
           <w:tcPr>
-            <w:tcW w:w="3438" w:type="dxa"/>
-          </w:tcPr>
-          <w:p>
-            <w:r>
-              <w:t>Hardware version ID.</w:t>
+            <w:tcW w:w="3317" w:type="dxa"/>
+          </w:tcPr>
+          <w:p>
+            <w:r>
+              <w:t xml:space="preserve">Firmware </w:t>
+            </w:r>
+            <w:r>
+              <w:t>minor</w:t>
+            </w:r>
+            <w:r>
+              <w:t xml:space="preserve"> ve</w:t>
+            </w:r>
+            <w:bookmarkStart w:id="5" w:name="_GoBack"/>
+            <w:bookmarkEnd w:id="5"/>
+            <w:r>
+              <w:t>rsion ID.</w:t>
             </w:r>
           </w:p>
         </w:tc>
@@ -3799,27 +3808,27 @@
         </w:trPr>
         <w:tc>
           <w:tcPr>
-            <w:tcW w:w="900" w:type="dxa"/>
-          </w:tcPr>
-          <w:p>
-            <w:r>
-              <w:t>8</w:t>
-            </w:r>
-          </w:p>
-        </w:tc>
-        <w:tc>
-          <w:tcPr>
-            <w:tcW w:w="990" w:type="dxa"/>
-          </w:tcPr>
-          <w:p>
-            <w:r>
-              <w:t>UINT32</w:t>
-            </w:r>
-          </w:p>
-        </w:tc>
-        <w:tc>
-          <w:tcPr>
-            <w:tcW w:w="990" w:type="dxa"/>
+            <w:tcW w:w="892" w:type="dxa"/>
+          </w:tcPr>
+          <w:p>
+            <w:r>
+              <w:t>2</w:t>
+            </w:r>
+          </w:p>
+        </w:tc>
+        <w:tc>
+          <w:tcPr>
+            <w:tcW w:w="984" w:type="dxa"/>
+          </w:tcPr>
+          <w:p>
+            <w:r>
+              <w:t>UINT8</w:t>
+            </w:r>
+          </w:p>
+        </w:tc>
+        <w:tc>
+          <w:tcPr>
+            <w:tcW w:w="981" w:type="dxa"/>
           </w:tcPr>
           <w:p>
             <w:r>
@@ -3829,19 +3838,22 @@
         </w:tc>
         <w:tc>
           <w:tcPr>
-            <w:tcW w:w="2340" w:type="dxa"/>
+            <w:tcW w:w="2271" w:type="dxa"/>
           </w:tcPr>
           <w:p>
             <w:proofErr w:type="spellStart"/>
             <w:r>
-              <w:t>serialNum</w:t>
+              <w:t>fwVersion</w:t>
+            </w:r>
+            <w:r>
+              <w:t>Maj</w:t>
             </w:r>
             <w:proofErr w:type="spellEnd"/>
           </w:p>
         </w:tc>
         <w:tc>
           <w:tcPr>
-            <w:tcW w:w="810" w:type="dxa"/>
+            <w:tcW w:w="797" w:type="dxa"/>
           </w:tcPr>
           <w:p>
             <w:r>
@@ -3851,11 +3863,17 @@
         </w:tc>
         <w:tc>
           <w:tcPr>
-            <w:tcW w:w="3438" w:type="dxa"/>
-          </w:tcPr>
-          <w:p>
-            <w:r>
-              <w:t>Serial number.</w:t>
+            <w:tcW w:w="3317" w:type="dxa"/>
+          </w:tcPr>
+          <w:p>
+            <w:r>
+              <w:t xml:space="preserve">Firmware </w:t>
+            </w:r>
+            <w:r>
+              <w:t>major</w:t>
+            </w:r>
+            <w:r>
+              <w:t xml:space="preserve"> version ID.</w:t>
             </w:r>
           </w:p>
         </w:tc>
@@ -3866,17 +3884,303 @@
         </w:trPr>
         <w:tc>
           <w:tcPr>
-            <w:tcW w:w="900" w:type="dxa"/>
-          </w:tcPr>
-          <w:p>
-            <w:r>
-              <w:t>12</w:t>
-            </w:r>
-          </w:p>
-        </w:tc>
-        <w:tc>
-          <w:tcPr>
-            <w:tcW w:w="990" w:type="dxa"/>
+            <w:tcW w:w="892" w:type="dxa"/>
+          </w:tcPr>
+          <w:p>
+            <w:r>
+              <w:t>3</w:t>
+            </w:r>
+          </w:p>
+        </w:tc>
+        <w:tc>
+          <w:tcPr>
+            <w:tcW w:w="984" w:type="dxa"/>
+          </w:tcPr>
+          <w:p>
+            <w:r>
+              <w:t>UINT8</w:t>
+            </w:r>
+          </w:p>
+        </w:tc>
+        <w:tc>
+          <w:tcPr>
+            <w:tcW w:w="981" w:type="dxa"/>
+          </w:tcPr>
+          <w:p>
+            <w:r>
+              <w:t>-</w:t>
+            </w:r>
+          </w:p>
+        </w:tc>
+        <w:tc>
+          <w:tcPr>
+            <w:tcW w:w="2271" w:type="dxa"/>
+          </w:tcPr>
+          <w:p>
+            <w:proofErr w:type="spellStart"/>
+            <w:r>
+              <w:t>hwVersionRev</w:t>
+            </w:r>
+            <w:proofErr w:type="spellEnd"/>
+          </w:p>
+        </w:tc>
+        <w:tc>
+          <w:tcPr>
+            <w:tcW w:w="797" w:type="dxa"/>
+          </w:tcPr>
+          <w:p>
+            <w:r>
+              <w:t>-</w:t>
+            </w:r>
+          </w:p>
+        </w:tc>
+        <w:tc>
+          <w:tcPr>
+            <w:tcW w:w="3317" w:type="dxa"/>
+          </w:tcPr>
+          <w:p>
+            <w:r>
+              <w:t>Hardware revision version ID.</w:t>
+            </w:r>
+          </w:p>
+        </w:tc>
+      </w:tr>
+      <w:tr>
+        <w:trPr>
+          <w:trHeight w:val="260"/>
+        </w:trPr>
+        <w:tc>
+          <w:tcPr>
+            <w:tcW w:w="892" w:type="dxa"/>
+          </w:tcPr>
+          <w:p>
+            <w:r>
+              <w:t>4</w:t>
+            </w:r>
+          </w:p>
+        </w:tc>
+        <w:tc>
+          <w:tcPr>
+            <w:tcW w:w="984" w:type="dxa"/>
+          </w:tcPr>
+          <w:p>
+            <w:r>
+              <w:t>UINT8</w:t>
+            </w:r>
+          </w:p>
+        </w:tc>
+        <w:tc>
+          <w:tcPr>
+            <w:tcW w:w="981" w:type="dxa"/>
+          </w:tcPr>
+          <w:p>
+            <w:r>
+              <w:t>-</w:t>
+            </w:r>
+          </w:p>
+        </w:tc>
+        <w:tc>
+          <w:tcPr>
+            <w:tcW w:w="2271" w:type="dxa"/>
+          </w:tcPr>
+          <w:p>
+            <w:proofErr w:type="spellStart"/>
+            <w:r>
+              <w:t>hwVersion</w:t>
+            </w:r>
+            <w:r>
+              <w:t>Min</w:t>
+            </w:r>
+            <w:proofErr w:type="spellEnd"/>
+          </w:p>
+        </w:tc>
+        <w:tc>
+          <w:tcPr>
+            <w:tcW w:w="797" w:type="dxa"/>
+          </w:tcPr>
+          <w:p>
+            <w:r>
+              <w:t>-</w:t>
+            </w:r>
+          </w:p>
+        </w:tc>
+        <w:tc>
+          <w:tcPr>
+            <w:tcW w:w="3317" w:type="dxa"/>
+          </w:tcPr>
+          <w:p>
+            <w:r>
+              <w:t xml:space="preserve">Hardware </w:t>
+            </w:r>
+            <w:r>
+              <w:t>minor</w:t>
+            </w:r>
+            <w:r>
+              <w:t xml:space="preserve"> version ID.</w:t>
+            </w:r>
+          </w:p>
+        </w:tc>
+      </w:tr>
+      <w:tr>
+        <w:trPr>
+          <w:trHeight w:val="260"/>
+        </w:trPr>
+        <w:tc>
+          <w:tcPr>
+            <w:tcW w:w="892" w:type="dxa"/>
+          </w:tcPr>
+          <w:p>
+            <w:r>
+              <w:t>5</w:t>
+            </w:r>
+          </w:p>
+        </w:tc>
+        <w:tc>
+          <w:tcPr>
+            <w:tcW w:w="984" w:type="dxa"/>
+          </w:tcPr>
+          <w:p>
+            <w:r>
+              <w:t>UINT8</w:t>
+            </w:r>
+          </w:p>
+        </w:tc>
+        <w:tc>
+          <w:tcPr>
+            <w:tcW w:w="981" w:type="dxa"/>
+          </w:tcPr>
+          <w:p>
+            <w:r>
+              <w:t>-</w:t>
+            </w:r>
+          </w:p>
+        </w:tc>
+        <w:tc>
+          <w:tcPr>
+            <w:tcW w:w="2271" w:type="dxa"/>
+          </w:tcPr>
+          <w:p>
+            <w:proofErr w:type="spellStart"/>
+            <w:r>
+              <w:t>hwVersion</w:t>
+            </w:r>
+            <w:r>
+              <w:t>Maj</w:t>
+            </w:r>
+            <w:proofErr w:type="spellEnd"/>
+          </w:p>
+        </w:tc>
+        <w:tc>
+          <w:tcPr>
+            <w:tcW w:w="797" w:type="dxa"/>
+          </w:tcPr>
+          <w:p>
+            <w:r>
+              <w:t>-</w:t>
+            </w:r>
+          </w:p>
+        </w:tc>
+        <w:tc>
+          <w:tcPr>
+            <w:tcW w:w="3317" w:type="dxa"/>
+          </w:tcPr>
+          <w:p>
+            <w:r>
+              <w:t xml:space="preserve">Hardware </w:t>
+            </w:r>
+            <w:r>
+              <w:t>major</w:t>
+            </w:r>
+            <w:r>
+              <w:t xml:space="preserve"> version ID.</w:t>
+            </w:r>
+          </w:p>
+        </w:tc>
+      </w:tr>
+      <w:tr>
+        <w:trPr>
+          <w:trHeight w:val="260"/>
+        </w:trPr>
+        <w:tc>
+          <w:tcPr>
+            <w:tcW w:w="892" w:type="dxa"/>
+          </w:tcPr>
+          <w:p>
+            <w:r>
+              <w:t>6</w:t>
+            </w:r>
+          </w:p>
+        </w:tc>
+        <w:tc>
+          <w:tcPr>
+            <w:tcW w:w="984" w:type="dxa"/>
+          </w:tcPr>
+          <w:p>
+            <w:r>
+              <w:t>UINT32</w:t>
+            </w:r>
+          </w:p>
+        </w:tc>
+        <w:tc>
+          <w:tcPr>
+            <w:tcW w:w="981" w:type="dxa"/>
+          </w:tcPr>
+          <w:p>
+            <w:r>
+              <w:t>-</w:t>
+            </w:r>
+          </w:p>
+        </w:tc>
+        <w:tc>
+          <w:tcPr>
+            <w:tcW w:w="2271" w:type="dxa"/>
+          </w:tcPr>
+          <w:p>
+            <w:proofErr w:type="spellStart"/>
+            <w:r>
+              <w:t>serialNum</w:t>
+            </w:r>
+            <w:proofErr w:type="spellEnd"/>
+          </w:p>
+        </w:tc>
+        <w:tc>
+          <w:tcPr>
+            <w:tcW w:w="797" w:type="dxa"/>
+          </w:tcPr>
+          <w:p>
+            <w:r>
+              <w:t>-</w:t>
+            </w:r>
+          </w:p>
+        </w:tc>
+        <w:tc>
+          <w:tcPr>
+            <w:tcW w:w="3317" w:type="dxa"/>
+          </w:tcPr>
+          <w:p>
+            <w:r>
+              <w:t>Serial number.</w:t>
+            </w:r>
+          </w:p>
+        </w:tc>
+      </w:tr>
+      <w:tr>
+        <w:trPr>
+          <w:trHeight w:val="260"/>
+        </w:trPr>
+        <w:tc>
+          <w:tcPr>
+            <w:tcW w:w="892" w:type="dxa"/>
+          </w:tcPr>
+          <w:p>
+            <w:r>
+              <w:t>10</w:t>
+            </w:r>
+          </w:p>
+        </w:tc>
+        <w:tc>
+          <w:tcPr>
+            <w:tcW w:w="984" w:type="dxa"/>
           </w:tcPr>
           <w:p>
             <w:r>
@@ -3889,7 +4193,7 @@
         </w:tc>
         <w:tc>
           <w:tcPr>
-            <w:tcW w:w="990" w:type="dxa"/>
+            <w:tcW w:w="981" w:type="dxa"/>
           </w:tcPr>
           <w:p>
             <w:r>
@@ -3899,7 +4203,7 @@
         </w:tc>
         <w:tc>
           <w:tcPr>
-            <w:tcW w:w="2340" w:type="dxa"/>
+            <w:tcW w:w="2271" w:type="dxa"/>
           </w:tcPr>
           <w:p>
             <w:proofErr w:type="spellStart"/>
@@ -3911,7 +4215,7 @@
         </w:tc>
         <w:tc>
           <w:tcPr>
-            <w:tcW w:w="810" w:type="dxa"/>
+            <w:tcW w:w="797" w:type="dxa"/>
           </w:tcPr>
           <w:p>
             <w:proofErr w:type="spellStart"/>
@@ -3923,7 +4227,7 @@
         </w:tc>
         <w:tc>
           <w:tcPr>
-            <w:tcW w:w="3438" w:type="dxa"/>
+            <w:tcW w:w="3317" w:type="dxa"/>
           </w:tcPr>
           <w:p>
             <w:r>
@@ -6173,7 +6477,7 @@
           </w:tcPr>
           <w:p>
             <w:r>
-              <w:t>20</w:t>
+              <w:t>18</w:t>
             </w:r>
           </w:p>
         </w:tc>
@@ -6211,9 +6515,9 @@
         <w:gridCol w:w="892"/>
         <w:gridCol w:w="983"/>
         <w:gridCol w:w="980"/>
-        <w:gridCol w:w="2279"/>
-        <w:gridCol w:w="797"/>
-        <w:gridCol w:w="3311"/>
+        <w:gridCol w:w="2284"/>
+        <w:gridCol w:w="796"/>
+        <w:gridCol w:w="3307"/>
       </w:tblGrid>
       <w:tr>
         <w:trPr>
@@ -6221,7 +6525,7 @@
         </w:trPr>
         <w:tc>
           <w:tcPr>
-            <w:tcW w:w="900" w:type="dxa"/>
+            <w:tcW w:w="892" w:type="dxa"/>
             <w:shd w:val="clear" w:color="auto" w:fill="632423" w:themeFill="accent2" w:themeFillShade="80"/>
           </w:tcPr>
           <w:p>
@@ -6240,7 +6544,7 @@
         </w:tc>
         <w:tc>
           <w:tcPr>
-            <w:tcW w:w="990" w:type="dxa"/>
+            <w:tcW w:w="983" w:type="dxa"/>
             <w:shd w:val="clear" w:color="auto" w:fill="632423" w:themeFill="accent2" w:themeFillShade="80"/>
           </w:tcPr>
           <w:p>
@@ -6259,7 +6563,7 @@
         </w:tc>
         <w:tc>
           <w:tcPr>
-            <w:tcW w:w="990" w:type="dxa"/>
+            <w:tcW w:w="980" w:type="dxa"/>
             <w:shd w:val="clear" w:color="auto" w:fill="632423" w:themeFill="accent2" w:themeFillShade="80"/>
           </w:tcPr>
           <w:p>
@@ -6278,7 +6582,7 @@
         </w:tc>
         <w:tc>
           <w:tcPr>
-            <w:tcW w:w="2340" w:type="dxa"/>
+            <w:tcW w:w="2284" w:type="dxa"/>
             <w:shd w:val="clear" w:color="auto" w:fill="632423" w:themeFill="accent2" w:themeFillShade="80"/>
           </w:tcPr>
           <w:p>
@@ -6297,7 +6601,7 @@
         </w:tc>
         <w:tc>
           <w:tcPr>
-            <w:tcW w:w="810" w:type="dxa"/>
+            <w:tcW w:w="796" w:type="dxa"/>
             <w:shd w:val="clear" w:color="auto" w:fill="632423" w:themeFill="accent2" w:themeFillShade="80"/>
           </w:tcPr>
           <w:p>
@@ -6316,7 +6620,7 @@
         </w:tc>
         <w:tc>
           <w:tcPr>
-            <w:tcW w:w="3438" w:type="dxa"/>
+            <w:tcW w:w="3307" w:type="dxa"/>
             <w:shd w:val="clear" w:color="auto" w:fill="632423" w:themeFill="accent2" w:themeFillShade="80"/>
           </w:tcPr>
           <w:p>
@@ -6340,7 +6644,7 @@
         </w:trPr>
         <w:tc>
           <w:tcPr>
-            <w:tcW w:w="900" w:type="dxa"/>
+            <w:tcW w:w="892" w:type="dxa"/>
           </w:tcPr>
           <w:p>
             <w:r>
@@ -6350,17 +6654,20 @@
         </w:tc>
         <w:tc>
           <w:tcPr>
-            <w:tcW w:w="990" w:type="dxa"/>
-          </w:tcPr>
-          <w:p>
-            <w:r>
-              <w:t>UINT32</w:t>
-            </w:r>
-          </w:p>
-        </w:tc>
-        <w:tc>
-          <w:tcPr>
-            <w:tcW w:w="990" w:type="dxa"/>
+            <w:tcW w:w="983" w:type="dxa"/>
+          </w:tcPr>
+          <w:p>
+            <w:r>
+              <w:t>UINT</w:t>
+            </w:r>
+            <w:r>
+              <w:t>8</w:t>
+            </w:r>
+          </w:p>
+        </w:tc>
+        <w:tc>
+          <w:tcPr>
+            <w:tcW w:w="980" w:type="dxa"/>
           </w:tcPr>
           <w:p>
             <w:r>
@@ -6370,19 +6677,22 @@
         </w:tc>
         <w:tc>
           <w:tcPr>
-            <w:tcW w:w="2340" w:type="dxa"/>
+            <w:tcW w:w="2284" w:type="dxa"/>
           </w:tcPr>
           <w:p>
             <w:proofErr w:type="spellStart"/>
             <w:r>
               <w:t>fwVersion</w:t>
             </w:r>
+            <w:r>
+              <w:t>Rev</w:t>
+            </w:r>
             <w:proofErr w:type="spellEnd"/>
           </w:p>
         </w:tc>
         <w:tc>
           <w:tcPr>
-            <w:tcW w:w="810" w:type="dxa"/>
+            <w:tcW w:w="796" w:type="dxa"/>
           </w:tcPr>
           <w:p>
             <w:r>
@@ -6392,11 +6702,17 @@
         </w:tc>
         <w:tc>
           <w:tcPr>
-            <w:tcW w:w="3438" w:type="dxa"/>
-          </w:tcPr>
-          <w:p>
-            <w:r>
-              <w:t>Firmware version ID.</w:t>
+            <w:tcW w:w="3307" w:type="dxa"/>
+          </w:tcPr>
+          <w:p>
+            <w:r>
+              <w:t>Firmware</w:t>
+            </w:r>
+            <w:r>
+              <w:t xml:space="preserve"> revision</w:t>
+            </w:r>
+            <w:r>
+              <w:t xml:space="preserve"> version ID.</w:t>
             </w:r>
           </w:p>
         </w:tc>
@@ -6407,27 +6723,27 @@
         </w:trPr>
         <w:tc>
           <w:tcPr>
-            <w:tcW w:w="900" w:type="dxa"/>
-          </w:tcPr>
-          <w:p>
-            <w:r>
-              <w:t>4</w:t>
-            </w:r>
-          </w:p>
-        </w:tc>
-        <w:tc>
-          <w:tcPr>
-            <w:tcW w:w="990" w:type="dxa"/>
-          </w:tcPr>
-          <w:p>
-            <w:r>
-              <w:t>UINT32</w:t>
-            </w:r>
-          </w:p>
-        </w:tc>
-        <w:tc>
-          <w:tcPr>
-            <w:tcW w:w="990" w:type="dxa"/>
+            <w:tcW w:w="892" w:type="dxa"/>
+          </w:tcPr>
+          <w:p>
+            <w:r>
+              <w:t>1</w:t>
+            </w:r>
+          </w:p>
+        </w:tc>
+        <w:tc>
+          <w:tcPr>
+            <w:tcW w:w="983" w:type="dxa"/>
+          </w:tcPr>
+          <w:p>
+            <w:r>
+              <w:t>UINT8</w:t>
+            </w:r>
+          </w:p>
+        </w:tc>
+        <w:tc>
+          <w:tcPr>
+            <w:tcW w:w="980" w:type="dxa"/>
           </w:tcPr>
           <w:p>
             <w:r>
@@ -6437,19 +6753,22 @@
         </w:tc>
         <w:tc>
           <w:tcPr>
-            <w:tcW w:w="2340" w:type="dxa"/>
+            <w:tcW w:w="2284" w:type="dxa"/>
           </w:tcPr>
           <w:p>
             <w:proofErr w:type="spellStart"/>
             <w:r>
-              <w:t>hwVersion</w:t>
+              <w:t>fwVersion</w:t>
+            </w:r>
+            <w:r>
+              <w:t>Min</w:t>
             </w:r>
             <w:proofErr w:type="spellEnd"/>
           </w:p>
         </w:tc>
         <w:tc>
           <w:tcPr>
-            <w:tcW w:w="810" w:type="dxa"/>
+            <w:tcW w:w="796" w:type="dxa"/>
           </w:tcPr>
           <w:p>
             <w:r>
@@ -6459,11 +6778,17 @@
         </w:tc>
         <w:tc>
           <w:tcPr>
-            <w:tcW w:w="3438" w:type="dxa"/>
-          </w:tcPr>
-          <w:p>
-            <w:r>
-              <w:t>Hardware version ID.</w:t>
+            <w:tcW w:w="3307" w:type="dxa"/>
+          </w:tcPr>
+          <w:p>
+            <w:r>
+              <w:t xml:space="preserve">Firmware </w:t>
+            </w:r>
+            <w:r>
+              <w:t>minor</w:t>
+            </w:r>
+            <w:r>
+              <w:t xml:space="preserve"> version ID.</w:t>
             </w:r>
           </w:p>
         </w:tc>
@@ -6474,27 +6799,27 @@
         </w:trPr>
         <w:tc>
           <w:tcPr>
-            <w:tcW w:w="900" w:type="dxa"/>
-          </w:tcPr>
-          <w:p>
-            <w:r>
-              <w:t>8</w:t>
-            </w:r>
-          </w:p>
-        </w:tc>
-        <w:tc>
-          <w:tcPr>
-            <w:tcW w:w="990" w:type="dxa"/>
-          </w:tcPr>
-          <w:p>
-            <w:r>
-              <w:t>UINT32</w:t>
-            </w:r>
-          </w:p>
-        </w:tc>
-        <w:tc>
-          <w:tcPr>
-            <w:tcW w:w="990" w:type="dxa"/>
+            <w:tcW w:w="892" w:type="dxa"/>
+          </w:tcPr>
+          <w:p>
+            <w:r>
+              <w:t>2</w:t>
+            </w:r>
+          </w:p>
+        </w:tc>
+        <w:tc>
+          <w:tcPr>
+            <w:tcW w:w="983" w:type="dxa"/>
+          </w:tcPr>
+          <w:p>
+            <w:r>
+              <w:t>UINT8</w:t>
+            </w:r>
+          </w:p>
+        </w:tc>
+        <w:tc>
+          <w:tcPr>
+            <w:tcW w:w="980" w:type="dxa"/>
           </w:tcPr>
           <w:p>
             <w:r>
@@ -6504,19 +6829,22 @@
         </w:tc>
         <w:tc>
           <w:tcPr>
-            <w:tcW w:w="2340" w:type="dxa"/>
+            <w:tcW w:w="2284" w:type="dxa"/>
           </w:tcPr>
           <w:p>
             <w:proofErr w:type="spellStart"/>
             <w:r>
-              <w:t>serialNum</w:t>
+              <w:t>fwVersion</w:t>
+            </w:r>
+            <w:r>
+              <w:t>Maj</w:t>
             </w:r>
             <w:proofErr w:type="spellEnd"/>
           </w:p>
         </w:tc>
         <w:tc>
           <w:tcPr>
-            <w:tcW w:w="810" w:type="dxa"/>
+            <w:tcW w:w="796" w:type="dxa"/>
           </w:tcPr>
           <w:p>
             <w:r>
@@ -6526,11 +6854,17 @@
         </w:tc>
         <w:tc>
           <w:tcPr>
-            <w:tcW w:w="3438" w:type="dxa"/>
-          </w:tcPr>
-          <w:p>
-            <w:r>
-              <w:t>Serial number.</w:t>
+            <w:tcW w:w="3307" w:type="dxa"/>
+          </w:tcPr>
+          <w:p>
+            <w:r>
+              <w:t xml:space="preserve">Firmware </w:t>
+            </w:r>
+            <w:r>
+              <w:t>major</w:t>
+            </w:r>
+            <w:r>
+              <w:t xml:space="preserve"> version ID.</w:t>
             </w:r>
           </w:p>
         </w:tc>
@@ -6541,27 +6875,27 @@
         </w:trPr>
         <w:tc>
           <w:tcPr>
-            <w:tcW w:w="900" w:type="dxa"/>
-          </w:tcPr>
-          <w:p>
-            <w:r>
-              <w:t>12</w:t>
-            </w:r>
-          </w:p>
-        </w:tc>
-        <w:tc>
-          <w:tcPr>
-            <w:tcW w:w="990" w:type="dxa"/>
-          </w:tcPr>
-          <w:p>
-            <w:r>
-              <w:t>UINT32</w:t>
-            </w:r>
-          </w:p>
-        </w:tc>
-        <w:tc>
-          <w:tcPr>
-            <w:tcW w:w="990" w:type="dxa"/>
+            <w:tcW w:w="892" w:type="dxa"/>
+          </w:tcPr>
+          <w:p>
+            <w:r>
+              <w:t>3</w:t>
+            </w:r>
+          </w:p>
+        </w:tc>
+        <w:tc>
+          <w:tcPr>
+            <w:tcW w:w="983" w:type="dxa"/>
+          </w:tcPr>
+          <w:p>
+            <w:r>
+              <w:t>UINT8</w:t>
+            </w:r>
+          </w:p>
+        </w:tc>
+        <w:tc>
+          <w:tcPr>
+            <w:tcW w:w="980" w:type="dxa"/>
           </w:tcPr>
           <w:p>
             <w:r>
@@ -6571,35 +6905,33 @@
         </w:tc>
         <w:tc>
           <w:tcPr>
-            <w:tcW w:w="2340" w:type="dxa"/>
+            <w:tcW w:w="2284" w:type="dxa"/>
           </w:tcPr>
           <w:p>
             <w:proofErr w:type="spellStart"/>
             <w:r>
-              <w:t>msUptime</w:t>
+              <w:t>hwVersionRev</w:t>
             </w:r>
             <w:proofErr w:type="spellEnd"/>
           </w:p>
         </w:tc>
         <w:tc>
           <w:tcPr>
-            <w:tcW w:w="810" w:type="dxa"/>
-          </w:tcPr>
-          <w:p>
-            <w:proofErr w:type="spellStart"/>
-            <w:r>
-              <w:t>ms</w:t>
-            </w:r>
-            <w:proofErr w:type="spellEnd"/>
-          </w:p>
-        </w:tc>
-        <w:tc>
-          <w:tcPr>
-            <w:tcW w:w="3438" w:type="dxa"/>
-          </w:tcPr>
-          <w:p>
-            <w:r>
-              <w:t>System uptime in milliseconds.</w:t>
+            <w:tcW w:w="796" w:type="dxa"/>
+          </w:tcPr>
+          <w:p>
+            <w:r>
+              <w:t>-</w:t>
+            </w:r>
+          </w:p>
+        </w:tc>
+        <w:tc>
+          <w:tcPr>
+            <w:tcW w:w="3307" w:type="dxa"/>
+          </w:tcPr>
+          <w:p>
+            <w:r>
+              <w:t>Hardware revision version ID.</w:t>
             </w:r>
           </w:p>
         </w:tc>
@@ -6610,27 +6942,27 @@
         </w:trPr>
         <w:tc>
           <w:tcPr>
-            <w:tcW w:w="900" w:type="dxa"/>
-          </w:tcPr>
-          <w:p>
-            <w:r>
-              <w:t>16</w:t>
-            </w:r>
-          </w:p>
-        </w:tc>
-        <w:tc>
-          <w:tcPr>
-            <w:tcW w:w="990" w:type="dxa"/>
-          </w:tcPr>
-          <w:p>
-            <w:r>
-              <w:t>UINT16</w:t>
-            </w:r>
-          </w:p>
-        </w:tc>
-        <w:tc>
-          <w:tcPr>
-            <w:tcW w:w="990" w:type="dxa"/>
+            <w:tcW w:w="892" w:type="dxa"/>
+          </w:tcPr>
+          <w:p>
+            <w:r>
+              <w:t>4</w:t>
+            </w:r>
+          </w:p>
+        </w:tc>
+        <w:tc>
+          <w:tcPr>
+            <w:tcW w:w="983" w:type="dxa"/>
+          </w:tcPr>
+          <w:p>
+            <w:r>
+              <w:t>UINT8</w:t>
+            </w:r>
+          </w:p>
+        </w:tc>
+        <w:tc>
+          <w:tcPr>
+            <w:tcW w:w="980" w:type="dxa"/>
           </w:tcPr>
           <w:p>
             <w:r>
@@ -6640,33 +6972,42 @@
         </w:tc>
         <w:tc>
           <w:tcPr>
-            <w:tcW w:w="2340" w:type="dxa"/>
+            <w:tcW w:w="2284" w:type="dxa"/>
           </w:tcPr>
           <w:p>
             <w:proofErr w:type="spellStart"/>
             <w:r>
-              <w:t>inputVoltage</w:t>
+              <w:t>hwVersion</w:t>
+            </w:r>
+            <w:r>
+              <w:t>Min</w:t>
             </w:r>
             <w:proofErr w:type="spellEnd"/>
           </w:p>
         </w:tc>
         <w:tc>
           <w:tcPr>
-            <w:tcW w:w="810" w:type="dxa"/>
-          </w:tcPr>
-          <w:p>
-            <w:r>
-              <w:t>mV</w:t>
-            </w:r>
-          </w:p>
-        </w:tc>
-        <w:tc>
-          <w:tcPr>
-            <w:tcW w:w="3438" w:type="dxa"/>
-          </w:tcPr>
-          <w:p>
-            <w:r>
-              <w:t>Input voltage in millivolts.</w:t>
+            <w:tcW w:w="796" w:type="dxa"/>
+          </w:tcPr>
+          <w:p>
+            <w:r>
+              <w:t>-</w:t>
+            </w:r>
+          </w:p>
+        </w:tc>
+        <w:tc>
+          <w:tcPr>
+            <w:tcW w:w="3307" w:type="dxa"/>
+          </w:tcPr>
+          <w:p>
+            <w:r>
+              <w:t xml:space="preserve">Hardware </w:t>
+            </w:r>
+            <w:r>
+              <w:t>minor</w:t>
+            </w:r>
+            <w:r>
+              <w:t xml:space="preserve"> version ID.</w:t>
             </w:r>
           </w:p>
         </w:tc>
@@ -6677,17 +7018,296 @@
         </w:trPr>
         <w:tc>
           <w:tcPr>
-            <w:tcW w:w="900" w:type="dxa"/>
-          </w:tcPr>
-          <w:p>
-            <w:r>
-              <w:t>18</w:t>
-            </w:r>
-          </w:p>
-        </w:tc>
-        <w:tc>
-          <w:tcPr>
-            <w:tcW w:w="990" w:type="dxa"/>
+            <w:tcW w:w="892" w:type="dxa"/>
+          </w:tcPr>
+          <w:p>
+            <w:r>
+              <w:t>5</w:t>
+            </w:r>
+          </w:p>
+        </w:tc>
+        <w:tc>
+          <w:tcPr>
+            <w:tcW w:w="983" w:type="dxa"/>
+          </w:tcPr>
+          <w:p>
+            <w:r>
+              <w:t>UINT8</w:t>
+            </w:r>
+          </w:p>
+        </w:tc>
+        <w:tc>
+          <w:tcPr>
+            <w:tcW w:w="980" w:type="dxa"/>
+          </w:tcPr>
+          <w:p>
+            <w:r>
+              <w:t>-</w:t>
+            </w:r>
+          </w:p>
+        </w:tc>
+        <w:tc>
+          <w:tcPr>
+            <w:tcW w:w="2284" w:type="dxa"/>
+          </w:tcPr>
+          <w:p>
+            <w:proofErr w:type="spellStart"/>
+            <w:r>
+              <w:t>hwVersion</w:t>
+            </w:r>
+            <w:r>
+              <w:t>Maj</w:t>
+            </w:r>
+            <w:proofErr w:type="spellEnd"/>
+          </w:p>
+        </w:tc>
+        <w:tc>
+          <w:tcPr>
+            <w:tcW w:w="796" w:type="dxa"/>
+          </w:tcPr>
+          <w:p>
+            <w:r>
+              <w:t>-</w:t>
+            </w:r>
+          </w:p>
+        </w:tc>
+        <w:tc>
+          <w:tcPr>
+            <w:tcW w:w="3307" w:type="dxa"/>
+          </w:tcPr>
+          <w:p>
+            <w:r>
+              <w:t xml:space="preserve">Hardware </w:t>
+            </w:r>
+            <w:r>
+              <w:t>major</w:t>
+            </w:r>
+            <w:r>
+              <w:t xml:space="preserve"> version ID.</w:t>
+            </w:r>
+          </w:p>
+        </w:tc>
+      </w:tr>
+      <w:tr>
+        <w:trPr>
+          <w:trHeight w:val="260"/>
+        </w:trPr>
+        <w:tc>
+          <w:tcPr>
+            <w:tcW w:w="892" w:type="dxa"/>
+          </w:tcPr>
+          <w:p>
+            <w:r>
+              <w:t>6</w:t>
+            </w:r>
+          </w:p>
+        </w:tc>
+        <w:tc>
+          <w:tcPr>
+            <w:tcW w:w="983" w:type="dxa"/>
+          </w:tcPr>
+          <w:p>
+            <w:r>
+              <w:t>UINT32</w:t>
+            </w:r>
+          </w:p>
+        </w:tc>
+        <w:tc>
+          <w:tcPr>
+            <w:tcW w:w="980" w:type="dxa"/>
+          </w:tcPr>
+          <w:p>
+            <w:r>
+              <w:t>-</w:t>
+            </w:r>
+          </w:p>
+        </w:tc>
+        <w:tc>
+          <w:tcPr>
+            <w:tcW w:w="2284" w:type="dxa"/>
+          </w:tcPr>
+          <w:p>
+            <w:proofErr w:type="spellStart"/>
+            <w:r>
+              <w:t>serialNum</w:t>
+            </w:r>
+            <w:proofErr w:type="spellEnd"/>
+          </w:p>
+        </w:tc>
+        <w:tc>
+          <w:tcPr>
+            <w:tcW w:w="796" w:type="dxa"/>
+          </w:tcPr>
+          <w:p>
+            <w:r>
+              <w:t>-</w:t>
+            </w:r>
+          </w:p>
+        </w:tc>
+        <w:tc>
+          <w:tcPr>
+            <w:tcW w:w="3307" w:type="dxa"/>
+          </w:tcPr>
+          <w:p>
+            <w:r>
+              <w:t>Serial number.</w:t>
+            </w:r>
+          </w:p>
+        </w:tc>
+      </w:tr>
+      <w:tr>
+        <w:trPr>
+          <w:trHeight w:val="260"/>
+        </w:trPr>
+        <w:tc>
+          <w:tcPr>
+            <w:tcW w:w="892" w:type="dxa"/>
+          </w:tcPr>
+          <w:p>
+            <w:r>
+              <w:t>10</w:t>
+            </w:r>
+          </w:p>
+        </w:tc>
+        <w:tc>
+          <w:tcPr>
+            <w:tcW w:w="983" w:type="dxa"/>
+          </w:tcPr>
+          <w:p>
+            <w:r>
+              <w:t>UINT32</w:t>
+            </w:r>
+          </w:p>
+        </w:tc>
+        <w:tc>
+          <w:tcPr>
+            <w:tcW w:w="980" w:type="dxa"/>
+          </w:tcPr>
+          <w:p>
+            <w:r>
+              <w:t>-</w:t>
+            </w:r>
+          </w:p>
+        </w:tc>
+        <w:tc>
+          <w:tcPr>
+            <w:tcW w:w="2284" w:type="dxa"/>
+          </w:tcPr>
+          <w:p>
+            <w:proofErr w:type="spellStart"/>
+            <w:r>
+              <w:t>msUptime</w:t>
+            </w:r>
+            <w:proofErr w:type="spellEnd"/>
+          </w:p>
+        </w:tc>
+        <w:tc>
+          <w:tcPr>
+            <w:tcW w:w="796" w:type="dxa"/>
+          </w:tcPr>
+          <w:p>
+            <w:proofErr w:type="spellStart"/>
+            <w:r>
+              <w:t>ms</w:t>
+            </w:r>
+            <w:proofErr w:type="spellEnd"/>
+          </w:p>
+        </w:tc>
+        <w:tc>
+          <w:tcPr>
+            <w:tcW w:w="3307" w:type="dxa"/>
+          </w:tcPr>
+          <w:p>
+            <w:r>
+              <w:t>System uptime in milliseconds.</w:t>
+            </w:r>
+          </w:p>
+        </w:tc>
+      </w:tr>
+      <w:tr>
+        <w:trPr>
+          <w:trHeight w:val="260"/>
+        </w:trPr>
+        <w:tc>
+          <w:tcPr>
+            <w:tcW w:w="892" w:type="dxa"/>
+          </w:tcPr>
+          <w:p>
+            <w:r>
+              <w:t>14</w:t>
+            </w:r>
+          </w:p>
+        </w:tc>
+        <w:tc>
+          <w:tcPr>
+            <w:tcW w:w="983" w:type="dxa"/>
+          </w:tcPr>
+          <w:p>
+            <w:r>
+              <w:t>UINT16</w:t>
+            </w:r>
+          </w:p>
+        </w:tc>
+        <w:tc>
+          <w:tcPr>
+            <w:tcW w:w="980" w:type="dxa"/>
+          </w:tcPr>
+          <w:p>
+            <w:r>
+              <w:t>-</w:t>
+            </w:r>
+          </w:p>
+        </w:tc>
+        <w:tc>
+          <w:tcPr>
+            <w:tcW w:w="2284" w:type="dxa"/>
+          </w:tcPr>
+          <w:p>
+            <w:proofErr w:type="spellStart"/>
+            <w:r>
+              <w:t>inputVoltage</w:t>
+            </w:r>
+            <w:proofErr w:type="spellEnd"/>
+          </w:p>
+        </w:tc>
+        <w:tc>
+          <w:tcPr>
+            <w:tcW w:w="796" w:type="dxa"/>
+          </w:tcPr>
+          <w:p>
+            <w:r>
+              <w:t>mV</w:t>
+            </w:r>
+          </w:p>
+        </w:tc>
+        <w:tc>
+          <w:tcPr>
+            <w:tcW w:w="3307" w:type="dxa"/>
+          </w:tcPr>
+          <w:p>
+            <w:r>
+              <w:t>Input voltage in millivolts.</w:t>
+            </w:r>
+          </w:p>
+        </w:tc>
+      </w:tr>
+      <w:tr>
+        <w:trPr>
+          <w:trHeight w:val="260"/>
+        </w:trPr>
+        <w:tc>
+          <w:tcPr>
+            <w:tcW w:w="892" w:type="dxa"/>
+          </w:tcPr>
+          <w:p>
+            <w:r>
+              <w:t>16</w:t>
+            </w:r>
+          </w:p>
+        </w:tc>
+        <w:tc>
+          <w:tcPr>
+            <w:tcW w:w="983" w:type="dxa"/>
           </w:tcPr>
           <w:p>
             <w:r>
@@ -6697,7 +7317,7 @@
         </w:tc>
         <w:tc>
           <w:tcPr>
-            <w:tcW w:w="990" w:type="dxa"/>
+            <w:tcW w:w="980" w:type="dxa"/>
           </w:tcPr>
           <w:p>
             <w:r>
@@ -6707,7 +7327,7 @@
         </w:tc>
         <w:tc>
           <w:tcPr>
-            <w:tcW w:w="2340" w:type="dxa"/>
+            <w:tcW w:w="2284" w:type="dxa"/>
           </w:tcPr>
           <w:p>
             <w:proofErr w:type="spellStart"/>
@@ -6719,7 +7339,7 @@
         </w:tc>
         <w:tc>
           <w:tcPr>
-            <w:tcW w:w="810" w:type="dxa"/>
+            <w:tcW w:w="796" w:type="dxa"/>
           </w:tcPr>
           <w:p>
             <w:r>
@@ -6729,7 +7349,7 @@
         </w:tc>
         <w:tc>
           <w:tcPr>
-            <w:tcW w:w="3438" w:type="dxa"/>
+            <w:tcW w:w="3307" w:type="dxa"/>
           </w:tcPr>
           <w:p>
             <w:r>
@@ -19636,7 +20256,7 @@
 </file>
 
 <file path=customXml/itemProps1.xml><?xml version="1.0" encoding="utf-8"?>
-<ds:datastoreItem xmlns:ds="http://schemas.openxmlformats.org/officeDocument/2006/customXml" ds:itemID="{3ED58375-C76B-4052-A6AC-799443A87969}">
+<ds:datastoreItem xmlns:ds="http://schemas.openxmlformats.org/officeDocument/2006/customXml" ds:itemID="{47B0059F-ACBD-4B18-88E1-2CBB4540F5EA}">
   <ds:schemaRefs>
     <ds:schemaRef ds:uri="http://schemas.openxmlformats.org/officeDocument/2006/bibliography"/>
   </ds:schemaRefs>

</xml_diff>

<commit_message>
Added functionality for RC control.
</commit_message>
<xml_diff>
--- a/doc/UMN FMU Communication Protocol.docx
+++ b/doc/UMN FMU Communication Protocol.docx
@@ -3131,6 +3131,38 @@
           </w:tcPr>
           <w:p>
             <w:r>
+              <w:t>0x85</w:t>
+            </w:r>
+          </w:p>
+        </w:tc>
+        <w:tc>
+          <w:tcPr>
+            <w:tcW w:w="1772" w:type="dxa"/>
+          </w:tcPr>
+          <w:p>
+            <w:r>
+              <w:t>FMU to Host</w:t>
+            </w:r>
+          </w:p>
+        </w:tc>
+        <w:tc>
+          <w:tcPr>
+            <w:tcW w:w="6395" w:type="dxa"/>
+          </w:tcPr>
+          <w:p>
+            <w:r>
+              <w:t>RC Data</w:t>
+            </w:r>
+          </w:p>
+        </w:tc>
+      </w:tr>
+      <w:tr>
+        <w:tc>
+          <w:tcPr>
+            <w:tcW w:w="1075" w:type="dxa"/>
+          </w:tcPr>
+          <w:p>
+            <w:r>
               <w:t>0xFF</w:t>
             </w:r>
           </w:p>
@@ -3762,10 +3794,7 @@
           <w:p>
             <w:proofErr w:type="spellStart"/>
             <w:r>
-              <w:t>fwVersion</w:t>
-            </w:r>
-            <w:r>
-              <w:t>Min</w:t>
+              <w:t>fwVersionMin</w:t>
             </w:r>
             <w:proofErr w:type="spellEnd"/>
           </w:p>
@@ -3786,18 +3815,7 @@
           </w:tcPr>
           <w:p>
             <w:r>
-              <w:t xml:space="preserve">Firmware </w:t>
-            </w:r>
-            <w:r>
-              <w:t>minor</w:t>
-            </w:r>
-            <w:r>
-              <w:t xml:space="preserve"> ve</w:t>
-            </w:r>
-            <w:bookmarkStart w:id="5" w:name="_GoBack"/>
-            <w:bookmarkEnd w:id="5"/>
-            <w:r>
-              <w:t>rsion ID.</w:t>
+              <w:t>Firmware minor version ID.</w:t>
             </w:r>
           </w:p>
         </w:tc>
@@ -3843,10 +3861,7 @@
           <w:p>
             <w:proofErr w:type="spellStart"/>
             <w:r>
-              <w:t>fwVersion</w:t>
-            </w:r>
-            <w:r>
-              <w:t>Maj</w:t>
+              <w:t>fwVersionMaj</w:t>
             </w:r>
             <w:proofErr w:type="spellEnd"/>
           </w:p>
@@ -3867,13 +3882,7 @@
           </w:tcPr>
           <w:p>
             <w:r>
-              <w:t xml:space="preserve">Firmware </w:t>
-            </w:r>
-            <w:r>
-              <w:t>major</w:t>
-            </w:r>
-            <w:r>
-              <w:t xml:space="preserve"> version ID.</w:t>
+              <w:t>Firmware major version ID.</w:t>
             </w:r>
           </w:p>
         </w:tc>
@@ -3986,10 +3995,7 @@
           <w:p>
             <w:proofErr w:type="spellStart"/>
             <w:r>
-              <w:t>hwVersion</w:t>
-            </w:r>
-            <w:r>
-              <w:t>Min</w:t>
+              <w:t>hwVersionMin</w:t>
             </w:r>
             <w:proofErr w:type="spellEnd"/>
           </w:p>
@@ -4010,13 +4016,7 @@
           </w:tcPr>
           <w:p>
             <w:r>
-              <w:t xml:space="preserve">Hardware </w:t>
-            </w:r>
-            <w:r>
-              <w:t>minor</w:t>
-            </w:r>
-            <w:r>
-              <w:t xml:space="preserve"> version ID.</w:t>
+              <w:t>Hardware minor version ID.</w:t>
             </w:r>
           </w:p>
         </w:tc>
@@ -4062,10 +4062,7 @@
           <w:p>
             <w:proofErr w:type="spellStart"/>
             <w:r>
-              <w:t>hwVersion</w:t>
-            </w:r>
-            <w:r>
-              <w:t>Maj</w:t>
+              <w:t>hwVersionMaj</w:t>
             </w:r>
             <w:proofErr w:type="spellEnd"/>
           </w:p>
@@ -4086,13 +4083,7 @@
           </w:tcPr>
           <w:p>
             <w:r>
-              <w:t xml:space="preserve">Hardware </w:t>
-            </w:r>
-            <w:r>
-              <w:t>major</w:t>
-            </w:r>
-            <w:r>
-              <w:t xml:space="preserve"> version ID.</w:t>
+              <w:t>Hardware major version ID.</w:t>
             </w:r>
           </w:p>
         </w:tc>
@@ -4246,7 +4237,7 @@
           <w:color w:val="632423" w:themeColor="accent2" w:themeShade="80"/>
         </w:rPr>
       </w:pPr>
-      <w:bookmarkStart w:id="6" w:name="_Toc427836716"/>
+      <w:bookmarkStart w:id="5" w:name="_Toc427836716"/>
       <w:r>
         <w:rPr>
           <w:rFonts w:asciiTheme="minorHAnsi" w:hAnsiTheme="minorHAnsi"/>
@@ -4275,7 +4266,7 @@
         </w:rPr>
         <w:t>)</w:t>
       </w:r>
-      <w:bookmarkEnd w:id="6"/>
+      <w:bookmarkEnd w:id="5"/>
     </w:p>
     <w:tbl>
       <w:tblPr>
@@ -5084,7 +5075,7 @@
           <w:color w:val="632423" w:themeColor="accent2" w:themeShade="80"/>
         </w:rPr>
       </w:pPr>
-      <w:bookmarkStart w:id="7" w:name="_Toc427836717"/>
+      <w:bookmarkStart w:id="6" w:name="_Toc427836717"/>
       <w:r>
         <w:rPr>
           <w:rFonts w:asciiTheme="minorHAnsi" w:hAnsiTheme="minorHAnsi"/>
@@ -5107,7 +5098,7 @@
         </w:rPr>
         <w:t>02)</w:t>
       </w:r>
-      <w:bookmarkEnd w:id="7"/>
+      <w:bookmarkEnd w:id="6"/>
     </w:p>
     <w:tbl>
       <w:tblPr>
@@ -5633,7 +5624,7 @@
           <w:color w:val="632423" w:themeColor="accent2" w:themeShade="80"/>
         </w:rPr>
       </w:pPr>
-      <w:bookmarkStart w:id="8" w:name="_Toc427836718"/>
+      <w:bookmarkStart w:id="7" w:name="_Toc427836718"/>
       <w:r>
         <w:rPr>
           <w:rFonts w:asciiTheme="minorHAnsi" w:hAnsiTheme="minorHAnsi"/>
@@ -5654,6 +5645,553 @@
           <w:color w:val="632423" w:themeColor="accent2" w:themeShade="80"/>
         </w:rPr>
         <w:t>7F)</w:t>
+      </w:r>
+      <w:bookmarkEnd w:id="7"/>
+    </w:p>
+    <w:tbl>
+      <w:tblPr>
+        <w:tblStyle w:val="TableGrid"/>
+        <w:tblW w:w="0" w:type="auto"/>
+        <w:tblInd w:w="108" w:type="dxa"/>
+        <w:tblLook w:val="04A0" w:firstRow="1" w:lastRow="0" w:firstColumn="1" w:lastColumn="0" w:noHBand="0" w:noVBand="1"/>
+      </w:tblPr>
+      <w:tblGrid>
+        <w:gridCol w:w="1600"/>
+        <w:gridCol w:w="2006"/>
+        <w:gridCol w:w="972"/>
+        <w:gridCol w:w="1555"/>
+        <w:gridCol w:w="1560"/>
+        <w:gridCol w:w="1549"/>
+      </w:tblGrid>
+      <w:tr>
+        <w:trPr>
+          <w:trHeight w:val="287"/>
+        </w:trPr>
+        <w:tc>
+          <w:tcPr>
+            <w:tcW w:w="1620" w:type="dxa"/>
+            <w:shd w:val="clear" w:color="auto" w:fill="632423" w:themeFill="accent2" w:themeFillShade="80"/>
+          </w:tcPr>
+          <w:p>
+            <w:pPr>
+              <w:rPr>
+                <w:color w:val="FFC000"/>
+              </w:rPr>
+            </w:pPr>
+            <w:r>
+              <w:rPr>
+                <w:color w:val="FFC000"/>
+              </w:rPr>
+              <w:t>Message Type</w:t>
+            </w:r>
+          </w:p>
+        </w:tc>
+        <w:tc>
+          <w:tcPr>
+            <w:tcW w:w="7848" w:type="dxa"/>
+            <w:gridSpan w:val="5"/>
+          </w:tcPr>
+          <w:p>
+            <w:r>
+              <w:t>Host Debug / Exception (0x7F)</w:t>
+            </w:r>
+          </w:p>
+        </w:tc>
+      </w:tr>
+      <w:tr>
+        <w:tc>
+          <w:tcPr>
+            <w:tcW w:w="1620" w:type="dxa"/>
+            <w:shd w:val="clear" w:color="auto" w:fill="632423" w:themeFill="accent2" w:themeFillShade="80"/>
+          </w:tcPr>
+          <w:p>
+            <w:pPr>
+              <w:rPr>
+                <w:color w:val="FFC000"/>
+              </w:rPr>
+            </w:pPr>
+            <w:r>
+              <w:rPr>
+                <w:color w:val="FFC000"/>
+              </w:rPr>
+              <w:t>Description</w:t>
+            </w:r>
+          </w:p>
+        </w:tc>
+        <w:tc>
+          <w:tcPr>
+            <w:tcW w:w="7848" w:type="dxa"/>
+            <w:gridSpan w:val="5"/>
+          </w:tcPr>
+          <w:p>
+            <w:r>
+              <w:t>This packet provides h</w:t>
+            </w:r>
+            <w:r>
+              <w:t>ost debug and exception information.</w:t>
+            </w:r>
+          </w:p>
+        </w:tc>
+      </w:tr>
+      <w:tr>
+        <w:trPr>
+          <w:trHeight w:val="215"/>
+        </w:trPr>
+        <w:tc>
+          <w:tcPr>
+            <w:tcW w:w="1620" w:type="dxa"/>
+            <w:shd w:val="clear" w:color="auto" w:fill="632423" w:themeFill="accent2" w:themeFillShade="80"/>
+          </w:tcPr>
+          <w:p>
+            <w:pPr>
+              <w:rPr>
+                <w:color w:val="FFC000"/>
+              </w:rPr>
+            </w:pPr>
+            <w:r>
+              <w:rPr>
+                <w:color w:val="FFC000"/>
+              </w:rPr>
+              <w:t>Data Direction</w:t>
+            </w:r>
+          </w:p>
+        </w:tc>
+        <w:tc>
+          <w:tcPr>
+            <w:tcW w:w="7848" w:type="dxa"/>
+            <w:gridSpan w:val="5"/>
+          </w:tcPr>
+          <w:p>
+            <w:r>
+              <w:t>Host to FMU</w:t>
+            </w:r>
+          </w:p>
+        </w:tc>
+      </w:tr>
+      <w:tr>
+        <w:trPr>
+          <w:trHeight w:val="242"/>
+        </w:trPr>
+        <w:tc>
+          <w:tcPr>
+            <w:tcW w:w="1620" w:type="dxa"/>
+            <w:shd w:val="clear" w:color="auto" w:fill="632423" w:themeFill="accent2" w:themeFillShade="80"/>
+          </w:tcPr>
+          <w:p>
+            <w:pPr>
+              <w:rPr>
+                <w:color w:val="FFC000"/>
+              </w:rPr>
+            </w:pPr>
+            <w:r>
+              <w:rPr>
+                <w:color w:val="FFC000"/>
+              </w:rPr>
+              <w:t>Frequency</w:t>
+            </w:r>
+          </w:p>
+        </w:tc>
+        <w:tc>
+          <w:tcPr>
+            <w:tcW w:w="7848" w:type="dxa"/>
+            <w:gridSpan w:val="5"/>
+          </w:tcPr>
+          <w:p>
+            <w:r>
+              <w:t>Asynchronous</w:t>
+            </w:r>
+          </w:p>
+        </w:tc>
+      </w:tr>
+      <w:tr>
+        <w:tc>
+          <w:tcPr>
+            <w:tcW w:w="1620" w:type="dxa"/>
+            <w:vMerge w:val="restart"/>
+            <w:shd w:val="clear" w:color="auto" w:fill="632423" w:themeFill="accent2" w:themeFillShade="80"/>
+          </w:tcPr>
+          <w:p>
+            <w:pPr>
+              <w:rPr>
+                <w:color w:val="FFC000"/>
+              </w:rPr>
+            </w:pPr>
+            <w:r>
+              <w:rPr>
+                <w:color w:val="FFC000"/>
+              </w:rPr>
+              <w:t>Message Structure</w:t>
+            </w:r>
+          </w:p>
+        </w:tc>
+        <w:tc>
+          <w:tcPr>
+            <w:tcW w:w="2070" w:type="dxa"/>
+            <w:shd w:val="clear" w:color="auto" w:fill="E5B8B7" w:themeFill="accent2" w:themeFillTint="66"/>
+          </w:tcPr>
+          <w:p>
+            <w:r>
+              <w:t>Header</w:t>
+            </w:r>
+          </w:p>
+        </w:tc>
+        <w:tc>
+          <w:tcPr>
+            <w:tcW w:w="990" w:type="dxa"/>
+            <w:shd w:val="clear" w:color="auto" w:fill="E5B8B7" w:themeFill="accent2" w:themeFillTint="66"/>
+          </w:tcPr>
+          <w:p>
+            <w:r>
+              <w:t>Type</w:t>
+            </w:r>
+          </w:p>
+        </w:tc>
+        <w:tc>
+          <w:tcPr>
+            <w:tcW w:w="1596" w:type="dxa"/>
+            <w:shd w:val="clear" w:color="auto" w:fill="E5B8B7" w:themeFill="accent2" w:themeFillTint="66"/>
+          </w:tcPr>
+          <w:p>
+            <w:r>
+              <w:t>Length (Bytes)</w:t>
+            </w:r>
+          </w:p>
+        </w:tc>
+        <w:tc>
+          <w:tcPr>
+            <w:tcW w:w="1596" w:type="dxa"/>
+            <w:shd w:val="clear" w:color="auto" w:fill="E5B8B7" w:themeFill="accent2" w:themeFillTint="66"/>
+          </w:tcPr>
+          <w:p>
+            <w:r>
+              <w:t>Payload</w:t>
+            </w:r>
+          </w:p>
+        </w:tc>
+        <w:tc>
+          <w:tcPr>
+            <w:tcW w:w="1596" w:type="dxa"/>
+            <w:shd w:val="clear" w:color="auto" w:fill="E5B8B7" w:themeFill="accent2" w:themeFillTint="66"/>
+          </w:tcPr>
+          <w:p>
+            <w:r>
+              <w:t>CRC</w:t>
+            </w:r>
+          </w:p>
+        </w:tc>
+      </w:tr>
+      <w:tr>
+        <w:trPr>
+          <w:trHeight w:val="134"/>
+        </w:trPr>
+        <w:tc>
+          <w:tcPr>
+            <w:tcW w:w="1620" w:type="dxa"/>
+            <w:vMerge/>
+            <w:shd w:val="clear" w:color="auto" w:fill="632423" w:themeFill="accent2" w:themeFillShade="80"/>
+          </w:tcPr>
+          <w:p/>
+        </w:tc>
+        <w:tc>
+          <w:tcPr>
+            <w:tcW w:w="2070" w:type="dxa"/>
+          </w:tcPr>
+          <w:p>
+            <w:r>
+              <w:t>0x55, 0x4D, 0x4E</w:t>
+            </w:r>
+          </w:p>
+        </w:tc>
+        <w:tc>
+          <w:tcPr>
+            <w:tcW w:w="990" w:type="dxa"/>
+          </w:tcPr>
+          <w:p>
+            <w:r>
+              <w:t>0x</w:t>
+            </w:r>
+            <w:r>
+              <w:t>7F</w:t>
+            </w:r>
+          </w:p>
+        </w:tc>
+        <w:tc>
+          <w:tcPr>
+            <w:tcW w:w="1596" w:type="dxa"/>
+          </w:tcPr>
+          <w:p>
+            <w:r>
+              <w:t>1</w:t>
+            </w:r>
+            <w:r>
+              <w:t>-1024</w:t>
+            </w:r>
+          </w:p>
+        </w:tc>
+        <w:tc>
+          <w:tcPr>
+            <w:tcW w:w="1596" w:type="dxa"/>
+          </w:tcPr>
+          <w:p>
+            <w:r>
+              <w:t>See below.</w:t>
+            </w:r>
+          </w:p>
+        </w:tc>
+        <w:tc>
+          <w:tcPr>
+            <w:tcW w:w="1596" w:type="dxa"/>
+          </w:tcPr>
+          <w:p>
+            <w:r>
+              <w:t>CRC-16-CCITT</w:t>
+            </w:r>
+          </w:p>
+        </w:tc>
+      </w:tr>
+    </w:tbl>
+    <w:p/>
+    <w:tbl>
+      <w:tblPr>
+        <w:tblStyle w:val="TableGrid"/>
+        <w:tblW w:w="0" w:type="auto"/>
+        <w:tblInd w:w="108" w:type="dxa"/>
+        <w:tblLook w:val="04A0" w:firstRow="1" w:lastRow="0" w:firstColumn="1" w:lastColumn="0" w:noHBand="0" w:noVBand="1"/>
+      </w:tblPr>
+      <w:tblGrid>
+        <w:gridCol w:w="893"/>
+        <w:gridCol w:w="985"/>
+        <w:gridCol w:w="981"/>
+        <w:gridCol w:w="2189"/>
+        <w:gridCol w:w="883"/>
+        <w:gridCol w:w="3311"/>
+      </w:tblGrid>
+      <w:tr>
+        <w:trPr>
+          <w:trHeight w:val="260"/>
+        </w:trPr>
+        <w:tc>
+          <w:tcPr>
+            <w:tcW w:w="900" w:type="dxa"/>
+            <w:shd w:val="clear" w:color="auto" w:fill="632423" w:themeFill="accent2" w:themeFillShade="80"/>
+          </w:tcPr>
+          <w:p>
+            <w:pPr>
+              <w:rPr>
+                <w:color w:val="FFC000"/>
+              </w:rPr>
+            </w:pPr>
+            <w:r>
+              <w:rPr>
+                <w:color w:val="FFC000"/>
+              </w:rPr>
+              <w:t>Byte Offset</w:t>
+            </w:r>
+          </w:p>
+        </w:tc>
+        <w:tc>
+          <w:tcPr>
+            <w:tcW w:w="990" w:type="dxa"/>
+            <w:shd w:val="clear" w:color="auto" w:fill="632423" w:themeFill="accent2" w:themeFillShade="80"/>
+          </w:tcPr>
+          <w:p>
+            <w:pPr>
+              <w:rPr>
+                <w:color w:val="FFC000"/>
+              </w:rPr>
+            </w:pPr>
+            <w:r>
+              <w:rPr>
+                <w:color w:val="FFC000"/>
+              </w:rPr>
+              <w:t>Data Format</w:t>
+            </w:r>
+          </w:p>
+        </w:tc>
+        <w:tc>
+          <w:tcPr>
+            <w:tcW w:w="990" w:type="dxa"/>
+            <w:shd w:val="clear" w:color="auto" w:fill="632423" w:themeFill="accent2" w:themeFillShade="80"/>
+          </w:tcPr>
+          <w:p>
+            <w:pPr>
+              <w:rPr>
+                <w:color w:val="FFC000"/>
+              </w:rPr>
+            </w:pPr>
+            <w:r>
+              <w:rPr>
+                <w:color w:val="FFC000"/>
+              </w:rPr>
+              <w:t>Scaling</w:t>
+            </w:r>
+          </w:p>
+        </w:tc>
+        <w:tc>
+          <w:tcPr>
+            <w:tcW w:w="2250" w:type="dxa"/>
+            <w:shd w:val="clear" w:color="auto" w:fill="632423" w:themeFill="accent2" w:themeFillShade="80"/>
+          </w:tcPr>
+          <w:p>
+            <w:pPr>
+              <w:rPr>
+                <w:color w:val="FFC000"/>
+              </w:rPr>
+            </w:pPr>
+            <w:r>
+              <w:rPr>
+                <w:color w:val="FFC000"/>
+              </w:rPr>
+              <w:t>Name</w:t>
+            </w:r>
+          </w:p>
+        </w:tc>
+        <w:tc>
+          <w:tcPr>
+            <w:tcW w:w="900" w:type="dxa"/>
+            <w:shd w:val="clear" w:color="auto" w:fill="632423" w:themeFill="accent2" w:themeFillShade="80"/>
+          </w:tcPr>
+          <w:p>
+            <w:pPr>
+              <w:rPr>
+                <w:color w:val="FFC000"/>
+              </w:rPr>
+            </w:pPr>
+            <w:r>
+              <w:rPr>
+                <w:color w:val="FFC000"/>
+              </w:rPr>
+              <w:t>Unit</w:t>
+            </w:r>
+          </w:p>
+        </w:tc>
+        <w:tc>
+          <w:tcPr>
+            <w:tcW w:w="3438" w:type="dxa"/>
+            <w:shd w:val="clear" w:color="auto" w:fill="632423" w:themeFill="accent2" w:themeFillShade="80"/>
+          </w:tcPr>
+          <w:p>
+            <w:pPr>
+              <w:rPr>
+                <w:color w:val="FFC000"/>
+              </w:rPr>
+            </w:pPr>
+            <w:r>
+              <w:rPr>
+                <w:color w:val="FFC000"/>
+              </w:rPr>
+              <w:t>Description</w:t>
+            </w:r>
+          </w:p>
+        </w:tc>
+      </w:tr>
+      <w:tr>
+        <w:trPr>
+          <w:trHeight w:val="260"/>
+        </w:trPr>
+        <w:tc>
+          <w:tcPr>
+            <w:tcW w:w="900" w:type="dxa"/>
+          </w:tcPr>
+          <w:p>
+            <w:r>
+              <w:t>0</w:t>
+            </w:r>
+          </w:p>
+        </w:tc>
+        <w:tc>
+          <w:tcPr>
+            <w:tcW w:w="990" w:type="dxa"/>
+          </w:tcPr>
+          <w:p>
+            <w:r>
+              <w:t>UINT8</w:t>
+            </w:r>
+            <w:r>
+              <w:t>[]</w:t>
+            </w:r>
+          </w:p>
+        </w:tc>
+        <w:tc>
+          <w:tcPr>
+            <w:tcW w:w="990" w:type="dxa"/>
+          </w:tcPr>
+          <w:p>
+            <w:r>
+              <w:t>-</w:t>
+            </w:r>
+          </w:p>
+        </w:tc>
+        <w:tc>
+          <w:tcPr>
+            <w:tcW w:w="2250" w:type="dxa"/>
+          </w:tcPr>
+          <w:p>
+            <w:proofErr w:type="spellStart"/>
+            <w:r>
+              <w:t>debugData</w:t>
+            </w:r>
+            <w:proofErr w:type="spellEnd"/>
+          </w:p>
+        </w:tc>
+        <w:tc>
+          <w:tcPr>
+            <w:tcW w:w="900" w:type="dxa"/>
+          </w:tcPr>
+          <w:p>
+            <w:r>
+              <w:t>-</w:t>
+            </w:r>
+          </w:p>
+        </w:tc>
+        <w:tc>
+          <w:tcPr>
+            <w:tcW w:w="3438" w:type="dxa"/>
+          </w:tcPr>
+          <w:p>
+            <w:r>
+              <w:t>Application defined debug and exception data. Examples include numeric data memory dumps or ASCII formatted text strings.</w:t>
+            </w:r>
+          </w:p>
+        </w:tc>
+      </w:tr>
+    </w:tbl>
+    <w:p/>
+    <w:p>
+      <w:r>
+        <w:br w:type="page"/>
+      </w:r>
+    </w:p>
+    <w:p>
+      <w:pPr>
+        <w:pStyle w:val="Heading3"/>
+        <w:rPr>
+          <w:rFonts w:asciiTheme="minorHAnsi" w:hAnsiTheme="minorHAnsi"/>
+          <w:color w:val="632423" w:themeColor="accent2" w:themeShade="80"/>
+        </w:rPr>
+      </w:pPr>
+      <w:bookmarkStart w:id="8" w:name="_Toc427836719"/>
+      <w:r>
+        <w:rPr>
+          <w:rFonts w:asciiTheme="minorHAnsi" w:hAnsiTheme="minorHAnsi"/>
+          <w:color w:val="632423" w:themeColor="accent2" w:themeShade="80"/>
+        </w:rPr>
+        <w:lastRenderedPageBreak/>
+        <w:t>FMU</w:t>
+      </w:r>
+      <w:r>
+        <w:rPr>
+          <w:rFonts w:asciiTheme="minorHAnsi" w:hAnsiTheme="minorHAnsi"/>
+          <w:color w:val="632423" w:themeColor="accent2" w:themeShade="80"/>
+        </w:rPr>
+        <w:t xml:space="preserve"> Heartbeat (0x</w:t>
+      </w:r>
+      <w:r>
+        <w:rPr>
+          <w:rFonts w:asciiTheme="minorHAnsi" w:hAnsiTheme="minorHAnsi"/>
+          <w:color w:val="632423" w:themeColor="accent2" w:themeShade="80"/>
+        </w:rPr>
+        <w:t>80)</w:t>
       </w:r>
       <w:bookmarkEnd w:id="8"/>
     </w:p>
@@ -5702,7 +6240,10 @@
           </w:tcPr>
           <w:p>
             <w:r>
-              <w:t>Host Debug / Exception (0x7F)</w:t>
+              <w:t>FMU</w:t>
+            </w:r>
+            <w:r>
+              <w:t xml:space="preserve"> Heartbeat (0x80)</w:t>
             </w:r>
           </w:p>
         </w:tc>
@@ -5734,10 +6275,7 @@
           </w:tcPr>
           <w:p>
             <w:r>
-              <w:t>This packet provides h</w:t>
-            </w:r>
-            <w:r>
-              <w:t>ost debug and exception information.</w:t>
+              <w:t>This packet provides periodic status and monitoring of the FMS.</w:t>
             </w:r>
           </w:p>
         </w:tc>
@@ -5772,7 +6310,10 @@
           </w:tcPr>
           <w:p>
             <w:r>
-              <w:t>Host to FMU</w:t>
+              <w:t>FMU</w:t>
+            </w:r>
+            <w:r>
+              <w:t xml:space="preserve"> to Host</w:t>
             </w:r>
           </w:p>
         </w:tc>
@@ -5807,7 +6348,7 @@
           </w:tcPr>
           <w:p>
             <w:r>
-              <w:t>Asynchronous</w:t>
+              <w:t>1 Hz</w:t>
             </w:r>
           </w:p>
         </w:tc>
@@ -5917,10 +6458,7 @@
           </w:tcPr>
           <w:p>
             <w:r>
-              <w:t>0x</w:t>
-            </w:r>
-            <w:r>
-              <w:t>7F</w:t>
+              <w:t>0x80</w:t>
             </w:r>
           </w:p>
         </w:tc>
@@ -5930,10 +6468,7 @@
           </w:tcPr>
           <w:p>
             <w:r>
-              <w:t>1</w:t>
-            </w:r>
-            <w:r>
-              <w:t>-1024</w:t>
+              <w:t>18</w:t>
             </w:r>
           </w:p>
         </w:tc>
@@ -5968,12 +6503,12 @@
         <w:tblLook w:val="04A0" w:firstRow="1" w:lastRow="0" w:firstColumn="1" w:lastColumn="0" w:noHBand="0" w:noVBand="1"/>
       </w:tblPr>
       <w:tblGrid>
-        <w:gridCol w:w="893"/>
-        <w:gridCol w:w="985"/>
-        <w:gridCol w:w="981"/>
-        <w:gridCol w:w="2189"/>
-        <w:gridCol w:w="883"/>
-        <w:gridCol w:w="3311"/>
+        <w:gridCol w:w="892"/>
+        <w:gridCol w:w="983"/>
+        <w:gridCol w:w="980"/>
+        <w:gridCol w:w="2284"/>
+        <w:gridCol w:w="796"/>
+        <w:gridCol w:w="3307"/>
       </w:tblGrid>
       <w:tr>
         <w:trPr>
@@ -5981,7 +6516,7 @@
         </w:trPr>
         <w:tc>
           <w:tcPr>
-            <w:tcW w:w="900" w:type="dxa"/>
+            <w:tcW w:w="892" w:type="dxa"/>
             <w:shd w:val="clear" w:color="auto" w:fill="632423" w:themeFill="accent2" w:themeFillShade="80"/>
           </w:tcPr>
           <w:p>
@@ -6000,7 +6535,7 @@
         </w:tc>
         <w:tc>
           <w:tcPr>
-            <w:tcW w:w="990" w:type="dxa"/>
+            <w:tcW w:w="983" w:type="dxa"/>
             <w:shd w:val="clear" w:color="auto" w:fill="632423" w:themeFill="accent2" w:themeFillShade="80"/>
           </w:tcPr>
           <w:p>
@@ -6019,7 +6554,7 @@
         </w:tc>
         <w:tc>
           <w:tcPr>
-            <w:tcW w:w="990" w:type="dxa"/>
+            <w:tcW w:w="980" w:type="dxa"/>
             <w:shd w:val="clear" w:color="auto" w:fill="632423" w:themeFill="accent2" w:themeFillShade="80"/>
           </w:tcPr>
           <w:p>
@@ -6038,7 +6573,7 @@
         </w:tc>
         <w:tc>
           <w:tcPr>
-            <w:tcW w:w="2250" w:type="dxa"/>
+            <w:tcW w:w="2284" w:type="dxa"/>
             <w:shd w:val="clear" w:color="auto" w:fill="632423" w:themeFill="accent2" w:themeFillShade="80"/>
           </w:tcPr>
           <w:p>
@@ -6057,7 +6592,7 @@
         </w:tc>
         <w:tc>
           <w:tcPr>
-            <w:tcW w:w="900" w:type="dxa"/>
+            <w:tcW w:w="796" w:type="dxa"/>
             <w:shd w:val="clear" w:color="auto" w:fill="632423" w:themeFill="accent2" w:themeFillShade="80"/>
           </w:tcPr>
           <w:p>
@@ -6076,7 +6611,7 @@
         </w:tc>
         <w:tc>
           <w:tcPr>
-            <w:tcW w:w="3438" w:type="dxa"/>
+            <w:tcW w:w="3307" w:type="dxa"/>
             <w:shd w:val="clear" w:color="auto" w:fill="632423" w:themeFill="accent2" w:themeFillShade="80"/>
           </w:tcPr>
           <w:p>
@@ -6100,7 +6635,7 @@
         </w:trPr>
         <w:tc>
           <w:tcPr>
-            <w:tcW w:w="900" w:type="dxa"/>
+            <w:tcW w:w="892" w:type="dxa"/>
           </w:tcPr>
           <w:p>
             <w:r>
@@ -6110,20 +6645,96 @@
         </w:tc>
         <w:tc>
           <w:tcPr>
-            <w:tcW w:w="990" w:type="dxa"/>
+            <w:tcW w:w="983" w:type="dxa"/>
+          </w:tcPr>
+          <w:p>
+            <w:r>
+              <w:t>UINT</w:t>
+            </w:r>
+            <w:r>
+              <w:t>8</w:t>
+            </w:r>
+          </w:p>
+        </w:tc>
+        <w:tc>
+          <w:tcPr>
+            <w:tcW w:w="980" w:type="dxa"/>
+          </w:tcPr>
+          <w:p>
+            <w:r>
+              <w:t>-</w:t>
+            </w:r>
+          </w:p>
+        </w:tc>
+        <w:tc>
+          <w:tcPr>
+            <w:tcW w:w="2284" w:type="dxa"/>
+          </w:tcPr>
+          <w:p>
+            <w:proofErr w:type="spellStart"/>
+            <w:r>
+              <w:t>fwVersion</w:t>
+            </w:r>
+            <w:r>
+              <w:t>Rev</w:t>
+            </w:r>
+            <w:proofErr w:type="spellEnd"/>
+          </w:p>
+        </w:tc>
+        <w:tc>
+          <w:tcPr>
+            <w:tcW w:w="796" w:type="dxa"/>
+          </w:tcPr>
+          <w:p>
+            <w:r>
+              <w:t>-</w:t>
+            </w:r>
+          </w:p>
+        </w:tc>
+        <w:tc>
+          <w:tcPr>
+            <w:tcW w:w="3307" w:type="dxa"/>
+          </w:tcPr>
+          <w:p>
+            <w:r>
+              <w:t>Firmware</w:t>
+            </w:r>
+            <w:r>
+              <w:t xml:space="preserve"> revision</w:t>
+            </w:r>
+            <w:r>
+              <w:t xml:space="preserve"> version ID.</w:t>
+            </w:r>
+          </w:p>
+        </w:tc>
+      </w:tr>
+      <w:tr>
+        <w:trPr>
+          <w:trHeight w:val="260"/>
+        </w:trPr>
+        <w:tc>
+          <w:tcPr>
+            <w:tcW w:w="892" w:type="dxa"/>
+          </w:tcPr>
+          <w:p>
+            <w:r>
+              <w:t>1</w:t>
+            </w:r>
+          </w:p>
+        </w:tc>
+        <w:tc>
+          <w:tcPr>
+            <w:tcW w:w="983" w:type="dxa"/>
           </w:tcPr>
           <w:p>
             <w:r>
               <w:t>UINT8</w:t>
             </w:r>
-            <w:r>
-              <w:t>[]</w:t>
-            </w:r>
-          </w:p>
-        </w:tc>
-        <w:tc>
-          <w:tcPr>
-            <w:tcW w:w="990" w:type="dxa"/>
+          </w:p>
+        </w:tc>
+        <w:tc>
+          <w:tcPr>
+            <w:tcW w:w="980" w:type="dxa"/>
           </w:tcPr>
           <w:p>
             <w:r>
@@ -6133,19 +6744,19 @@
         </w:tc>
         <w:tc>
           <w:tcPr>
-            <w:tcW w:w="2250" w:type="dxa"/>
+            <w:tcW w:w="2284" w:type="dxa"/>
           </w:tcPr>
           <w:p>
             <w:proofErr w:type="spellStart"/>
             <w:r>
-              <w:t>debugData</w:t>
+              <w:t>fwVersionMin</w:t>
             </w:r>
             <w:proofErr w:type="spellEnd"/>
           </w:p>
         </w:tc>
         <w:tc>
           <w:tcPr>
-            <w:tcW w:w="900" w:type="dxa"/>
+            <w:tcW w:w="796" w:type="dxa"/>
           </w:tcPr>
           <w:p>
             <w:r>
@@ -6155,19 +6766,567 @@
         </w:tc>
         <w:tc>
           <w:tcPr>
-            <w:tcW w:w="3438" w:type="dxa"/>
-          </w:tcPr>
-          <w:p>
-            <w:r>
-              <w:t>Application defined debug and exception data. Examples include numeric data memory dumps or ASCII formatted text strings.</w:t>
+            <w:tcW w:w="3307" w:type="dxa"/>
+          </w:tcPr>
+          <w:p>
+            <w:r>
+              <w:t>Firmware minor version ID.</w:t>
+            </w:r>
+          </w:p>
+        </w:tc>
+      </w:tr>
+      <w:tr>
+        <w:trPr>
+          <w:trHeight w:val="260"/>
+        </w:trPr>
+        <w:tc>
+          <w:tcPr>
+            <w:tcW w:w="892" w:type="dxa"/>
+          </w:tcPr>
+          <w:p>
+            <w:r>
+              <w:t>2</w:t>
+            </w:r>
+          </w:p>
+        </w:tc>
+        <w:tc>
+          <w:tcPr>
+            <w:tcW w:w="983" w:type="dxa"/>
+          </w:tcPr>
+          <w:p>
+            <w:r>
+              <w:t>UINT8</w:t>
+            </w:r>
+          </w:p>
+        </w:tc>
+        <w:tc>
+          <w:tcPr>
+            <w:tcW w:w="980" w:type="dxa"/>
+          </w:tcPr>
+          <w:p>
+            <w:r>
+              <w:t>-</w:t>
+            </w:r>
+          </w:p>
+        </w:tc>
+        <w:tc>
+          <w:tcPr>
+            <w:tcW w:w="2284" w:type="dxa"/>
+          </w:tcPr>
+          <w:p>
+            <w:proofErr w:type="spellStart"/>
+            <w:r>
+              <w:t>fwVersionMaj</w:t>
+            </w:r>
+            <w:proofErr w:type="spellEnd"/>
+          </w:p>
+        </w:tc>
+        <w:tc>
+          <w:tcPr>
+            <w:tcW w:w="796" w:type="dxa"/>
+          </w:tcPr>
+          <w:p>
+            <w:r>
+              <w:t>-</w:t>
+            </w:r>
+          </w:p>
+        </w:tc>
+        <w:tc>
+          <w:tcPr>
+            <w:tcW w:w="3307" w:type="dxa"/>
+          </w:tcPr>
+          <w:p>
+            <w:r>
+              <w:t>Firmware major version ID.</w:t>
+            </w:r>
+          </w:p>
+        </w:tc>
+      </w:tr>
+      <w:tr>
+        <w:trPr>
+          <w:trHeight w:val="260"/>
+        </w:trPr>
+        <w:tc>
+          <w:tcPr>
+            <w:tcW w:w="892" w:type="dxa"/>
+          </w:tcPr>
+          <w:p>
+            <w:r>
+              <w:t>3</w:t>
+            </w:r>
+          </w:p>
+        </w:tc>
+        <w:tc>
+          <w:tcPr>
+            <w:tcW w:w="983" w:type="dxa"/>
+          </w:tcPr>
+          <w:p>
+            <w:r>
+              <w:t>UINT8</w:t>
+            </w:r>
+          </w:p>
+        </w:tc>
+        <w:tc>
+          <w:tcPr>
+            <w:tcW w:w="980" w:type="dxa"/>
+          </w:tcPr>
+          <w:p>
+            <w:r>
+              <w:t>-</w:t>
+            </w:r>
+          </w:p>
+        </w:tc>
+        <w:tc>
+          <w:tcPr>
+            <w:tcW w:w="2284" w:type="dxa"/>
+          </w:tcPr>
+          <w:p>
+            <w:proofErr w:type="spellStart"/>
+            <w:r>
+              <w:t>hwVersionRev</w:t>
+            </w:r>
+            <w:proofErr w:type="spellEnd"/>
+          </w:p>
+        </w:tc>
+        <w:tc>
+          <w:tcPr>
+            <w:tcW w:w="796" w:type="dxa"/>
+          </w:tcPr>
+          <w:p>
+            <w:r>
+              <w:t>-</w:t>
+            </w:r>
+          </w:p>
+        </w:tc>
+        <w:tc>
+          <w:tcPr>
+            <w:tcW w:w="3307" w:type="dxa"/>
+          </w:tcPr>
+          <w:p>
+            <w:r>
+              <w:t>Hardware revision version ID.</w:t>
+            </w:r>
+          </w:p>
+        </w:tc>
+      </w:tr>
+      <w:tr>
+        <w:trPr>
+          <w:trHeight w:val="260"/>
+        </w:trPr>
+        <w:tc>
+          <w:tcPr>
+            <w:tcW w:w="892" w:type="dxa"/>
+          </w:tcPr>
+          <w:p>
+            <w:r>
+              <w:t>4</w:t>
+            </w:r>
+          </w:p>
+        </w:tc>
+        <w:tc>
+          <w:tcPr>
+            <w:tcW w:w="983" w:type="dxa"/>
+          </w:tcPr>
+          <w:p>
+            <w:r>
+              <w:t>UINT8</w:t>
+            </w:r>
+          </w:p>
+        </w:tc>
+        <w:tc>
+          <w:tcPr>
+            <w:tcW w:w="980" w:type="dxa"/>
+          </w:tcPr>
+          <w:p>
+            <w:r>
+              <w:t>-</w:t>
+            </w:r>
+          </w:p>
+        </w:tc>
+        <w:tc>
+          <w:tcPr>
+            <w:tcW w:w="2284" w:type="dxa"/>
+          </w:tcPr>
+          <w:p>
+            <w:proofErr w:type="spellStart"/>
+            <w:r>
+              <w:t>hwVersionMin</w:t>
+            </w:r>
+            <w:proofErr w:type="spellEnd"/>
+          </w:p>
+        </w:tc>
+        <w:tc>
+          <w:tcPr>
+            <w:tcW w:w="796" w:type="dxa"/>
+          </w:tcPr>
+          <w:p>
+            <w:r>
+              <w:t>-</w:t>
+            </w:r>
+          </w:p>
+        </w:tc>
+        <w:tc>
+          <w:tcPr>
+            <w:tcW w:w="3307" w:type="dxa"/>
+          </w:tcPr>
+          <w:p>
+            <w:r>
+              <w:t>Hardware minor version ID.</w:t>
+            </w:r>
+          </w:p>
+        </w:tc>
+      </w:tr>
+      <w:tr>
+        <w:trPr>
+          <w:trHeight w:val="260"/>
+        </w:trPr>
+        <w:tc>
+          <w:tcPr>
+            <w:tcW w:w="892" w:type="dxa"/>
+          </w:tcPr>
+          <w:p>
+            <w:r>
+              <w:t>5</w:t>
+            </w:r>
+          </w:p>
+        </w:tc>
+        <w:tc>
+          <w:tcPr>
+            <w:tcW w:w="983" w:type="dxa"/>
+          </w:tcPr>
+          <w:p>
+            <w:r>
+              <w:t>UINT8</w:t>
+            </w:r>
+          </w:p>
+        </w:tc>
+        <w:tc>
+          <w:tcPr>
+            <w:tcW w:w="980" w:type="dxa"/>
+          </w:tcPr>
+          <w:p>
+            <w:r>
+              <w:t>-</w:t>
+            </w:r>
+          </w:p>
+        </w:tc>
+        <w:tc>
+          <w:tcPr>
+            <w:tcW w:w="2284" w:type="dxa"/>
+          </w:tcPr>
+          <w:p>
+            <w:proofErr w:type="spellStart"/>
+            <w:r>
+              <w:t>hwVersionMaj</w:t>
+            </w:r>
+            <w:proofErr w:type="spellEnd"/>
+          </w:p>
+        </w:tc>
+        <w:tc>
+          <w:tcPr>
+            <w:tcW w:w="796" w:type="dxa"/>
+          </w:tcPr>
+          <w:p>
+            <w:r>
+              <w:t>-</w:t>
+            </w:r>
+          </w:p>
+        </w:tc>
+        <w:tc>
+          <w:tcPr>
+            <w:tcW w:w="3307" w:type="dxa"/>
+          </w:tcPr>
+          <w:p>
+            <w:r>
+              <w:t>Hardware major version ID.</w:t>
+            </w:r>
+          </w:p>
+        </w:tc>
+      </w:tr>
+      <w:tr>
+        <w:trPr>
+          <w:trHeight w:val="260"/>
+        </w:trPr>
+        <w:tc>
+          <w:tcPr>
+            <w:tcW w:w="892" w:type="dxa"/>
+          </w:tcPr>
+          <w:p>
+            <w:r>
+              <w:t>6</w:t>
+            </w:r>
+          </w:p>
+        </w:tc>
+        <w:tc>
+          <w:tcPr>
+            <w:tcW w:w="983" w:type="dxa"/>
+          </w:tcPr>
+          <w:p>
+            <w:r>
+              <w:t>UINT32</w:t>
+            </w:r>
+          </w:p>
+        </w:tc>
+        <w:tc>
+          <w:tcPr>
+            <w:tcW w:w="980" w:type="dxa"/>
+          </w:tcPr>
+          <w:p>
+            <w:r>
+              <w:t>-</w:t>
+            </w:r>
+          </w:p>
+        </w:tc>
+        <w:tc>
+          <w:tcPr>
+            <w:tcW w:w="2284" w:type="dxa"/>
+          </w:tcPr>
+          <w:p>
+            <w:proofErr w:type="spellStart"/>
+            <w:r>
+              <w:t>serialNum</w:t>
+            </w:r>
+            <w:proofErr w:type="spellEnd"/>
+          </w:p>
+        </w:tc>
+        <w:tc>
+          <w:tcPr>
+            <w:tcW w:w="796" w:type="dxa"/>
+          </w:tcPr>
+          <w:p>
+            <w:r>
+              <w:t>-</w:t>
+            </w:r>
+          </w:p>
+        </w:tc>
+        <w:tc>
+          <w:tcPr>
+            <w:tcW w:w="3307" w:type="dxa"/>
+          </w:tcPr>
+          <w:p>
+            <w:r>
+              <w:t>Serial number.</w:t>
+            </w:r>
+          </w:p>
+        </w:tc>
+      </w:tr>
+      <w:tr>
+        <w:trPr>
+          <w:trHeight w:val="260"/>
+        </w:trPr>
+        <w:tc>
+          <w:tcPr>
+            <w:tcW w:w="892" w:type="dxa"/>
+          </w:tcPr>
+          <w:p>
+            <w:r>
+              <w:t>10</w:t>
+            </w:r>
+          </w:p>
+        </w:tc>
+        <w:tc>
+          <w:tcPr>
+            <w:tcW w:w="983" w:type="dxa"/>
+          </w:tcPr>
+          <w:p>
+            <w:r>
+              <w:t>UINT32</w:t>
+            </w:r>
+          </w:p>
+        </w:tc>
+        <w:tc>
+          <w:tcPr>
+            <w:tcW w:w="980" w:type="dxa"/>
+          </w:tcPr>
+          <w:p>
+            <w:r>
+              <w:t>-</w:t>
+            </w:r>
+          </w:p>
+        </w:tc>
+        <w:tc>
+          <w:tcPr>
+            <w:tcW w:w="2284" w:type="dxa"/>
+          </w:tcPr>
+          <w:p>
+            <w:proofErr w:type="spellStart"/>
+            <w:r>
+              <w:t>msUptime</w:t>
+            </w:r>
+            <w:proofErr w:type="spellEnd"/>
+          </w:p>
+        </w:tc>
+        <w:tc>
+          <w:tcPr>
+            <w:tcW w:w="796" w:type="dxa"/>
+          </w:tcPr>
+          <w:p>
+            <w:proofErr w:type="spellStart"/>
+            <w:r>
+              <w:t>ms</w:t>
+            </w:r>
+            <w:proofErr w:type="spellEnd"/>
+          </w:p>
+        </w:tc>
+        <w:tc>
+          <w:tcPr>
+            <w:tcW w:w="3307" w:type="dxa"/>
+          </w:tcPr>
+          <w:p>
+            <w:r>
+              <w:t>System uptime in milliseconds.</w:t>
+            </w:r>
+          </w:p>
+        </w:tc>
+      </w:tr>
+      <w:tr>
+        <w:trPr>
+          <w:trHeight w:val="260"/>
+        </w:trPr>
+        <w:tc>
+          <w:tcPr>
+            <w:tcW w:w="892" w:type="dxa"/>
+          </w:tcPr>
+          <w:p>
+            <w:r>
+              <w:t>14</w:t>
+            </w:r>
+          </w:p>
+        </w:tc>
+        <w:tc>
+          <w:tcPr>
+            <w:tcW w:w="983" w:type="dxa"/>
+          </w:tcPr>
+          <w:p>
+            <w:r>
+              <w:t>UINT16</w:t>
+            </w:r>
+          </w:p>
+        </w:tc>
+        <w:tc>
+          <w:tcPr>
+            <w:tcW w:w="980" w:type="dxa"/>
+          </w:tcPr>
+          <w:p>
+            <w:r>
+              <w:t>-</w:t>
+            </w:r>
+          </w:p>
+        </w:tc>
+        <w:tc>
+          <w:tcPr>
+            <w:tcW w:w="2284" w:type="dxa"/>
+          </w:tcPr>
+          <w:p>
+            <w:proofErr w:type="spellStart"/>
+            <w:r>
+              <w:t>inputVoltage</w:t>
+            </w:r>
+            <w:proofErr w:type="spellEnd"/>
+          </w:p>
+        </w:tc>
+        <w:tc>
+          <w:tcPr>
+            <w:tcW w:w="796" w:type="dxa"/>
+          </w:tcPr>
+          <w:p>
+            <w:r>
+              <w:t>mV</w:t>
+            </w:r>
+          </w:p>
+        </w:tc>
+        <w:tc>
+          <w:tcPr>
+            <w:tcW w:w="3307" w:type="dxa"/>
+          </w:tcPr>
+          <w:p>
+            <w:r>
+              <w:t>Input voltage in millivolts.</w:t>
+            </w:r>
+          </w:p>
+        </w:tc>
+      </w:tr>
+      <w:tr>
+        <w:trPr>
+          <w:trHeight w:val="260"/>
+        </w:trPr>
+        <w:tc>
+          <w:tcPr>
+            <w:tcW w:w="892" w:type="dxa"/>
+          </w:tcPr>
+          <w:p>
+            <w:r>
+              <w:t>16</w:t>
+            </w:r>
+          </w:p>
+        </w:tc>
+        <w:tc>
+          <w:tcPr>
+            <w:tcW w:w="983" w:type="dxa"/>
+          </w:tcPr>
+          <w:p>
+            <w:r>
+              <w:t>INT16</w:t>
+            </w:r>
+          </w:p>
+        </w:tc>
+        <w:tc>
+          <w:tcPr>
+            <w:tcW w:w="980" w:type="dxa"/>
+          </w:tcPr>
+          <w:p>
+            <w:r>
+              <w:t>1e2</w:t>
+            </w:r>
+          </w:p>
+        </w:tc>
+        <w:tc>
+          <w:tcPr>
+            <w:tcW w:w="2284" w:type="dxa"/>
+          </w:tcPr>
+          <w:p>
+            <w:proofErr w:type="spellStart"/>
+            <w:r>
+              <w:t>boardTemp</w:t>
+            </w:r>
+            <w:proofErr w:type="spellEnd"/>
+          </w:p>
+        </w:tc>
+        <w:tc>
+          <w:tcPr>
+            <w:tcW w:w="796" w:type="dxa"/>
+          </w:tcPr>
+          <w:p>
+            <w:r>
+              <w:t>C</w:t>
+            </w:r>
+          </w:p>
+        </w:tc>
+        <w:tc>
+          <w:tcPr>
+            <w:tcW w:w="3307" w:type="dxa"/>
+          </w:tcPr>
+          <w:p>
+            <w:r>
+              <w:t>Board temperature.</w:t>
             </w:r>
           </w:p>
         </w:tc>
       </w:tr>
     </w:tbl>
-    <w:p/>
     <w:p>
-      <w:r>
+      <w:pPr>
+        <w:rPr>
+          <w:rFonts w:eastAsiaTheme="majorEastAsia" w:cstheme="majorBidi"/>
+          <w:b/>
+          <w:bCs/>
+          <w:color w:val="632423" w:themeColor="accent2" w:themeShade="80"/>
+        </w:rPr>
+      </w:pPr>
+      <w:r>
+        <w:rPr>
+          <w:color w:val="632423" w:themeColor="accent2" w:themeShade="80"/>
+        </w:rPr>
         <w:br w:type="page"/>
       </w:r>
     </w:p>
@@ -6179,28 +7338,28 @@
           <w:color w:val="632423" w:themeColor="accent2" w:themeShade="80"/>
         </w:rPr>
       </w:pPr>
-      <w:bookmarkStart w:id="9" w:name="_Toc427836719"/>
+      <w:bookmarkStart w:id="9" w:name="_Toc427836720"/>
       <w:r>
         <w:rPr>
           <w:rFonts w:asciiTheme="minorHAnsi" w:hAnsiTheme="minorHAnsi"/>
           <w:color w:val="632423" w:themeColor="accent2" w:themeShade="80"/>
         </w:rPr>
         <w:lastRenderedPageBreak/>
-        <w:t>FMU</w:t>
+        <w:t>IMU Data</w:t>
       </w:r>
       <w:r>
         <w:rPr>
           <w:rFonts w:asciiTheme="minorHAnsi" w:hAnsiTheme="minorHAnsi"/>
           <w:color w:val="632423" w:themeColor="accent2" w:themeShade="80"/>
         </w:rPr>
-        <w:t xml:space="preserve"> Heartbeat (0x</w:t>
+        <w:t xml:space="preserve"> (0x</w:t>
       </w:r>
       <w:r>
         <w:rPr>
           <w:rFonts w:asciiTheme="minorHAnsi" w:hAnsiTheme="minorHAnsi"/>
           <w:color w:val="632423" w:themeColor="accent2" w:themeShade="80"/>
         </w:rPr>
-        <w:t>80)</w:t>
+        <w:t>81)</w:t>
       </w:r>
       <w:bookmarkEnd w:id="9"/>
     </w:p>
@@ -6249,1210 +7408,6 @@
           </w:tcPr>
           <w:p>
             <w:r>
-              <w:t>FMU</w:t>
-            </w:r>
-            <w:r>
-              <w:t xml:space="preserve"> Heartbeat (0x80)</w:t>
-            </w:r>
-          </w:p>
-        </w:tc>
-      </w:tr>
-      <w:tr>
-        <w:tc>
-          <w:tcPr>
-            <w:tcW w:w="1620" w:type="dxa"/>
-            <w:shd w:val="clear" w:color="auto" w:fill="632423" w:themeFill="accent2" w:themeFillShade="80"/>
-          </w:tcPr>
-          <w:p>
-            <w:pPr>
-              <w:rPr>
-                <w:color w:val="FFC000"/>
-              </w:rPr>
-            </w:pPr>
-            <w:r>
-              <w:rPr>
-                <w:color w:val="FFC000"/>
-              </w:rPr>
-              <w:t>Description</w:t>
-            </w:r>
-          </w:p>
-        </w:tc>
-        <w:tc>
-          <w:tcPr>
-            <w:tcW w:w="7848" w:type="dxa"/>
-            <w:gridSpan w:val="5"/>
-          </w:tcPr>
-          <w:p>
-            <w:r>
-              <w:t>This packet provides periodic status and monitoring of the FMS.</w:t>
-            </w:r>
-          </w:p>
-        </w:tc>
-      </w:tr>
-      <w:tr>
-        <w:trPr>
-          <w:trHeight w:val="215"/>
-        </w:trPr>
-        <w:tc>
-          <w:tcPr>
-            <w:tcW w:w="1620" w:type="dxa"/>
-            <w:shd w:val="clear" w:color="auto" w:fill="632423" w:themeFill="accent2" w:themeFillShade="80"/>
-          </w:tcPr>
-          <w:p>
-            <w:pPr>
-              <w:rPr>
-                <w:color w:val="FFC000"/>
-              </w:rPr>
-            </w:pPr>
-            <w:r>
-              <w:rPr>
-                <w:color w:val="FFC000"/>
-              </w:rPr>
-              <w:t>Data Direction</w:t>
-            </w:r>
-          </w:p>
-        </w:tc>
-        <w:tc>
-          <w:tcPr>
-            <w:tcW w:w="7848" w:type="dxa"/>
-            <w:gridSpan w:val="5"/>
-          </w:tcPr>
-          <w:p>
-            <w:r>
-              <w:t>FMU</w:t>
-            </w:r>
-            <w:r>
-              <w:t xml:space="preserve"> to Host</w:t>
-            </w:r>
-          </w:p>
-        </w:tc>
-      </w:tr>
-      <w:tr>
-        <w:trPr>
-          <w:trHeight w:val="242"/>
-        </w:trPr>
-        <w:tc>
-          <w:tcPr>
-            <w:tcW w:w="1620" w:type="dxa"/>
-            <w:shd w:val="clear" w:color="auto" w:fill="632423" w:themeFill="accent2" w:themeFillShade="80"/>
-          </w:tcPr>
-          <w:p>
-            <w:pPr>
-              <w:rPr>
-                <w:color w:val="FFC000"/>
-              </w:rPr>
-            </w:pPr>
-            <w:r>
-              <w:rPr>
-                <w:color w:val="FFC000"/>
-              </w:rPr>
-              <w:t>Frequency</w:t>
-            </w:r>
-          </w:p>
-        </w:tc>
-        <w:tc>
-          <w:tcPr>
-            <w:tcW w:w="7848" w:type="dxa"/>
-            <w:gridSpan w:val="5"/>
-          </w:tcPr>
-          <w:p>
-            <w:r>
-              <w:t>1 Hz</w:t>
-            </w:r>
-          </w:p>
-        </w:tc>
-      </w:tr>
-      <w:tr>
-        <w:tc>
-          <w:tcPr>
-            <w:tcW w:w="1620" w:type="dxa"/>
-            <w:vMerge w:val="restart"/>
-            <w:shd w:val="clear" w:color="auto" w:fill="632423" w:themeFill="accent2" w:themeFillShade="80"/>
-          </w:tcPr>
-          <w:p>
-            <w:pPr>
-              <w:rPr>
-                <w:color w:val="FFC000"/>
-              </w:rPr>
-            </w:pPr>
-            <w:r>
-              <w:rPr>
-                <w:color w:val="FFC000"/>
-              </w:rPr>
-              <w:t>Message Structure</w:t>
-            </w:r>
-          </w:p>
-        </w:tc>
-        <w:tc>
-          <w:tcPr>
-            <w:tcW w:w="2070" w:type="dxa"/>
-            <w:shd w:val="clear" w:color="auto" w:fill="E5B8B7" w:themeFill="accent2" w:themeFillTint="66"/>
-          </w:tcPr>
-          <w:p>
-            <w:r>
-              <w:t>Header</w:t>
-            </w:r>
-          </w:p>
-        </w:tc>
-        <w:tc>
-          <w:tcPr>
-            <w:tcW w:w="990" w:type="dxa"/>
-            <w:shd w:val="clear" w:color="auto" w:fill="E5B8B7" w:themeFill="accent2" w:themeFillTint="66"/>
-          </w:tcPr>
-          <w:p>
-            <w:r>
-              <w:t>Type</w:t>
-            </w:r>
-          </w:p>
-        </w:tc>
-        <w:tc>
-          <w:tcPr>
-            <w:tcW w:w="1596" w:type="dxa"/>
-            <w:shd w:val="clear" w:color="auto" w:fill="E5B8B7" w:themeFill="accent2" w:themeFillTint="66"/>
-          </w:tcPr>
-          <w:p>
-            <w:r>
-              <w:t>Length (Bytes)</w:t>
-            </w:r>
-          </w:p>
-        </w:tc>
-        <w:tc>
-          <w:tcPr>
-            <w:tcW w:w="1596" w:type="dxa"/>
-            <w:shd w:val="clear" w:color="auto" w:fill="E5B8B7" w:themeFill="accent2" w:themeFillTint="66"/>
-          </w:tcPr>
-          <w:p>
-            <w:r>
-              <w:t>Payload</w:t>
-            </w:r>
-          </w:p>
-        </w:tc>
-        <w:tc>
-          <w:tcPr>
-            <w:tcW w:w="1596" w:type="dxa"/>
-            <w:shd w:val="clear" w:color="auto" w:fill="E5B8B7" w:themeFill="accent2" w:themeFillTint="66"/>
-          </w:tcPr>
-          <w:p>
-            <w:r>
-              <w:t>CRC</w:t>
-            </w:r>
-          </w:p>
-        </w:tc>
-      </w:tr>
-      <w:tr>
-        <w:trPr>
-          <w:trHeight w:val="134"/>
-        </w:trPr>
-        <w:tc>
-          <w:tcPr>
-            <w:tcW w:w="1620" w:type="dxa"/>
-            <w:vMerge/>
-            <w:shd w:val="clear" w:color="auto" w:fill="632423" w:themeFill="accent2" w:themeFillShade="80"/>
-          </w:tcPr>
-          <w:p/>
-        </w:tc>
-        <w:tc>
-          <w:tcPr>
-            <w:tcW w:w="2070" w:type="dxa"/>
-          </w:tcPr>
-          <w:p>
-            <w:r>
-              <w:t>0x55, 0x4D, 0x4E</w:t>
-            </w:r>
-          </w:p>
-        </w:tc>
-        <w:tc>
-          <w:tcPr>
-            <w:tcW w:w="990" w:type="dxa"/>
-          </w:tcPr>
-          <w:p>
-            <w:r>
-              <w:t>0x80</w:t>
-            </w:r>
-          </w:p>
-        </w:tc>
-        <w:tc>
-          <w:tcPr>
-            <w:tcW w:w="1596" w:type="dxa"/>
-          </w:tcPr>
-          <w:p>
-            <w:r>
-              <w:t>18</w:t>
-            </w:r>
-          </w:p>
-        </w:tc>
-        <w:tc>
-          <w:tcPr>
-            <w:tcW w:w="1596" w:type="dxa"/>
-          </w:tcPr>
-          <w:p>
-            <w:r>
-              <w:t>See below.</w:t>
-            </w:r>
-          </w:p>
-        </w:tc>
-        <w:tc>
-          <w:tcPr>
-            <w:tcW w:w="1596" w:type="dxa"/>
-          </w:tcPr>
-          <w:p>
-            <w:r>
-              <w:t>CRC-16-CCITT</w:t>
-            </w:r>
-          </w:p>
-        </w:tc>
-      </w:tr>
-    </w:tbl>
-    <w:p/>
-    <w:tbl>
-      <w:tblPr>
-        <w:tblStyle w:val="TableGrid"/>
-        <w:tblW w:w="0" w:type="auto"/>
-        <w:tblInd w:w="108" w:type="dxa"/>
-        <w:tblLook w:val="04A0" w:firstRow="1" w:lastRow="0" w:firstColumn="1" w:lastColumn="0" w:noHBand="0" w:noVBand="1"/>
-      </w:tblPr>
-      <w:tblGrid>
-        <w:gridCol w:w="892"/>
-        <w:gridCol w:w="983"/>
-        <w:gridCol w:w="980"/>
-        <w:gridCol w:w="2284"/>
-        <w:gridCol w:w="796"/>
-        <w:gridCol w:w="3307"/>
-      </w:tblGrid>
-      <w:tr>
-        <w:trPr>
-          <w:trHeight w:val="260"/>
-        </w:trPr>
-        <w:tc>
-          <w:tcPr>
-            <w:tcW w:w="892" w:type="dxa"/>
-            <w:shd w:val="clear" w:color="auto" w:fill="632423" w:themeFill="accent2" w:themeFillShade="80"/>
-          </w:tcPr>
-          <w:p>
-            <w:pPr>
-              <w:rPr>
-                <w:color w:val="FFC000"/>
-              </w:rPr>
-            </w:pPr>
-            <w:r>
-              <w:rPr>
-                <w:color w:val="FFC000"/>
-              </w:rPr>
-              <w:t>Byte Offset</w:t>
-            </w:r>
-          </w:p>
-        </w:tc>
-        <w:tc>
-          <w:tcPr>
-            <w:tcW w:w="983" w:type="dxa"/>
-            <w:shd w:val="clear" w:color="auto" w:fill="632423" w:themeFill="accent2" w:themeFillShade="80"/>
-          </w:tcPr>
-          <w:p>
-            <w:pPr>
-              <w:rPr>
-                <w:color w:val="FFC000"/>
-              </w:rPr>
-            </w:pPr>
-            <w:r>
-              <w:rPr>
-                <w:color w:val="FFC000"/>
-              </w:rPr>
-              <w:t>Data Format</w:t>
-            </w:r>
-          </w:p>
-        </w:tc>
-        <w:tc>
-          <w:tcPr>
-            <w:tcW w:w="980" w:type="dxa"/>
-            <w:shd w:val="clear" w:color="auto" w:fill="632423" w:themeFill="accent2" w:themeFillShade="80"/>
-          </w:tcPr>
-          <w:p>
-            <w:pPr>
-              <w:rPr>
-                <w:color w:val="FFC000"/>
-              </w:rPr>
-            </w:pPr>
-            <w:r>
-              <w:rPr>
-                <w:color w:val="FFC000"/>
-              </w:rPr>
-              <w:t>Scaling</w:t>
-            </w:r>
-          </w:p>
-        </w:tc>
-        <w:tc>
-          <w:tcPr>
-            <w:tcW w:w="2284" w:type="dxa"/>
-            <w:shd w:val="clear" w:color="auto" w:fill="632423" w:themeFill="accent2" w:themeFillShade="80"/>
-          </w:tcPr>
-          <w:p>
-            <w:pPr>
-              <w:rPr>
-                <w:color w:val="FFC000"/>
-              </w:rPr>
-            </w:pPr>
-            <w:r>
-              <w:rPr>
-                <w:color w:val="FFC000"/>
-              </w:rPr>
-              <w:t>Name</w:t>
-            </w:r>
-          </w:p>
-        </w:tc>
-        <w:tc>
-          <w:tcPr>
-            <w:tcW w:w="796" w:type="dxa"/>
-            <w:shd w:val="clear" w:color="auto" w:fill="632423" w:themeFill="accent2" w:themeFillShade="80"/>
-          </w:tcPr>
-          <w:p>
-            <w:pPr>
-              <w:rPr>
-                <w:color w:val="FFC000"/>
-              </w:rPr>
-            </w:pPr>
-            <w:r>
-              <w:rPr>
-                <w:color w:val="FFC000"/>
-              </w:rPr>
-              <w:t>Unit</w:t>
-            </w:r>
-          </w:p>
-        </w:tc>
-        <w:tc>
-          <w:tcPr>
-            <w:tcW w:w="3307" w:type="dxa"/>
-            <w:shd w:val="clear" w:color="auto" w:fill="632423" w:themeFill="accent2" w:themeFillShade="80"/>
-          </w:tcPr>
-          <w:p>
-            <w:pPr>
-              <w:rPr>
-                <w:color w:val="FFC000"/>
-              </w:rPr>
-            </w:pPr>
-            <w:r>
-              <w:rPr>
-                <w:color w:val="FFC000"/>
-              </w:rPr>
-              <w:t>Description</w:t>
-            </w:r>
-          </w:p>
-        </w:tc>
-      </w:tr>
-      <w:tr>
-        <w:trPr>
-          <w:trHeight w:val="260"/>
-        </w:trPr>
-        <w:tc>
-          <w:tcPr>
-            <w:tcW w:w="892" w:type="dxa"/>
-          </w:tcPr>
-          <w:p>
-            <w:r>
-              <w:t>0</w:t>
-            </w:r>
-          </w:p>
-        </w:tc>
-        <w:tc>
-          <w:tcPr>
-            <w:tcW w:w="983" w:type="dxa"/>
-          </w:tcPr>
-          <w:p>
-            <w:r>
-              <w:t>UINT</w:t>
-            </w:r>
-            <w:r>
-              <w:t>8</w:t>
-            </w:r>
-          </w:p>
-        </w:tc>
-        <w:tc>
-          <w:tcPr>
-            <w:tcW w:w="980" w:type="dxa"/>
-          </w:tcPr>
-          <w:p>
-            <w:r>
-              <w:t>-</w:t>
-            </w:r>
-          </w:p>
-        </w:tc>
-        <w:tc>
-          <w:tcPr>
-            <w:tcW w:w="2284" w:type="dxa"/>
-          </w:tcPr>
-          <w:p>
-            <w:proofErr w:type="spellStart"/>
-            <w:r>
-              <w:t>fwVersion</w:t>
-            </w:r>
-            <w:r>
-              <w:t>Rev</w:t>
-            </w:r>
-            <w:proofErr w:type="spellEnd"/>
-          </w:p>
-        </w:tc>
-        <w:tc>
-          <w:tcPr>
-            <w:tcW w:w="796" w:type="dxa"/>
-          </w:tcPr>
-          <w:p>
-            <w:r>
-              <w:t>-</w:t>
-            </w:r>
-          </w:p>
-        </w:tc>
-        <w:tc>
-          <w:tcPr>
-            <w:tcW w:w="3307" w:type="dxa"/>
-          </w:tcPr>
-          <w:p>
-            <w:r>
-              <w:t>Firmware</w:t>
-            </w:r>
-            <w:r>
-              <w:t xml:space="preserve"> revision</w:t>
-            </w:r>
-            <w:r>
-              <w:t xml:space="preserve"> version ID.</w:t>
-            </w:r>
-          </w:p>
-        </w:tc>
-      </w:tr>
-      <w:tr>
-        <w:trPr>
-          <w:trHeight w:val="260"/>
-        </w:trPr>
-        <w:tc>
-          <w:tcPr>
-            <w:tcW w:w="892" w:type="dxa"/>
-          </w:tcPr>
-          <w:p>
-            <w:r>
-              <w:t>1</w:t>
-            </w:r>
-          </w:p>
-        </w:tc>
-        <w:tc>
-          <w:tcPr>
-            <w:tcW w:w="983" w:type="dxa"/>
-          </w:tcPr>
-          <w:p>
-            <w:r>
-              <w:t>UINT8</w:t>
-            </w:r>
-          </w:p>
-        </w:tc>
-        <w:tc>
-          <w:tcPr>
-            <w:tcW w:w="980" w:type="dxa"/>
-          </w:tcPr>
-          <w:p>
-            <w:r>
-              <w:t>-</w:t>
-            </w:r>
-          </w:p>
-        </w:tc>
-        <w:tc>
-          <w:tcPr>
-            <w:tcW w:w="2284" w:type="dxa"/>
-          </w:tcPr>
-          <w:p>
-            <w:proofErr w:type="spellStart"/>
-            <w:r>
-              <w:t>fwVersion</w:t>
-            </w:r>
-            <w:r>
-              <w:t>Min</w:t>
-            </w:r>
-            <w:proofErr w:type="spellEnd"/>
-          </w:p>
-        </w:tc>
-        <w:tc>
-          <w:tcPr>
-            <w:tcW w:w="796" w:type="dxa"/>
-          </w:tcPr>
-          <w:p>
-            <w:r>
-              <w:t>-</w:t>
-            </w:r>
-          </w:p>
-        </w:tc>
-        <w:tc>
-          <w:tcPr>
-            <w:tcW w:w="3307" w:type="dxa"/>
-          </w:tcPr>
-          <w:p>
-            <w:r>
-              <w:t xml:space="preserve">Firmware </w:t>
-            </w:r>
-            <w:r>
-              <w:t>minor</w:t>
-            </w:r>
-            <w:r>
-              <w:t xml:space="preserve"> version ID.</w:t>
-            </w:r>
-          </w:p>
-        </w:tc>
-      </w:tr>
-      <w:tr>
-        <w:trPr>
-          <w:trHeight w:val="260"/>
-        </w:trPr>
-        <w:tc>
-          <w:tcPr>
-            <w:tcW w:w="892" w:type="dxa"/>
-          </w:tcPr>
-          <w:p>
-            <w:r>
-              <w:t>2</w:t>
-            </w:r>
-          </w:p>
-        </w:tc>
-        <w:tc>
-          <w:tcPr>
-            <w:tcW w:w="983" w:type="dxa"/>
-          </w:tcPr>
-          <w:p>
-            <w:r>
-              <w:t>UINT8</w:t>
-            </w:r>
-          </w:p>
-        </w:tc>
-        <w:tc>
-          <w:tcPr>
-            <w:tcW w:w="980" w:type="dxa"/>
-          </w:tcPr>
-          <w:p>
-            <w:r>
-              <w:t>-</w:t>
-            </w:r>
-          </w:p>
-        </w:tc>
-        <w:tc>
-          <w:tcPr>
-            <w:tcW w:w="2284" w:type="dxa"/>
-          </w:tcPr>
-          <w:p>
-            <w:proofErr w:type="spellStart"/>
-            <w:r>
-              <w:t>fwVersion</w:t>
-            </w:r>
-            <w:r>
-              <w:t>Maj</w:t>
-            </w:r>
-            <w:proofErr w:type="spellEnd"/>
-          </w:p>
-        </w:tc>
-        <w:tc>
-          <w:tcPr>
-            <w:tcW w:w="796" w:type="dxa"/>
-          </w:tcPr>
-          <w:p>
-            <w:r>
-              <w:t>-</w:t>
-            </w:r>
-          </w:p>
-        </w:tc>
-        <w:tc>
-          <w:tcPr>
-            <w:tcW w:w="3307" w:type="dxa"/>
-          </w:tcPr>
-          <w:p>
-            <w:r>
-              <w:t xml:space="preserve">Firmware </w:t>
-            </w:r>
-            <w:r>
-              <w:t>major</w:t>
-            </w:r>
-            <w:r>
-              <w:t xml:space="preserve"> version ID.</w:t>
-            </w:r>
-          </w:p>
-        </w:tc>
-      </w:tr>
-      <w:tr>
-        <w:trPr>
-          <w:trHeight w:val="260"/>
-        </w:trPr>
-        <w:tc>
-          <w:tcPr>
-            <w:tcW w:w="892" w:type="dxa"/>
-          </w:tcPr>
-          <w:p>
-            <w:r>
-              <w:t>3</w:t>
-            </w:r>
-          </w:p>
-        </w:tc>
-        <w:tc>
-          <w:tcPr>
-            <w:tcW w:w="983" w:type="dxa"/>
-          </w:tcPr>
-          <w:p>
-            <w:r>
-              <w:t>UINT8</w:t>
-            </w:r>
-          </w:p>
-        </w:tc>
-        <w:tc>
-          <w:tcPr>
-            <w:tcW w:w="980" w:type="dxa"/>
-          </w:tcPr>
-          <w:p>
-            <w:r>
-              <w:t>-</w:t>
-            </w:r>
-          </w:p>
-        </w:tc>
-        <w:tc>
-          <w:tcPr>
-            <w:tcW w:w="2284" w:type="dxa"/>
-          </w:tcPr>
-          <w:p>
-            <w:proofErr w:type="spellStart"/>
-            <w:r>
-              <w:t>hwVersionRev</w:t>
-            </w:r>
-            <w:proofErr w:type="spellEnd"/>
-          </w:p>
-        </w:tc>
-        <w:tc>
-          <w:tcPr>
-            <w:tcW w:w="796" w:type="dxa"/>
-          </w:tcPr>
-          <w:p>
-            <w:r>
-              <w:t>-</w:t>
-            </w:r>
-          </w:p>
-        </w:tc>
-        <w:tc>
-          <w:tcPr>
-            <w:tcW w:w="3307" w:type="dxa"/>
-          </w:tcPr>
-          <w:p>
-            <w:r>
-              <w:t>Hardware revision version ID.</w:t>
-            </w:r>
-          </w:p>
-        </w:tc>
-      </w:tr>
-      <w:tr>
-        <w:trPr>
-          <w:trHeight w:val="260"/>
-        </w:trPr>
-        <w:tc>
-          <w:tcPr>
-            <w:tcW w:w="892" w:type="dxa"/>
-          </w:tcPr>
-          <w:p>
-            <w:r>
-              <w:t>4</w:t>
-            </w:r>
-          </w:p>
-        </w:tc>
-        <w:tc>
-          <w:tcPr>
-            <w:tcW w:w="983" w:type="dxa"/>
-          </w:tcPr>
-          <w:p>
-            <w:r>
-              <w:t>UINT8</w:t>
-            </w:r>
-          </w:p>
-        </w:tc>
-        <w:tc>
-          <w:tcPr>
-            <w:tcW w:w="980" w:type="dxa"/>
-          </w:tcPr>
-          <w:p>
-            <w:r>
-              <w:t>-</w:t>
-            </w:r>
-          </w:p>
-        </w:tc>
-        <w:tc>
-          <w:tcPr>
-            <w:tcW w:w="2284" w:type="dxa"/>
-          </w:tcPr>
-          <w:p>
-            <w:proofErr w:type="spellStart"/>
-            <w:r>
-              <w:t>hwVersion</w:t>
-            </w:r>
-            <w:r>
-              <w:t>Min</w:t>
-            </w:r>
-            <w:proofErr w:type="spellEnd"/>
-          </w:p>
-        </w:tc>
-        <w:tc>
-          <w:tcPr>
-            <w:tcW w:w="796" w:type="dxa"/>
-          </w:tcPr>
-          <w:p>
-            <w:r>
-              <w:t>-</w:t>
-            </w:r>
-          </w:p>
-        </w:tc>
-        <w:tc>
-          <w:tcPr>
-            <w:tcW w:w="3307" w:type="dxa"/>
-          </w:tcPr>
-          <w:p>
-            <w:r>
-              <w:t xml:space="preserve">Hardware </w:t>
-            </w:r>
-            <w:r>
-              <w:t>minor</w:t>
-            </w:r>
-            <w:r>
-              <w:t xml:space="preserve"> version ID.</w:t>
-            </w:r>
-          </w:p>
-        </w:tc>
-      </w:tr>
-      <w:tr>
-        <w:trPr>
-          <w:trHeight w:val="260"/>
-        </w:trPr>
-        <w:tc>
-          <w:tcPr>
-            <w:tcW w:w="892" w:type="dxa"/>
-          </w:tcPr>
-          <w:p>
-            <w:r>
-              <w:t>5</w:t>
-            </w:r>
-          </w:p>
-        </w:tc>
-        <w:tc>
-          <w:tcPr>
-            <w:tcW w:w="983" w:type="dxa"/>
-          </w:tcPr>
-          <w:p>
-            <w:r>
-              <w:t>UINT8</w:t>
-            </w:r>
-          </w:p>
-        </w:tc>
-        <w:tc>
-          <w:tcPr>
-            <w:tcW w:w="980" w:type="dxa"/>
-          </w:tcPr>
-          <w:p>
-            <w:r>
-              <w:t>-</w:t>
-            </w:r>
-          </w:p>
-        </w:tc>
-        <w:tc>
-          <w:tcPr>
-            <w:tcW w:w="2284" w:type="dxa"/>
-          </w:tcPr>
-          <w:p>
-            <w:proofErr w:type="spellStart"/>
-            <w:r>
-              <w:t>hwVersion</w:t>
-            </w:r>
-            <w:r>
-              <w:t>Maj</w:t>
-            </w:r>
-            <w:proofErr w:type="spellEnd"/>
-          </w:p>
-        </w:tc>
-        <w:tc>
-          <w:tcPr>
-            <w:tcW w:w="796" w:type="dxa"/>
-          </w:tcPr>
-          <w:p>
-            <w:r>
-              <w:t>-</w:t>
-            </w:r>
-          </w:p>
-        </w:tc>
-        <w:tc>
-          <w:tcPr>
-            <w:tcW w:w="3307" w:type="dxa"/>
-          </w:tcPr>
-          <w:p>
-            <w:r>
-              <w:t xml:space="preserve">Hardware </w:t>
-            </w:r>
-            <w:r>
-              <w:t>major</w:t>
-            </w:r>
-            <w:r>
-              <w:t xml:space="preserve"> version ID.</w:t>
-            </w:r>
-          </w:p>
-        </w:tc>
-      </w:tr>
-      <w:tr>
-        <w:trPr>
-          <w:trHeight w:val="260"/>
-        </w:trPr>
-        <w:tc>
-          <w:tcPr>
-            <w:tcW w:w="892" w:type="dxa"/>
-          </w:tcPr>
-          <w:p>
-            <w:r>
-              <w:t>6</w:t>
-            </w:r>
-          </w:p>
-        </w:tc>
-        <w:tc>
-          <w:tcPr>
-            <w:tcW w:w="983" w:type="dxa"/>
-          </w:tcPr>
-          <w:p>
-            <w:r>
-              <w:t>UINT32</w:t>
-            </w:r>
-          </w:p>
-        </w:tc>
-        <w:tc>
-          <w:tcPr>
-            <w:tcW w:w="980" w:type="dxa"/>
-          </w:tcPr>
-          <w:p>
-            <w:r>
-              <w:t>-</w:t>
-            </w:r>
-          </w:p>
-        </w:tc>
-        <w:tc>
-          <w:tcPr>
-            <w:tcW w:w="2284" w:type="dxa"/>
-          </w:tcPr>
-          <w:p>
-            <w:proofErr w:type="spellStart"/>
-            <w:r>
-              <w:t>serialNum</w:t>
-            </w:r>
-            <w:proofErr w:type="spellEnd"/>
-          </w:p>
-        </w:tc>
-        <w:tc>
-          <w:tcPr>
-            <w:tcW w:w="796" w:type="dxa"/>
-          </w:tcPr>
-          <w:p>
-            <w:r>
-              <w:t>-</w:t>
-            </w:r>
-          </w:p>
-        </w:tc>
-        <w:tc>
-          <w:tcPr>
-            <w:tcW w:w="3307" w:type="dxa"/>
-          </w:tcPr>
-          <w:p>
-            <w:r>
-              <w:t>Serial number.</w:t>
-            </w:r>
-          </w:p>
-        </w:tc>
-      </w:tr>
-      <w:tr>
-        <w:trPr>
-          <w:trHeight w:val="260"/>
-        </w:trPr>
-        <w:tc>
-          <w:tcPr>
-            <w:tcW w:w="892" w:type="dxa"/>
-          </w:tcPr>
-          <w:p>
-            <w:r>
-              <w:t>10</w:t>
-            </w:r>
-          </w:p>
-        </w:tc>
-        <w:tc>
-          <w:tcPr>
-            <w:tcW w:w="983" w:type="dxa"/>
-          </w:tcPr>
-          <w:p>
-            <w:r>
-              <w:t>UINT32</w:t>
-            </w:r>
-          </w:p>
-        </w:tc>
-        <w:tc>
-          <w:tcPr>
-            <w:tcW w:w="980" w:type="dxa"/>
-          </w:tcPr>
-          <w:p>
-            <w:r>
-              <w:t>-</w:t>
-            </w:r>
-          </w:p>
-        </w:tc>
-        <w:tc>
-          <w:tcPr>
-            <w:tcW w:w="2284" w:type="dxa"/>
-          </w:tcPr>
-          <w:p>
-            <w:proofErr w:type="spellStart"/>
-            <w:r>
-              <w:t>msUptime</w:t>
-            </w:r>
-            <w:proofErr w:type="spellEnd"/>
-          </w:p>
-        </w:tc>
-        <w:tc>
-          <w:tcPr>
-            <w:tcW w:w="796" w:type="dxa"/>
-          </w:tcPr>
-          <w:p>
-            <w:proofErr w:type="spellStart"/>
-            <w:r>
-              <w:t>ms</w:t>
-            </w:r>
-            <w:proofErr w:type="spellEnd"/>
-          </w:p>
-        </w:tc>
-        <w:tc>
-          <w:tcPr>
-            <w:tcW w:w="3307" w:type="dxa"/>
-          </w:tcPr>
-          <w:p>
-            <w:r>
-              <w:t>System uptime in milliseconds.</w:t>
-            </w:r>
-          </w:p>
-        </w:tc>
-      </w:tr>
-      <w:tr>
-        <w:trPr>
-          <w:trHeight w:val="260"/>
-        </w:trPr>
-        <w:tc>
-          <w:tcPr>
-            <w:tcW w:w="892" w:type="dxa"/>
-          </w:tcPr>
-          <w:p>
-            <w:r>
-              <w:t>14</w:t>
-            </w:r>
-          </w:p>
-        </w:tc>
-        <w:tc>
-          <w:tcPr>
-            <w:tcW w:w="983" w:type="dxa"/>
-          </w:tcPr>
-          <w:p>
-            <w:r>
-              <w:t>UINT16</w:t>
-            </w:r>
-          </w:p>
-        </w:tc>
-        <w:tc>
-          <w:tcPr>
-            <w:tcW w:w="980" w:type="dxa"/>
-          </w:tcPr>
-          <w:p>
-            <w:r>
-              <w:t>-</w:t>
-            </w:r>
-          </w:p>
-        </w:tc>
-        <w:tc>
-          <w:tcPr>
-            <w:tcW w:w="2284" w:type="dxa"/>
-          </w:tcPr>
-          <w:p>
-            <w:proofErr w:type="spellStart"/>
-            <w:r>
-              <w:t>inputVoltage</w:t>
-            </w:r>
-            <w:proofErr w:type="spellEnd"/>
-          </w:p>
-        </w:tc>
-        <w:tc>
-          <w:tcPr>
-            <w:tcW w:w="796" w:type="dxa"/>
-          </w:tcPr>
-          <w:p>
-            <w:r>
-              <w:t>mV</w:t>
-            </w:r>
-          </w:p>
-        </w:tc>
-        <w:tc>
-          <w:tcPr>
-            <w:tcW w:w="3307" w:type="dxa"/>
-          </w:tcPr>
-          <w:p>
-            <w:r>
-              <w:t>Input voltage in millivolts.</w:t>
-            </w:r>
-          </w:p>
-        </w:tc>
-      </w:tr>
-      <w:tr>
-        <w:trPr>
-          <w:trHeight w:val="260"/>
-        </w:trPr>
-        <w:tc>
-          <w:tcPr>
-            <w:tcW w:w="892" w:type="dxa"/>
-          </w:tcPr>
-          <w:p>
-            <w:r>
-              <w:t>16</w:t>
-            </w:r>
-          </w:p>
-        </w:tc>
-        <w:tc>
-          <w:tcPr>
-            <w:tcW w:w="983" w:type="dxa"/>
-          </w:tcPr>
-          <w:p>
-            <w:r>
-              <w:t>INT16</w:t>
-            </w:r>
-          </w:p>
-        </w:tc>
-        <w:tc>
-          <w:tcPr>
-            <w:tcW w:w="980" w:type="dxa"/>
-          </w:tcPr>
-          <w:p>
-            <w:r>
-              <w:t>1e2</w:t>
-            </w:r>
-          </w:p>
-        </w:tc>
-        <w:tc>
-          <w:tcPr>
-            <w:tcW w:w="2284" w:type="dxa"/>
-          </w:tcPr>
-          <w:p>
-            <w:proofErr w:type="spellStart"/>
-            <w:r>
-              <w:t>boardTemp</w:t>
-            </w:r>
-            <w:proofErr w:type="spellEnd"/>
-          </w:p>
-        </w:tc>
-        <w:tc>
-          <w:tcPr>
-            <w:tcW w:w="796" w:type="dxa"/>
-          </w:tcPr>
-          <w:p>
-            <w:r>
-              <w:t>C</w:t>
-            </w:r>
-          </w:p>
-        </w:tc>
-        <w:tc>
-          <w:tcPr>
-            <w:tcW w:w="3307" w:type="dxa"/>
-          </w:tcPr>
-          <w:p>
-            <w:r>
-              <w:t>Board temperature.</w:t>
-            </w:r>
-          </w:p>
-        </w:tc>
-      </w:tr>
-    </w:tbl>
-    <w:p>
-      <w:pPr>
-        <w:rPr>
-          <w:rFonts w:eastAsiaTheme="majorEastAsia" w:cstheme="majorBidi"/>
-          <w:b/>
-          <w:bCs/>
-          <w:color w:val="632423" w:themeColor="accent2" w:themeShade="80"/>
-        </w:rPr>
-      </w:pPr>
-      <w:r>
-        <w:rPr>
-          <w:color w:val="632423" w:themeColor="accent2" w:themeShade="80"/>
-        </w:rPr>
-        <w:br w:type="page"/>
-      </w:r>
-    </w:p>
-    <w:p>
-      <w:pPr>
-        <w:pStyle w:val="Heading3"/>
-        <w:rPr>
-          <w:rFonts w:asciiTheme="minorHAnsi" w:hAnsiTheme="minorHAnsi"/>
-          <w:color w:val="632423" w:themeColor="accent2" w:themeShade="80"/>
-        </w:rPr>
-      </w:pPr>
-      <w:bookmarkStart w:id="10" w:name="_Toc427836720"/>
-      <w:r>
-        <w:rPr>
-          <w:rFonts w:asciiTheme="minorHAnsi" w:hAnsiTheme="minorHAnsi"/>
-          <w:color w:val="632423" w:themeColor="accent2" w:themeShade="80"/>
-        </w:rPr>
-        <w:lastRenderedPageBreak/>
-        <w:t>IMU Data</w:t>
-      </w:r>
-      <w:r>
-        <w:rPr>
-          <w:rFonts w:asciiTheme="minorHAnsi" w:hAnsiTheme="minorHAnsi"/>
-          <w:color w:val="632423" w:themeColor="accent2" w:themeShade="80"/>
-        </w:rPr>
-        <w:t xml:space="preserve"> (0x</w:t>
-      </w:r>
-      <w:r>
-        <w:rPr>
-          <w:rFonts w:asciiTheme="minorHAnsi" w:hAnsiTheme="minorHAnsi"/>
-          <w:color w:val="632423" w:themeColor="accent2" w:themeShade="80"/>
-        </w:rPr>
-        <w:t>81)</w:t>
-      </w:r>
-      <w:bookmarkEnd w:id="10"/>
-    </w:p>
-    <w:tbl>
-      <w:tblPr>
-        <w:tblStyle w:val="TableGrid"/>
-        <w:tblW w:w="0" w:type="auto"/>
-        <w:tblInd w:w="108" w:type="dxa"/>
-        <w:tblLook w:val="04A0" w:firstRow="1" w:lastRow="0" w:firstColumn="1" w:lastColumn="0" w:noHBand="0" w:noVBand="1"/>
-      </w:tblPr>
-      <w:tblGrid>
-        <w:gridCol w:w="1600"/>
-        <w:gridCol w:w="2006"/>
-        <w:gridCol w:w="972"/>
-        <w:gridCol w:w="1555"/>
-        <w:gridCol w:w="1560"/>
-        <w:gridCol w:w="1549"/>
-      </w:tblGrid>
-      <w:tr>
-        <w:trPr>
-          <w:trHeight w:val="287"/>
-        </w:trPr>
-        <w:tc>
-          <w:tcPr>
-            <w:tcW w:w="1620" w:type="dxa"/>
-            <w:shd w:val="clear" w:color="auto" w:fill="632423" w:themeFill="accent2" w:themeFillShade="80"/>
-          </w:tcPr>
-          <w:p>
-            <w:pPr>
-              <w:rPr>
-                <w:color w:val="FFC000"/>
-              </w:rPr>
-            </w:pPr>
-            <w:r>
-              <w:rPr>
-                <w:color w:val="FFC000"/>
-              </w:rPr>
-              <w:t>Message Type</w:t>
-            </w:r>
-          </w:p>
-        </w:tc>
-        <w:tc>
-          <w:tcPr>
-            <w:tcW w:w="7848" w:type="dxa"/>
-            <w:gridSpan w:val="5"/>
-          </w:tcPr>
-          <w:p>
-            <w:r>
               <w:t>IMU Data (0x81)</w:t>
             </w:r>
           </w:p>
@@ -9362,7 +9317,7 @@
           <w:color w:val="632423" w:themeColor="accent2" w:themeShade="80"/>
         </w:rPr>
       </w:pPr>
-      <w:bookmarkStart w:id="11" w:name="_Toc427836721"/>
+      <w:bookmarkStart w:id="10" w:name="_Toc427836721"/>
       <w:r>
         <w:rPr>
           <w:rFonts w:asciiTheme="minorHAnsi" w:hAnsiTheme="minorHAnsi"/>
@@ -9385,7 +9340,7 @@
         </w:rPr>
         <w:t>82)</w:t>
       </w:r>
-      <w:bookmarkEnd w:id="11"/>
+      <w:bookmarkEnd w:id="10"/>
     </w:p>
     <w:tbl>
       <w:tblPr>
@@ -10058,7 +10013,7 @@
           <w:color w:val="632423" w:themeColor="accent2" w:themeShade="80"/>
         </w:rPr>
       </w:pPr>
-      <w:bookmarkStart w:id="12" w:name="_Toc427836722"/>
+      <w:bookmarkStart w:id="11" w:name="_Toc427836722"/>
       <w:r>
         <w:rPr>
           <w:rFonts w:asciiTheme="minorHAnsi" w:hAnsiTheme="minorHAnsi"/>
@@ -10101,7 +10056,7 @@
         </w:rPr>
         <w:t>)</w:t>
       </w:r>
-      <w:bookmarkEnd w:id="12"/>
+      <w:bookmarkEnd w:id="11"/>
     </w:p>
     <w:tbl>
       <w:tblPr>
@@ -11053,6 +11008,7 @@
         </w:tc>
       </w:tr>
     </w:tbl>
+    <w:p/>
     <w:p>
       <w:pPr>
         <w:rPr>
@@ -11062,6 +11018,583 @@
           <w:color w:val="632423" w:themeColor="accent2" w:themeShade="80"/>
         </w:rPr>
       </w:pPr>
+      <w:r>
+        <w:rPr>
+          <w:color w:val="632423" w:themeColor="accent2" w:themeShade="80"/>
+        </w:rPr>
+        <w:br w:type="page"/>
+      </w:r>
+    </w:p>
+    <w:p>
+      <w:pPr>
+        <w:pStyle w:val="Heading3"/>
+        <w:rPr>
+          <w:rFonts w:asciiTheme="minorHAnsi" w:hAnsiTheme="minorHAnsi"/>
+          <w:color w:val="632423" w:themeColor="accent2" w:themeShade="80"/>
+        </w:rPr>
+      </w:pPr>
+      <w:r>
+        <w:rPr>
+          <w:rFonts w:asciiTheme="minorHAnsi" w:hAnsiTheme="minorHAnsi"/>
+          <w:color w:val="632423" w:themeColor="accent2" w:themeShade="80"/>
+        </w:rPr>
+        <w:lastRenderedPageBreak/>
+        <w:t>RC Data</w:t>
+      </w:r>
+      <w:r>
+        <w:rPr>
+          <w:rFonts w:asciiTheme="minorHAnsi" w:hAnsiTheme="minorHAnsi"/>
+          <w:color w:val="632423" w:themeColor="accent2" w:themeShade="80"/>
+        </w:rPr>
+        <w:t xml:space="preserve"> (0x</w:t>
+      </w:r>
+      <w:r>
+        <w:rPr>
+          <w:rFonts w:asciiTheme="minorHAnsi" w:hAnsiTheme="minorHAnsi"/>
+          <w:color w:val="632423" w:themeColor="accent2" w:themeShade="80"/>
+        </w:rPr>
+        <w:t>85)</w:t>
+      </w:r>
+    </w:p>
+    <w:tbl>
+      <w:tblPr>
+        <w:tblStyle w:val="TableGrid"/>
+        <w:tblW w:w="0" w:type="auto"/>
+        <w:tblInd w:w="108" w:type="dxa"/>
+        <w:tblLook w:val="04A0" w:firstRow="1" w:lastRow="0" w:firstColumn="1" w:lastColumn="0" w:noHBand="0" w:noVBand="1"/>
+      </w:tblPr>
+      <w:tblGrid>
+        <w:gridCol w:w="1600"/>
+        <w:gridCol w:w="2006"/>
+        <w:gridCol w:w="972"/>
+        <w:gridCol w:w="1555"/>
+        <w:gridCol w:w="1560"/>
+        <w:gridCol w:w="1549"/>
+      </w:tblGrid>
+      <w:tr>
+        <w:trPr>
+          <w:trHeight w:val="287"/>
+        </w:trPr>
+        <w:tc>
+          <w:tcPr>
+            <w:tcW w:w="1600" w:type="dxa"/>
+            <w:shd w:val="clear" w:color="auto" w:fill="632423" w:themeFill="accent2" w:themeFillShade="80"/>
+          </w:tcPr>
+          <w:p>
+            <w:pPr>
+              <w:rPr>
+                <w:color w:val="FFC000"/>
+              </w:rPr>
+            </w:pPr>
+            <w:r>
+              <w:rPr>
+                <w:color w:val="FFC000"/>
+              </w:rPr>
+              <w:t>Message Type</w:t>
+            </w:r>
+          </w:p>
+        </w:tc>
+        <w:tc>
+          <w:tcPr>
+            <w:tcW w:w="7642" w:type="dxa"/>
+            <w:gridSpan w:val="5"/>
+          </w:tcPr>
+          <w:p>
+            <w:r>
+              <w:t>RC Data (0x85)</w:t>
+            </w:r>
+          </w:p>
+        </w:tc>
+      </w:tr>
+      <w:tr>
+        <w:tc>
+          <w:tcPr>
+            <w:tcW w:w="1600" w:type="dxa"/>
+            <w:shd w:val="clear" w:color="auto" w:fill="632423" w:themeFill="accent2" w:themeFillShade="80"/>
+          </w:tcPr>
+          <w:p>
+            <w:pPr>
+              <w:rPr>
+                <w:color w:val="FFC000"/>
+              </w:rPr>
+            </w:pPr>
+            <w:r>
+              <w:rPr>
+                <w:color w:val="FFC000"/>
+              </w:rPr>
+              <w:t>Description</w:t>
+            </w:r>
+          </w:p>
+        </w:tc>
+        <w:tc>
+          <w:tcPr>
+            <w:tcW w:w="7642" w:type="dxa"/>
+            <w:gridSpan w:val="5"/>
+          </w:tcPr>
+          <w:p>
+            <w:r>
+              <w:t>This packet provides radio control data.</w:t>
+            </w:r>
+          </w:p>
+        </w:tc>
+      </w:tr>
+      <w:tr>
+        <w:trPr>
+          <w:trHeight w:val="215"/>
+        </w:trPr>
+        <w:tc>
+          <w:tcPr>
+            <w:tcW w:w="1600" w:type="dxa"/>
+            <w:shd w:val="clear" w:color="auto" w:fill="632423" w:themeFill="accent2" w:themeFillShade="80"/>
+          </w:tcPr>
+          <w:p>
+            <w:pPr>
+              <w:rPr>
+                <w:color w:val="FFC000"/>
+              </w:rPr>
+            </w:pPr>
+            <w:r>
+              <w:rPr>
+                <w:color w:val="FFC000"/>
+              </w:rPr>
+              <w:t>Data Direction</w:t>
+            </w:r>
+          </w:p>
+        </w:tc>
+        <w:tc>
+          <w:tcPr>
+            <w:tcW w:w="7642" w:type="dxa"/>
+            <w:gridSpan w:val="5"/>
+          </w:tcPr>
+          <w:p>
+            <w:r>
+              <w:t>FMU to Host</w:t>
+            </w:r>
+          </w:p>
+        </w:tc>
+      </w:tr>
+      <w:tr>
+        <w:trPr>
+          <w:trHeight w:val="242"/>
+        </w:trPr>
+        <w:tc>
+          <w:tcPr>
+            <w:tcW w:w="1600" w:type="dxa"/>
+            <w:shd w:val="clear" w:color="auto" w:fill="632423" w:themeFill="accent2" w:themeFillShade="80"/>
+          </w:tcPr>
+          <w:p>
+            <w:pPr>
+              <w:rPr>
+                <w:color w:val="FFC000"/>
+              </w:rPr>
+            </w:pPr>
+            <w:r>
+              <w:rPr>
+                <w:color w:val="FFC000"/>
+              </w:rPr>
+              <w:t>Frequency</w:t>
+            </w:r>
+          </w:p>
+        </w:tc>
+        <w:tc>
+          <w:tcPr>
+            <w:tcW w:w="7642" w:type="dxa"/>
+            <w:gridSpan w:val="5"/>
+          </w:tcPr>
+          <w:p>
+            <w:r>
+              <w:t>100 Hz typical</w:t>
+            </w:r>
+          </w:p>
+        </w:tc>
+      </w:tr>
+      <w:tr>
+        <w:tc>
+          <w:tcPr>
+            <w:tcW w:w="1600" w:type="dxa"/>
+            <w:vMerge w:val="restart"/>
+            <w:shd w:val="clear" w:color="auto" w:fill="632423" w:themeFill="accent2" w:themeFillShade="80"/>
+          </w:tcPr>
+          <w:p>
+            <w:pPr>
+              <w:rPr>
+                <w:color w:val="FFC000"/>
+              </w:rPr>
+            </w:pPr>
+            <w:r>
+              <w:rPr>
+                <w:color w:val="FFC000"/>
+              </w:rPr>
+              <w:t>Message Structure</w:t>
+            </w:r>
+          </w:p>
+        </w:tc>
+        <w:tc>
+          <w:tcPr>
+            <w:tcW w:w="2006" w:type="dxa"/>
+            <w:shd w:val="clear" w:color="auto" w:fill="E5B8B7" w:themeFill="accent2" w:themeFillTint="66"/>
+          </w:tcPr>
+          <w:p>
+            <w:r>
+              <w:t>Header</w:t>
+            </w:r>
+          </w:p>
+        </w:tc>
+        <w:tc>
+          <w:tcPr>
+            <w:tcW w:w="972" w:type="dxa"/>
+            <w:shd w:val="clear" w:color="auto" w:fill="E5B8B7" w:themeFill="accent2" w:themeFillTint="66"/>
+          </w:tcPr>
+          <w:p>
+            <w:r>
+              <w:t>Type</w:t>
+            </w:r>
+          </w:p>
+        </w:tc>
+        <w:tc>
+          <w:tcPr>
+            <w:tcW w:w="1555" w:type="dxa"/>
+            <w:shd w:val="clear" w:color="auto" w:fill="E5B8B7" w:themeFill="accent2" w:themeFillTint="66"/>
+          </w:tcPr>
+          <w:p>
+            <w:r>
+              <w:t>Length (Bytes)</w:t>
+            </w:r>
+          </w:p>
+        </w:tc>
+        <w:tc>
+          <w:tcPr>
+            <w:tcW w:w="1560" w:type="dxa"/>
+            <w:shd w:val="clear" w:color="auto" w:fill="E5B8B7" w:themeFill="accent2" w:themeFillTint="66"/>
+          </w:tcPr>
+          <w:p>
+            <w:r>
+              <w:t>Payload</w:t>
+            </w:r>
+          </w:p>
+        </w:tc>
+        <w:tc>
+          <w:tcPr>
+            <w:tcW w:w="1549" w:type="dxa"/>
+            <w:shd w:val="clear" w:color="auto" w:fill="E5B8B7" w:themeFill="accent2" w:themeFillTint="66"/>
+          </w:tcPr>
+          <w:p>
+            <w:r>
+              <w:t>CRC</w:t>
+            </w:r>
+          </w:p>
+        </w:tc>
+      </w:tr>
+      <w:tr>
+        <w:trPr>
+          <w:trHeight w:val="134"/>
+        </w:trPr>
+        <w:tc>
+          <w:tcPr>
+            <w:tcW w:w="1600" w:type="dxa"/>
+            <w:vMerge/>
+            <w:shd w:val="clear" w:color="auto" w:fill="632423" w:themeFill="accent2" w:themeFillShade="80"/>
+          </w:tcPr>
+          <w:p/>
+        </w:tc>
+        <w:tc>
+          <w:tcPr>
+            <w:tcW w:w="2006" w:type="dxa"/>
+          </w:tcPr>
+          <w:p>
+            <w:r>
+              <w:t>0x55, 0x4D, 0x4E</w:t>
+            </w:r>
+          </w:p>
+        </w:tc>
+        <w:tc>
+          <w:tcPr>
+            <w:tcW w:w="972" w:type="dxa"/>
+          </w:tcPr>
+          <w:p>
+            <w:r>
+              <w:t>0x85</w:t>
+            </w:r>
+          </w:p>
+        </w:tc>
+        <w:tc>
+          <w:tcPr>
+            <w:tcW w:w="1555" w:type="dxa"/>
+          </w:tcPr>
+          <w:p>
+            <w:r>
+              <w:t>32</w:t>
+            </w:r>
+          </w:p>
+        </w:tc>
+        <w:tc>
+          <w:tcPr>
+            <w:tcW w:w="1560" w:type="dxa"/>
+          </w:tcPr>
+          <w:p>
+            <w:r>
+              <w:t>See below.</w:t>
+            </w:r>
+          </w:p>
+        </w:tc>
+        <w:tc>
+          <w:tcPr>
+            <w:tcW w:w="1549" w:type="dxa"/>
+          </w:tcPr>
+          <w:p>
+            <w:r>
+              <w:t>CRC-16-CCITT</w:t>
+            </w:r>
+          </w:p>
+        </w:tc>
+      </w:tr>
+    </w:tbl>
+    <w:p/>
+    <w:tbl>
+      <w:tblPr>
+        <w:tblStyle w:val="TableGrid"/>
+        <w:tblW w:w="9247" w:type="dxa"/>
+        <w:tblInd w:w="108" w:type="dxa"/>
+        <w:tblLook w:val="04A0" w:firstRow="1" w:lastRow="0" w:firstColumn="1" w:lastColumn="0" w:noHBand="0" w:noVBand="1"/>
+      </w:tblPr>
+      <w:tblGrid>
+        <w:gridCol w:w="1327"/>
+        <w:gridCol w:w="900"/>
+        <w:gridCol w:w="946"/>
+        <w:gridCol w:w="1574"/>
+        <w:gridCol w:w="707"/>
+        <w:gridCol w:w="3793"/>
+      </w:tblGrid>
+      <w:tr>
+        <w:trPr>
+          <w:trHeight w:val="260"/>
+        </w:trPr>
+        <w:tc>
+          <w:tcPr>
+            <w:tcW w:w="1327" w:type="dxa"/>
+            <w:shd w:val="clear" w:color="auto" w:fill="632423" w:themeFill="accent2" w:themeFillShade="80"/>
+          </w:tcPr>
+          <w:p>
+            <w:pPr>
+              <w:rPr>
+                <w:color w:val="FFC000"/>
+              </w:rPr>
+            </w:pPr>
+            <w:r>
+              <w:rPr>
+                <w:color w:val="FFC000"/>
+              </w:rPr>
+              <w:t>Byte Offset</w:t>
+            </w:r>
+          </w:p>
+        </w:tc>
+        <w:tc>
+          <w:tcPr>
+            <w:tcW w:w="900" w:type="dxa"/>
+            <w:shd w:val="clear" w:color="auto" w:fill="632423" w:themeFill="accent2" w:themeFillShade="80"/>
+          </w:tcPr>
+          <w:p>
+            <w:pPr>
+              <w:rPr>
+                <w:color w:val="FFC000"/>
+              </w:rPr>
+            </w:pPr>
+            <w:r>
+              <w:rPr>
+                <w:color w:val="FFC000"/>
+              </w:rPr>
+              <w:t>Data Format</w:t>
+            </w:r>
+          </w:p>
+        </w:tc>
+        <w:tc>
+          <w:tcPr>
+            <w:tcW w:w="946" w:type="dxa"/>
+            <w:shd w:val="clear" w:color="auto" w:fill="632423" w:themeFill="accent2" w:themeFillShade="80"/>
+          </w:tcPr>
+          <w:p>
+            <w:pPr>
+              <w:rPr>
+                <w:color w:val="FFC000"/>
+              </w:rPr>
+            </w:pPr>
+            <w:r>
+              <w:rPr>
+                <w:color w:val="FFC000"/>
+              </w:rPr>
+              <w:t>Scaling</w:t>
+            </w:r>
+          </w:p>
+        </w:tc>
+        <w:tc>
+          <w:tcPr>
+            <w:tcW w:w="1574" w:type="dxa"/>
+            <w:shd w:val="clear" w:color="auto" w:fill="632423" w:themeFill="accent2" w:themeFillShade="80"/>
+          </w:tcPr>
+          <w:p>
+            <w:pPr>
+              <w:rPr>
+                <w:color w:val="FFC000"/>
+              </w:rPr>
+            </w:pPr>
+            <w:r>
+              <w:rPr>
+                <w:color w:val="FFC000"/>
+              </w:rPr>
+              <w:t>Name</w:t>
+            </w:r>
+          </w:p>
+        </w:tc>
+        <w:tc>
+          <w:tcPr>
+            <w:tcW w:w="707" w:type="dxa"/>
+            <w:shd w:val="clear" w:color="auto" w:fill="632423" w:themeFill="accent2" w:themeFillShade="80"/>
+          </w:tcPr>
+          <w:p>
+            <w:pPr>
+              <w:rPr>
+                <w:color w:val="FFC000"/>
+              </w:rPr>
+            </w:pPr>
+            <w:r>
+              <w:rPr>
+                <w:color w:val="FFC000"/>
+              </w:rPr>
+              <w:t>Unit</w:t>
+            </w:r>
+          </w:p>
+        </w:tc>
+        <w:tc>
+          <w:tcPr>
+            <w:tcW w:w="3793" w:type="dxa"/>
+            <w:shd w:val="clear" w:color="auto" w:fill="632423" w:themeFill="accent2" w:themeFillShade="80"/>
+          </w:tcPr>
+          <w:p>
+            <w:pPr>
+              <w:rPr>
+                <w:color w:val="FFC000"/>
+              </w:rPr>
+            </w:pPr>
+            <w:r>
+              <w:rPr>
+                <w:color w:val="FFC000"/>
+              </w:rPr>
+              <w:t>Description</w:t>
+            </w:r>
+          </w:p>
+        </w:tc>
+      </w:tr>
+      <w:tr>
+        <w:trPr>
+          <w:trHeight w:val="260"/>
+        </w:trPr>
+        <w:tc>
+          <w:tcPr>
+            <w:tcW w:w="1327" w:type="dxa"/>
+          </w:tcPr>
+          <w:p>
+            <w:r>
+              <w:t>0</w:t>
+            </w:r>
+          </w:p>
+        </w:tc>
+        <w:tc>
+          <w:tcPr>
+            <w:tcW w:w="900" w:type="dxa"/>
+          </w:tcPr>
+          <w:p>
+            <w:r>
+              <w:t>UINT16</w:t>
+            </w:r>
+          </w:p>
+        </w:tc>
+        <w:tc>
+          <w:tcPr>
+            <w:tcW w:w="946" w:type="dxa"/>
+          </w:tcPr>
+          <w:p>
+            <w:r>
+              <w:t>-</w:t>
+            </w:r>
+          </w:p>
+        </w:tc>
+        <w:tc>
+          <w:tcPr>
+            <w:tcW w:w="1574" w:type="dxa"/>
+          </w:tcPr>
+          <w:p>
+            <w:r>
+              <w:t>ch</w:t>
+            </w:r>
+            <w:r>
+              <w:t>N</w:t>
+            </w:r>
+            <w:r>
+              <w:rPr>
+                <w:vertAlign w:val="superscript"/>
+              </w:rPr>
+              <w:t>1</w:t>
+            </w:r>
+            <w:r>
+              <w:t>Val</w:t>
+            </w:r>
+          </w:p>
+        </w:tc>
+        <w:tc>
+          <w:tcPr>
+            <w:tcW w:w="707" w:type="dxa"/>
+          </w:tcPr>
+          <w:p>
+            <w:r>
+              <w:t>-</w:t>
+            </w:r>
+          </w:p>
+        </w:tc>
+        <w:tc>
+          <w:tcPr>
+            <w:tcW w:w="3793" w:type="dxa"/>
+          </w:tcPr>
+          <w:p>
+            <w:r>
+              <w:t>Channel N</w:t>
+            </w:r>
+            <w:r>
+              <w:rPr>
+                <w:vertAlign w:val="superscript"/>
+              </w:rPr>
+              <w:t>1</w:t>
+            </w:r>
+            <w:r>
+              <w:t xml:space="preserve"> value.</w:t>
+            </w:r>
+            <w:r>
+              <w:t xml:space="preserve">  Values range from 172-1811.</w:t>
+            </w:r>
+          </w:p>
+        </w:tc>
+      </w:tr>
+    </w:tbl>
+    <w:p>
+      <w:r>
+        <w:rPr>
+          <w:vertAlign w:val="superscript"/>
+        </w:rPr>
+        <w:t>1</w:t>
+      </w:r>
+      <w:r>
+        <w:t xml:space="preserve"> N =</w:t>
+      </w:r>
+      <w:r>
+        <w:t xml:space="preserve"> 1-16.</w:t>
+      </w:r>
+      <w:r>
+        <w:t xml:space="preserve">  The 16 channels of RC data are populated sequentially within the Ethernet packe</w:t>
+      </w:r>
+      <w:bookmarkStart w:id="12" w:name="_GoBack"/>
+      <w:bookmarkEnd w:id="12"/>
+      <w:r>
+        <w:t>t.</w:t>
+      </w:r>
     </w:p>
     <w:p>
       <w:pPr>
@@ -11077,7 +11610,6 @@
           <w:rFonts w:asciiTheme="minorHAnsi" w:hAnsiTheme="minorHAnsi"/>
           <w:color w:val="632423" w:themeColor="accent2" w:themeShade="80"/>
         </w:rPr>
-        <w:lastRenderedPageBreak/>
         <w:t>FMU</w:t>
       </w:r>
       <w:r>
@@ -18152,7 +18684,6 @@
         <w:docPartUnique/>
       </w:docPartObj>
     </w:sdtPr>
-    <w:sdtEndPr/>
     <w:sdtContent>
       <w:sdt>
         <w:sdtPr>
@@ -18162,7 +18693,6 @@
             <w:docPartUnique/>
           </w:docPartObj>
         </w:sdtPr>
-        <w:sdtEndPr/>
         <w:sdtContent>
           <w:p>
             <w:pPr>
@@ -18270,13 +18800,7 @@
       <w:jc w:val="center"/>
     </w:pPr>
     <w:r>
-      <w:t>08/21</w:t>
-    </w:r>
-    <w:r>
-      <w:t xml:space="preserve">/2015 – Rev. </w:t>
-    </w:r>
-    <w:r>
-      <w:t>D</w:t>
+      <w:t>08/21/2015 – Rev. D</w:t>
     </w:r>
   </w:p>
 </w:ftr>
@@ -19963,6 +20487,15 @@
       <w:szCs w:val="16"/>
     </w:rPr>
   </w:style>
+  <w:style w:type="paragraph" w:styleId="NoSpacing">
+    <w:name w:val="No Spacing"/>
+    <w:uiPriority w:val="1"/>
+    <w:qFormat/>
+    <w:rsid w:val="008A4FA0"/>
+    <w:pPr>
+      <w:spacing w:after="0" w:line="240" w:lineRule="auto"/>
+    </w:pPr>
+  </w:style>
 </w:styles>
 </file>
 
@@ -20256,7 +20789,7 @@
 </file>
 
 <file path=customXml/itemProps1.xml><?xml version="1.0" encoding="utf-8"?>
-<ds:datastoreItem xmlns:ds="http://schemas.openxmlformats.org/officeDocument/2006/customXml" ds:itemID="{47B0059F-ACBD-4B18-88E1-2CBB4540F5EA}">
+<ds:datastoreItem xmlns:ds="http://schemas.openxmlformats.org/officeDocument/2006/customXml" ds:itemID="{961A38BB-11ED-424A-84B1-EF96B39A9AC8}">
   <ds:schemaRefs>
     <ds:schemaRef ds:uri="http://schemas.openxmlformats.org/officeDocument/2006/bibliography"/>
   </ds:schemaRefs>

</xml_diff>

<commit_message>
Decreased GPS data buffer size so message is not larger than can be supported with the TCPIP Stack
</commit_message>
<xml_diff>
--- a/doc/UMN FMU Communication Protocol.docx
+++ b/doc/UMN FMU Communication Protocol.docx
@@ -3206,6 +3206,8 @@
         </w:rPr>
         <w:br w:type="page"/>
       </w:r>
+      <w:bookmarkStart w:id="3" w:name="_GoBack"/>
+      <w:bookmarkEnd w:id="3"/>
     </w:p>
     <w:p>
       <w:pPr>
@@ -3215,7 +3217,7 @@
           <w:color w:val="632423" w:themeColor="accent2" w:themeShade="80"/>
         </w:rPr>
       </w:pPr>
-      <w:bookmarkStart w:id="3" w:name="_Toc427836714"/>
+      <w:bookmarkStart w:id="4" w:name="_Toc427836714"/>
       <w:r>
         <w:rPr>
           <w:rFonts w:asciiTheme="minorHAnsi" w:hAnsiTheme="minorHAnsi"/>
@@ -3231,7 +3233,7 @@
         </w:rPr>
         <w:t>s</w:t>
       </w:r>
-      <w:bookmarkEnd w:id="3"/>
+      <w:bookmarkEnd w:id="4"/>
     </w:p>
     <w:p>
       <w:pPr>
@@ -3241,7 +3243,7 @@
           <w:color w:val="632423" w:themeColor="accent2" w:themeShade="80"/>
         </w:rPr>
       </w:pPr>
-      <w:bookmarkStart w:id="4" w:name="_Toc427836715"/>
+      <w:bookmarkStart w:id="5" w:name="_Toc427836715"/>
       <w:r>
         <w:rPr>
           <w:rFonts w:asciiTheme="minorHAnsi" w:hAnsiTheme="minorHAnsi"/>
@@ -3256,7 +3258,7 @@
         </w:rPr>
         <w:t>00)</w:t>
       </w:r>
-      <w:bookmarkEnd w:id="4"/>
+      <w:bookmarkEnd w:id="5"/>
     </w:p>
     <w:tbl>
       <w:tblPr>
@@ -4237,7 +4239,7 @@
           <w:color w:val="632423" w:themeColor="accent2" w:themeShade="80"/>
         </w:rPr>
       </w:pPr>
-      <w:bookmarkStart w:id="5" w:name="_Toc427836716"/>
+      <w:bookmarkStart w:id="6" w:name="_Toc427836716"/>
       <w:r>
         <w:rPr>
           <w:rFonts w:asciiTheme="minorHAnsi" w:hAnsiTheme="minorHAnsi"/>
@@ -4266,7 +4268,7 @@
         </w:rPr>
         <w:t>)</w:t>
       </w:r>
-      <w:bookmarkEnd w:id="5"/>
+      <w:bookmarkEnd w:id="6"/>
     </w:p>
     <w:tbl>
       <w:tblPr>
@@ -5075,7 +5077,7 @@
           <w:color w:val="632423" w:themeColor="accent2" w:themeShade="80"/>
         </w:rPr>
       </w:pPr>
-      <w:bookmarkStart w:id="6" w:name="_Toc427836717"/>
+      <w:bookmarkStart w:id="7" w:name="_Toc427836717"/>
       <w:r>
         <w:rPr>
           <w:rFonts w:asciiTheme="minorHAnsi" w:hAnsiTheme="minorHAnsi"/>
@@ -5098,7 +5100,7 @@
         </w:rPr>
         <w:t>02)</w:t>
       </w:r>
-      <w:bookmarkEnd w:id="6"/>
+      <w:bookmarkEnd w:id="7"/>
     </w:p>
     <w:tbl>
       <w:tblPr>
@@ -5547,6 +5549,12 @@
             <w:r>
               <w:t>0 … N</w:t>
             </w:r>
+            <w:r>
+              <w:rPr>
+                <w:vertAlign w:val="superscript"/>
+              </w:rPr>
+              <w:t>1</w:t>
+            </w:r>
           </w:p>
         </w:tc>
         <w:tc>
@@ -5606,6 +5614,26 @@
         </w:tc>
       </w:tr>
     </w:tbl>
+    <w:p>
+      <w:r>
+        <w:rPr>
+          <w:vertAlign w:val="superscript"/>
+        </w:rPr>
+        <w:t>1</w:t>
+      </w:r>
+      <w:r>
+        <w:t xml:space="preserve"> Up to </w:t>
+      </w:r>
+      <w:r>
+        <w:t xml:space="preserve">1024 bytes of GPS command data </w:t>
+      </w:r>
+      <w:r>
+        <w:t>i</w:t>
+      </w:r>
+      <w:r>
+        <w:t>s supported within a single message.</w:t>
+      </w:r>
+    </w:p>
     <w:p>
       <w:pPr>
         <w:rPr>
@@ -5624,7 +5652,7 @@
           <w:color w:val="632423" w:themeColor="accent2" w:themeShade="80"/>
         </w:rPr>
       </w:pPr>
-      <w:bookmarkStart w:id="7" w:name="_Toc427836718"/>
+      <w:bookmarkStart w:id="8" w:name="_Toc427836718"/>
       <w:r>
         <w:rPr>
           <w:rFonts w:asciiTheme="minorHAnsi" w:hAnsiTheme="minorHAnsi"/>
@@ -5646,7 +5674,7 @@
         </w:rPr>
         <w:t>7F)</w:t>
       </w:r>
-      <w:bookmarkEnd w:id="7"/>
+      <w:bookmarkEnd w:id="8"/>
     </w:p>
     <w:tbl>
       <w:tblPr>
@@ -5972,7 +6000,7 @@
         </w:trPr>
         <w:tc>
           <w:tcPr>
-            <w:tcW w:w="900" w:type="dxa"/>
+            <w:tcW w:w="893" w:type="dxa"/>
             <w:shd w:val="clear" w:color="auto" w:fill="632423" w:themeFill="accent2" w:themeFillShade="80"/>
           </w:tcPr>
           <w:p>
@@ -5991,7 +6019,7 @@
         </w:tc>
         <w:tc>
           <w:tcPr>
-            <w:tcW w:w="990" w:type="dxa"/>
+            <w:tcW w:w="985" w:type="dxa"/>
             <w:shd w:val="clear" w:color="auto" w:fill="632423" w:themeFill="accent2" w:themeFillShade="80"/>
           </w:tcPr>
           <w:p>
@@ -6010,7 +6038,7 @@
         </w:tc>
         <w:tc>
           <w:tcPr>
-            <w:tcW w:w="990" w:type="dxa"/>
+            <w:tcW w:w="981" w:type="dxa"/>
             <w:shd w:val="clear" w:color="auto" w:fill="632423" w:themeFill="accent2" w:themeFillShade="80"/>
           </w:tcPr>
           <w:p>
@@ -6029,7 +6057,7 @@
         </w:tc>
         <w:tc>
           <w:tcPr>
-            <w:tcW w:w="2250" w:type="dxa"/>
+            <w:tcW w:w="2189" w:type="dxa"/>
             <w:shd w:val="clear" w:color="auto" w:fill="632423" w:themeFill="accent2" w:themeFillShade="80"/>
           </w:tcPr>
           <w:p>
@@ -6048,7 +6076,7 @@
         </w:tc>
         <w:tc>
           <w:tcPr>
-            <w:tcW w:w="900" w:type="dxa"/>
+            <w:tcW w:w="883" w:type="dxa"/>
             <w:shd w:val="clear" w:color="auto" w:fill="632423" w:themeFill="accent2" w:themeFillShade="80"/>
           </w:tcPr>
           <w:p>
@@ -6067,7 +6095,7 @@
         </w:tc>
         <w:tc>
           <w:tcPr>
-            <w:tcW w:w="3438" w:type="dxa"/>
+            <w:tcW w:w="3311" w:type="dxa"/>
             <w:shd w:val="clear" w:color="auto" w:fill="632423" w:themeFill="accent2" w:themeFillShade="80"/>
           </w:tcPr>
           <w:p>
@@ -6091,17 +6119,26 @@
         </w:trPr>
         <w:tc>
           <w:tcPr>
-            <w:tcW w:w="900" w:type="dxa"/>
+            <w:tcW w:w="893" w:type="dxa"/>
           </w:tcPr>
           <w:p>
             <w:r>
               <w:t>0</w:t>
             </w:r>
-          </w:p>
-        </w:tc>
-        <w:tc>
-          <w:tcPr>
-            <w:tcW w:w="990" w:type="dxa"/>
+            <w:r>
+              <w:t xml:space="preserve"> … N</w:t>
+            </w:r>
+            <w:r>
+              <w:rPr>
+                <w:vertAlign w:val="superscript"/>
+              </w:rPr>
+              <w:t>1</w:t>
+            </w:r>
+          </w:p>
+        </w:tc>
+        <w:tc>
+          <w:tcPr>
+            <w:tcW w:w="985" w:type="dxa"/>
           </w:tcPr>
           <w:p>
             <w:r>
@@ -6114,7 +6151,7 @@
         </w:tc>
         <w:tc>
           <w:tcPr>
-            <w:tcW w:w="990" w:type="dxa"/>
+            <w:tcW w:w="981" w:type="dxa"/>
           </w:tcPr>
           <w:p>
             <w:r>
@@ -6124,7 +6161,7 @@
         </w:tc>
         <w:tc>
           <w:tcPr>
-            <w:tcW w:w="2250" w:type="dxa"/>
+            <w:tcW w:w="2189" w:type="dxa"/>
           </w:tcPr>
           <w:p>
             <w:proofErr w:type="spellStart"/>
@@ -6136,7 +6173,7 @@
         </w:tc>
         <w:tc>
           <w:tcPr>
-            <w:tcW w:w="900" w:type="dxa"/>
+            <w:tcW w:w="883" w:type="dxa"/>
           </w:tcPr>
           <w:p>
             <w:r>
@@ -6146,7 +6183,7 @@
         </w:tc>
         <w:tc>
           <w:tcPr>
-            <w:tcW w:w="3438" w:type="dxa"/>
+            <w:tcW w:w="3311" w:type="dxa"/>
           </w:tcPr>
           <w:p>
             <w:r>
@@ -6156,6 +6193,32 @@
         </w:tc>
       </w:tr>
     </w:tbl>
+    <w:p>
+      <w:r>
+        <w:rPr>
+          <w:vertAlign w:val="superscript"/>
+        </w:rPr>
+        <w:t>1</w:t>
+      </w:r>
+      <w:r>
+        <w:t xml:space="preserve"> Up to </w:t>
+      </w:r>
+      <w:r>
+        <w:t xml:space="preserve">1024 bytes of </w:t>
+      </w:r>
+      <w:r>
+        <w:t>debug</w:t>
+      </w:r>
+      <w:r>
+        <w:t xml:space="preserve"> data </w:t>
+      </w:r>
+      <w:r>
+        <w:t>i</w:t>
+      </w:r>
+      <w:r>
+        <w:t>s supported within a single message.</w:t>
+      </w:r>
+    </w:p>
     <w:p/>
     <w:p>
       <w:r>
@@ -6170,7 +6233,7 @@
           <w:color w:val="632423" w:themeColor="accent2" w:themeShade="80"/>
         </w:rPr>
       </w:pPr>
-      <w:bookmarkStart w:id="8" w:name="_Toc427836719"/>
+      <w:bookmarkStart w:id="9" w:name="_Toc427836719"/>
       <w:r>
         <w:rPr>
           <w:rFonts w:asciiTheme="minorHAnsi" w:hAnsiTheme="minorHAnsi"/>
@@ -6193,7 +6256,7 @@
         </w:rPr>
         <w:t>80)</w:t>
       </w:r>
-      <w:bookmarkEnd w:id="8"/>
+      <w:bookmarkEnd w:id="9"/>
     </w:p>
     <w:tbl>
       <w:tblPr>
@@ -7338,7 +7401,7 @@
           <w:color w:val="632423" w:themeColor="accent2" w:themeShade="80"/>
         </w:rPr>
       </w:pPr>
-      <w:bookmarkStart w:id="9" w:name="_Toc427836720"/>
+      <w:bookmarkStart w:id="10" w:name="_Toc427836720"/>
       <w:r>
         <w:rPr>
           <w:rFonts w:asciiTheme="minorHAnsi" w:hAnsiTheme="minorHAnsi"/>
@@ -7361,7 +7424,7 @@
         </w:rPr>
         <w:t>81)</w:t>
       </w:r>
-      <w:bookmarkEnd w:id="9"/>
+      <w:bookmarkEnd w:id="10"/>
     </w:p>
     <w:tbl>
       <w:tblPr>
@@ -9317,7 +9380,7 @@
           <w:color w:val="632423" w:themeColor="accent2" w:themeShade="80"/>
         </w:rPr>
       </w:pPr>
-      <w:bookmarkStart w:id="10" w:name="_Toc427836721"/>
+      <w:bookmarkStart w:id="11" w:name="_Toc427836721"/>
       <w:r>
         <w:rPr>
           <w:rFonts w:asciiTheme="minorHAnsi" w:hAnsiTheme="minorHAnsi"/>
@@ -9340,7 +9403,7 @@
         </w:rPr>
         <w:t>82)</w:t>
       </w:r>
-      <w:bookmarkEnd w:id="10"/>
+      <w:bookmarkEnd w:id="11"/>
     </w:p>
     <w:tbl>
       <w:tblPr>
@@ -9350,12 +9413,12 @@
         <w:tblLook w:val="04A0" w:firstRow="1" w:lastRow="0" w:firstColumn="1" w:lastColumn="0" w:noHBand="0" w:noVBand="1"/>
       </w:tblPr>
       <w:tblGrid>
-        <w:gridCol w:w="1599"/>
-        <w:gridCol w:w="2004"/>
-        <w:gridCol w:w="971"/>
-        <w:gridCol w:w="1561"/>
-        <w:gridCol w:w="1559"/>
-        <w:gridCol w:w="1548"/>
+        <w:gridCol w:w="1600"/>
+        <w:gridCol w:w="2006"/>
+        <w:gridCol w:w="972"/>
+        <w:gridCol w:w="1555"/>
+        <w:gridCol w:w="1560"/>
+        <w:gridCol w:w="1549"/>
       </w:tblGrid>
       <w:tr>
         <w:trPr>
@@ -9612,7 +9675,16 @@
           </w:tcPr>
           <w:p>
             <w:r>
-              <w:t>Variable</w:t>
+              <w:t>10</w:t>
+            </w:r>
+            <w:r>
+              <w:t>-</w:t>
+            </w:r>
+            <w:r>
+              <w:t>8</w:t>
+            </w:r>
+            <w:r>
+              <w:t>10</w:t>
             </w:r>
           </w:p>
         </w:tc>
@@ -9946,7 +10018,16 @@
           </w:tcPr>
           <w:p>
             <w:r>
-              <w:t>10 … N</w:t>
+              <w:t>10…</w:t>
+            </w:r>
+            <w:r>
+              <w:t>N</w:t>
+            </w:r>
+            <w:r>
+              <w:rPr>
+                <w:vertAlign w:val="superscript"/>
+              </w:rPr>
+              <w:t>1</w:t>
             </w:r>
           </w:p>
         </w:tc>
@@ -10004,7 +10085,23 @@
         </w:tc>
       </w:tr>
     </w:tbl>
-    <w:p/>
+    <w:p>
+      <w:r>
+        <w:rPr>
+          <w:vertAlign w:val="superscript"/>
+        </w:rPr>
+        <w:t>1</w:t>
+      </w:r>
+      <w:r>
+        <w:t xml:space="preserve"> Up to </w:t>
+      </w:r>
+      <w:r>
+        <w:t>800</w:t>
+      </w:r>
+      <w:r>
+        <w:t xml:space="preserve"> bytes of GPS data as supported within a single message.</w:t>
+      </w:r>
+    </w:p>
     <w:p>
       <w:pPr>
         <w:pStyle w:val="Heading3"/>
@@ -10013,7 +10110,7 @@
           <w:color w:val="632423" w:themeColor="accent2" w:themeShade="80"/>
         </w:rPr>
       </w:pPr>
-      <w:bookmarkStart w:id="11" w:name="_Toc427836722"/>
+      <w:bookmarkStart w:id="12" w:name="_Toc427836722"/>
       <w:r>
         <w:rPr>
           <w:rFonts w:asciiTheme="minorHAnsi" w:hAnsiTheme="minorHAnsi"/>
@@ -10056,7 +10153,7 @@
         </w:rPr>
         <w:t>)</w:t>
       </w:r>
-      <w:bookmarkEnd w:id="11"/>
+      <w:bookmarkEnd w:id="12"/>
     </w:p>
     <w:tbl>
       <w:tblPr>
@@ -10341,6 +10438,1020 @@
             </w:r>
             <w:r>
               <w:t>N</w:t>
+            </w:r>
+            <w:r>
+              <w:rPr>
+                <w:vertAlign w:val="superscript"/>
+              </w:rPr>
+              <w:t>1</w:t>
+            </w:r>
+          </w:p>
+        </w:tc>
+        <w:tc>
+          <w:tcPr>
+            <w:tcW w:w="1560" w:type="dxa"/>
+          </w:tcPr>
+          <w:p>
+            <w:r>
+              <w:t>See below.</w:t>
+            </w:r>
+          </w:p>
+        </w:tc>
+        <w:tc>
+          <w:tcPr>
+            <w:tcW w:w="1549" w:type="dxa"/>
+          </w:tcPr>
+          <w:p>
+            <w:r>
+              <w:t>CRC-16-CCITT</w:t>
+            </w:r>
+          </w:p>
+        </w:tc>
+      </w:tr>
+    </w:tbl>
+    <w:p>
+      <w:r>
+        <w:rPr>
+          <w:vertAlign w:val="superscript"/>
+        </w:rPr>
+        <w:t>1</w:t>
+      </w:r>
+      <w:r>
+        <w:t xml:space="preserve"> Up to </w:t>
+      </w:r>
+      <w:r>
+        <w:t>10</w:t>
+      </w:r>
+      <w:r>
+        <w:t xml:space="preserve"> control surface fields</w:t>
+      </w:r>
+      <w:r>
+        <w:t xml:space="preserve"> </w:t>
+      </w:r>
+      <w:r>
+        <w:t xml:space="preserve">are supported </w:t>
+      </w:r>
+      <w:r>
+        <w:t>per ‘Control Surface Command’ message.</w:t>
+      </w:r>
+    </w:p>
+    <w:tbl>
+      <w:tblPr>
+        <w:tblStyle w:val="TableGrid"/>
+        <w:tblW w:w="9247" w:type="dxa"/>
+        <w:tblInd w:w="108" w:type="dxa"/>
+        <w:tblLook w:val="04A0" w:firstRow="1" w:lastRow="0" w:firstColumn="1" w:lastColumn="0" w:noHBand="0" w:noVBand="1"/>
+      </w:tblPr>
+      <w:tblGrid>
+        <w:gridCol w:w="1327"/>
+        <w:gridCol w:w="900"/>
+        <w:gridCol w:w="946"/>
+        <w:gridCol w:w="1574"/>
+        <w:gridCol w:w="707"/>
+        <w:gridCol w:w="3793"/>
+      </w:tblGrid>
+      <w:tr>
+        <w:trPr>
+          <w:trHeight w:val="260"/>
+        </w:trPr>
+        <w:tc>
+          <w:tcPr>
+            <w:tcW w:w="1327" w:type="dxa"/>
+            <w:shd w:val="clear" w:color="auto" w:fill="632423" w:themeFill="accent2" w:themeFillShade="80"/>
+          </w:tcPr>
+          <w:p>
+            <w:pPr>
+              <w:rPr>
+                <w:color w:val="FFC000"/>
+              </w:rPr>
+            </w:pPr>
+            <w:r>
+              <w:rPr>
+                <w:color w:val="FFC000"/>
+              </w:rPr>
+              <w:t>Byte Offset</w:t>
+            </w:r>
+          </w:p>
+        </w:tc>
+        <w:tc>
+          <w:tcPr>
+            <w:tcW w:w="900" w:type="dxa"/>
+            <w:shd w:val="clear" w:color="auto" w:fill="632423" w:themeFill="accent2" w:themeFillShade="80"/>
+          </w:tcPr>
+          <w:p>
+            <w:pPr>
+              <w:rPr>
+                <w:color w:val="FFC000"/>
+              </w:rPr>
+            </w:pPr>
+            <w:r>
+              <w:rPr>
+                <w:color w:val="FFC000"/>
+              </w:rPr>
+              <w:t>Data Format</w:t>
+            </w:r>
+          </w:p>
+        </w:tc>
+        <w:tc>
+          <w:tcPr>
+            <w:tcW w:w="946" w:type="dxa"/>
+            <w:shd w:val="clear" w:color="auto" w:fill="632423" w:themeFill="accent2" w:themeFillShade="80"/>
+          </w:tcPr>
+          <w:p>
+            <w:pPr>
+              <w:rPr>
+                <w:color w:val="FFC000"/>
+              </w:rPr>
+            </w:pPr>
+            <w:r>
+              <w:rPr>
+                <w:color w:val="FFC000"/>
+              </w:rPr>
+              <w:t>Scaling</w:t>
+            </w:r>
+          </w:p>
+        </w:tc>
+        <w:tc>
+          <w:tcPr>
+            <w:tcW w:w="1574" w:type="dxa"/>
+            <w:shd w:val="clear" w:color="auto" w:fill="632423" w:themeFill="accent2" w:themeFillShade="80"/>
+          </w:tcPr>
+          <w:p>
+            <w:pPr>
+              <w:rPr>
+                <w:color w:val="FFC000"/>
+              </w:rPr>
+            </w:pPr>
+            <w:r>
+              <w:rPr>
+                <w:color w:val="FFC000"/>
+              </w:rPr>
+              <w:t>Name</w:t>
+            </w:r>
+          </w:p>
+        </w:tc>
+        <w:tc>
+          <w:tcPr>
+            <w:tcW w:w="707" w:type="dxa"/>
+            <w:shd w:val="clear" w:color="auto" w:fill="632423" w:themeFill="accent2" w:themeFillShade="80"/>
+          </w:tcPr>
+          <w:p>
+            <w:pPr>
+              <w:rPr>
+                <w:color w:val="FFC000"/>
+              </w:rPr>
+            </w:pPr>
+            <w:r>
+              <w:rPr>
+                <w:color w:val="FFC000"/>
+              </w:rPr>
+              <w:t>Unit</w:t>
+            </w:r>
+          </w:p>
+        </w:tc>
+        <w:tc>
+          <w:tcPr>
+            <w:tcW w:w="3793" w:type="dxa"/>
+            <w:shd w:val="clear" w:color="auto" w:fill="632423" w:themeFill="accent2" w:themeFillShade="80"/>
+          </w:tcPr>
+          <w:p>
+            <w:pPr>
+              <w:rPr>
+                <w:color w:val="FFC000"/>
+              </w:rPr>
+            </w:pPr>
+            <w:r>
+              <w:rPr>
+                <w:color w:val="FFC000"/>
+              </w:rPr>
+              <w:t>Description</w:t>
+            </w:r>
+          </w:p>
+        </w:tc>
+      </w:tr>
+      <w:tr>
+        <w:trPr>
+          <w:trHeight w:val="260"/>
+        </w:trPr>
+        <w:tc>
+          <w:tcPr>
+            <w:tcW w:w="1327" w:type="dxa"/>
+          </w:tcPr>
+          <w:p>
+            <w:r>
+              <w:t>3(N-1) + 0</w:t>
+            </w:r>
+          </w:p>
+        </w:tc>
+        <w:tc>
+          <w:tcPr>
+            <w:tcW w:w="900" w:type="dxa"/>
+          </w:tcPr>
+          <w:p>
+            <w:r>
+              <w:t>UINT8</w:t>
+            </w:r>
+          </w:p>
+        </w:tc>
+        <w:tc>
+          <w:tcPr>
+            <w:tcW w:w="946" w:type="dxa"/>
+          </w:tcPr>
+          <w:p>
+            <w:r>
+              <w:t>-</w:t>
+            </w:r>
+          </w:p>
+        </w:tc>
+        <w:tc>
+          <w:tcPr>
+            <w:tcW w:w="1574" w:type="dxa"/>
+          </w:tcPr>
+          <w:p>
+            <w:proofErr w:type="spellStart"/>
+            <w:r>
+              <w:t>surfaceID</w:t>
+            </w:r>
+            <w:proofErr w:type="spellEnd"/>
+          </w:p>
+        </w:tc>
+        <w:tc>
+          <w:tcPr>
+            <w:tcW w:w="707" w:type="dxa"/>
+          </w:tcPr>
+          <w:p>
+            <w:r>
+              <w:t>-</w:t>
+            </w:r>
+          </w:p>
+        </w:tc>
+        <w:tc>
+          <w:tcPr>
+            <w:tcW w:w="3793" w:type="dxa"/>
+          </w:tcPr>
+          <w:p>
+            <w:r>
+              <w:t>Control surface ID, 0-</w:t>
+            </w:r>
+            <w:r>
+              <w:t>127</w:t>
+            </w:r>
+            <w:r>
+              <w:t>.</w:t>
+            </w:r>
+          </w:p>
+        </w:tc>
+      </w:tr>
+      <w:tr>
+        <w:trPr>
+          <w:trHeight w:val="260"/>
+        </w:trPr>
+        <w:tc>
+          <w:tcPr>
+            <w:tcW w:w="1327" w:type="dxa"/>
+          </w:tcPr>
+          <w:p>
+            <w:r>
+              <w:t>3(N-1) + 1</w:t>
+            </w:r>
+          </w:p>
+        </w:tc>
+        <w:tc>
+          <w:tcPr>
+            <w:tcW w:w="900" w:type="dxa"/>
+          </w:tcPr>
+          <w:p>
+            <w:r>
+              <w:t>UINT16</w:t>
+            </w:r>
+          </w:p>
+        </w:tc>
+        <w:tc>
+          <w:tcPr>
+            <w:tcW w:w="946" w:type="dxa"/>
+          </w:tcPr>
+          <w:p>
+            <w:r>
+              <w:t>-</w:t>
+            </w:r>
+          </w:p>
+        </w:tc>
+        <w:tc>
+          <w:tcPr>
+            <w:tcW w:w="1574" w:type="dxa"/>
+          </w:tcPr>
+          <w:p>
+            <w:proofErr w:type="spellStart"/>
+            <w:r>
+              <w:t>cmdType</w:t>
+            </w:r>
+            <w:r>
+              <w:t>Echo</w:t>
+            </w:r>
+            <w:proofErr w:type="spellEnd"/>
+          </w:p>
+        </w:tc>
+        <w:tc>
+          <w:tcPr>
+            <w:tcW w:w="707" w:type="dxa"/>
+          </w:tcPr>
+          <w:p>
+            <w:r>
+              <w:t>-</w:t>
+            </w:r>
+          </w:p>
+        </w:tc>
+        <w:tc>
+          <w:tcPr>
+            <w:tcW w:w="3793" w:type="dxa"/>
+          </w:tcPr>
+          <w:p>
+            <w:r>
+              <w:t>Echo of the command type used.</w:t>
+            </w:r>
+          </w:p>
+          <w:p>
+            <w:r>
+              <w:t>0 = Use PWM command for control.</w:t>
+            </w:r>
+          </w:p>
+          <w:p>
+            <w:r>
+              <w:t>1 = Use Position command for control.</w:t>
+            </w:r>
+          </w:p>
+        </w:tc>
+      </w:tr>
+      <w:tr>
+        <w:trPr>
+          <w:trHeight w:val="260"/>
+        </w:trPr>
+        <w:tc>
+          <w:tcPr>
+            <w:tcW w:w="1327" w:type="dxa"/>
+          </w:tcPr>
+          <w:p>
+            <w:r>
+              <w:t>3(N-1) + 3</w:t>
+            </w:r>
+          </w:p>
+        </w:tc>
+        <w:tc>
+          <w:tcPr>
+            <w:tcW w:w="900" w:type="dxa"/>
+          </w:tcPr>
+          <w:p>
+            <w:r>
+              <w:t>UINT16</w:t>
+            </w:r>
+          </w:p>
+        </w:tc>
+        <w:tc>
+          <w:tcPr>
+            <w:tcW w:w="946" w:type="dxa"/>
+          </w:tcPr>
+          <w:p>
+            <w:r>
+              <w:t>1e3</w:t>
+            </w:r>
+          </w:p>
+        </w:tc>
+        <w:tc>
+          <w:tcPr>
+            <w:tcW w:w="1574" w:type="dxa"/>
+          </w:tcPr>
+          <w:p>
+            <w:proofErr w:type="spellStart"/>
+            <w:r>
+              <w:t>ac</w:t>
+            </w:r>
+            <w:r>
+              <w:t>tPwm</w:t>
+            </w:r>
+            <w:proofErr w:type="spellEnd"/>
+          </w:p>
+        </w:tc>
+        <w:tc>
+          <w:tcPr>
+            <w:tcW w:w="707" w:type="dxa"/>
+          </w:tcPr>
+          <w:p>
+            <w:r>
+              <w:t>us</w:t>
+            </w:r>
+          </w:p>
+        </w:tc>
+        <w:tc>
+          <w:tcPr>
+            <w:tcW w:w="3793" w:type="dxa"/>
+          </w:tcPr>
+          <w:p>
+            <w:r>
+              <w:t xml:space="preserve">Actual surface </w:t>
+            </w:r>
+            <w:r>
+              <w:t>PWM application</w:t>
+            </w:r>
+            <w:r>
+              <w:t>.</w:t>
+            </w:r>
+          </w:p>
+        </w:tc>
+      </w:tr>
+      <w:tr>
+        <w:trPr>
+          <w:trHeight w:val="260"/>
+        </w:trPr>
+        <w:tc>
+          <w:tcPr>
+            <w:tcW w:w="1327" w:type="dxa"/>
+          </w:tcPr>
+          <w:p>
+            <w:r>
+              <w:t>3(N-1) + 5</w:t>
+            </w:r>
+          </w:p>
+        </w:tc>
+        <w:tc>
+          <w:tcPr>
+            <w:tcW w:w="900" w:type="dxa"/>
+          </w:tcPr>
+          <w:p>
+            <w:r>
+              <w:t>UINT16</w:t>
+            </w:r>
+          </w:p>
+        </w:tc>
+        <w:tc>
+          <w:tcPr>
+            <w:tcW w:w="946" w:type="dxa"/>
+          </w:tcPr>
+          <w:p>
+            <w:r>
+              <w:t>-</w:t>
+            </w:r>
+          </w:p>
+        </w:tc>
+        <w:tc>
+          <w:tcPr>
+            <w:tcW w:w="1574" w:type="dxa"/>
+          </w:tcPr>
+          <w:p>
+            <w:proofErr w:type="spellStart"/>
+            <w:r>
+              <w:t>inputVoltage</w:t>
+            </w:r>
+            <w:proofErr w:type="spellEnd"/>
+          </w:p>
+        </w:tc>
+        <w:tc>
+          <w:tcPr>
+            <w:tcW w:w="707" w:type="dxa"/>
+          </w:tcPr>
+          <w:p>
+            <w:r>
+              <w:t>mV</w:t>
+            </w:r>
+          </w:p>
+        </w:tc>
+        <w:tc>
+          <w:tcPr>
+            <w:tcW w:w="3793" w:type="dxa"/>
+          </w:tcPr>
+          <w:p>
+            <w:r>
+              <w:t>Input voltage in millivolts.</w:t>
+            </w:r>
+          </w:p>
+        </w:tc>
+      </w:tr>
+      <w:tr>
+        <w:trPr>
+          <w:trHeight w:val="260"/>
+        </w:trPr>
+        <w:tc>
+          <w:tcPr>
+            <w:tcW w:w="1327" w:type="dxa"/>
+          </w:tcPr>
+          <w:p>
+            <w:r>
+              <w:t>3(N-1) + 7</w:t>
+            </w:r>
+          </w:p>
+        </w:tc>
+        <w:tc>
+          <w:tcPr>
+            <w:tcW w:w="900" w:type="dxa"/>
+          </w:tcPr>
+          <w:p>
+            <w:r>
+              <w:t>UINT16</w:t>
+            </w:r>
+          </w:p>
+        </w:tc>
+        <w:tc>
+          <w:tcPr>
+            <w:tcW w:w="946" w:type="dxa"/>
+          </w:tcPr>
+          <w:p>
+            <w:r>
+              <w:t>-</w:t>
+            </w:r>
+          </w:p>
+        </w:tc>
+        <w:tc>
+          <w:tcPr>
+            <w:tcW w:w="1574" w:type="dxa"/>
+          </w:tcPr>
+          <w:p>
+            <w:proofErr w:type="spellStart"/>
+            <w:r>
+              <w:t>inputCurrent</w:t>
+            </w:r>
+            <w:proofErr w:type="spellEnd"/>
+          </w:p>
+        </w:tc>
+        <w:tc>
+          <w:tcPr>
+            <w:tcW w:w="707" w:type="dxa"/>
+          </w:tcPr>
+          <w:p>
+            <w:r>
+              <w:t>mA</w:t>
+            </w:r>
+          </w:p>
+        </w:tc>
+        <w:tc>
+          <w:tcPr>
+            <w:tcW w:w="3793" w:type="dxa"/>
+          </w:tcPr>
+          <w:p>
+            <w:r>
+              <w:t>Input current in milliamps.</w:t>
+            </w:r>
+          </w:p>
+        </w:tc>
+      </w:tr>
+      <w:tr>
+        <w:trPr>
+          <w:trHeight w:val="260"/>
+        </w:trPr>
+        <w:tc>
+          <w:tcPr>
+            <w:tcW w:w="1327" w:type="dxa"/>
+          </w:tcPr>
+          <w:p>
+            <w:r>
+              <w:t>3(N-1) +</w:t>
+            </w:r>
+            <w:r>
+              <w:t xml:space="preserve"> 9</w:t>
+            </w:r>
+          </w:p>
+        </w:tc>
+        <w:tc>
+          <w:tcPr>
+            <w:tcW w:w="900" w:type="dxa"/>
+          </w:tcPr>
+          <w:p>
+            <w:r>
+              <w:t>INT16</w:t>
+            </w:r>
+          </w:p>
+        </w:tc>
+        <w:tc>
+          <w:tcPr>
+            <w:tcW w:w="946" w:type="dxa"/>
+          </w:tcPr>
+          <w:p>
+            <w:r>
+              <w:t>1e2</w:t>
+            </w:r>
+          </w:p>
+        </w:tc>
+        <w:tc>
+          <w:tcPr>
+            <w:tcW w:w="1574" w:type="dxa"/>
+          </w:tcPr>
+          <w:p>
+            <w:r>
+              <w:t>vsense</w:t>
+            </w:r>
+            <w:r>
+              <w:t>1</w:t>
+            </w:r>
+            <w:r>
+              <w:t>Cor</w:t>
+            </w:r>
+          </w:p>
+        </w:tc>
+        <w:tc>
+          <w:tcPr>
+            <w:tcW w:w="707" w:type="dxa"/>
+          </w:tcPr>
+          <w:p>
+            <w:r>
+              <w:t>-</w:t>
+            </w:r>
+          </w:p>
+        </w:tc>
+        <w:tc>
+          <w:tcPr>
+            <w:tcW w:w="3793" w:type="dxa"/>
+            <w:vAlign w:val="bottom"/>
+          </w:tcPr>
+          <w:p>
+            <w:r>
+              <w:t>The calibration corrected value of V_SENSE1.</w:t>
+            </w:r>
+          </w:p>
+        </w:tc>
+      </w:tr>
+      <w:tr>
+        <w:trPr>
+          <w:trHeight w:val="260"/>
+        </w:trPr>
+        <w:tc>
+          <w:tcPr>
+            <w:tcW w:w="1327" w:type="dxa"/>
+          </w:tcPr>
+          <w:p>
+            <w:r>
+              <w:t xml:space="preserve">3(N-1) + </w:t>
+            </w:r>
+            <w:r>
+              <w:t>11</w:t>
+            </w:r>
+          </w:p>
+        </w:tc>
+        <w:tc>
+          <w:tcPr>
+            <w:tcW w:w="900" w:type="dxa"/>
+          </w:tcPr>
+          <w:p>
+            <w:r>
+              <w:t>INT16</w:t>
+            </w:r>
+          </w:p>
+        </w:tc>
+        <w:tc>
+          <w:tcPr>
+            <w:tcW w:w="946" w:type="dxa"/>
+          </w:tcPr>
+          <w:p>
+            <w:r>
+              <w:t>1e2</w:t>
+            </w:r>
+          </w:p>
+        </w:tc>
+        <w:tc>
+          <w:tcPr>
+            <w:tcW w:w="1574" w:type="dxa"/>
+          </w:tcPr>
+          <w:p>
+            <w:r>
+              <w:t>vsense2Cor</w:t>
+            </w:r>
+          </w:p>
+        </w:tc>
+        <w:tc>
+          <w:tcPr>
+            <w:tcW w:w="707" w:type="dxa"/>
+          </w:tcPr>
+          <w:p>
+            <w:r>
+              <w:t>-</w:t>
+            </w:r>
+          </w:p>
+        </w:tc>
+        <w:tc>
+          <w:tcPr>
+            <w:tcW w:w="3793" w:type="dxa"/>
+          </w:tcPr>
+          <w:p>
+            <w:r>
+              <w:t>The calibration corrected value of V_SENSE2.</w:t>
+            </w:r>
+          </w:p>
+        </w:tc>
+      </w:tr>
+    </w:tbl>
+    <w:p/>
+    <w:p>
+      <w:pPr>
+        <w:rPr>
+          <w:rFonts w:eastAsiaTheme="majorEastAsia" w:cstheme="majorBidi"/>
+          <w:b/>
+          <w:bCs/>
+          <w:color w:val="632423" w:themeColor="accent2" w:themeShade="80"/>
+        </w:rPr>
+      </w:pPr>
+      <w:r>
+        <w:rPr>
+          <w:color w:val="632423" w:themeColor="accent2" w:themeShade="80"/>
+        </w:rPr>
+        <w:br w:type="page"/>
+      </w:r>
+    </w:p>
+    <w:p>
+      <w:pPr>
+        <w:pStyle w:val="Heading3"/>
+        <w:rPr>
+          <w:rFonts w:asciiTheme="minorHAnsi" w:hAnsiTheme="minorHAnsi"/>
+          <w:color w:val="632423" w:themeColor="accent2" w:themeShade="80"/>
+        </w:rPr>
+      </w:pPr>
+      <w:r>
+        <w:rPr>
+          <w:rFonts w:asciiTheme="minorHAnsi" w:hAnsiTheme="minorHAnsi"/>
+          <w:color w:val="632423" w:themeColor="accent2" w:themeShade="80"/>
+        </w:rPr>
+        <w:lastRenderedPageBreak/>
+        <w:t>RC Data</w:t>
+      </w:r>
+      <w:r>
+        <w:rPr>
+          <w:rFonts w:asciiTheme="minorHAnsi" w:hAnsiTheme="minorHAnsi"/>
+          <w:color w:val="632423" w:themeColor="accent2" w:themeShade="80"/>
+        </w:rPr>
+        <w:t xml:space="preserve"> (0x</w:t>
+      </w:r>
+      <w:r>
+        <w:rPr>
+          <w:rFonts w:asciiTheme="minorHAnsi" w:hAnsiTheme="minorHAnsi"/>
+          <w:color w:val="632423" w:themeColor="accent2" w:themeShade="80"/>
+        </w:rPr>
+        <w:t>85)</w:t>
+      </w:r>
+    </w:p>
+    <w:tbl>
+      <w:tblPr>
+        <w:tblStyle w:val="TableGrid"/>
+        <w:tblW w:w="0" w:type="auto"/>
+        <w:tblInd w:w="108" w:type="dxa"/>
+        <w:tblLook w:val="04A0" w:firstRow="1" w:lastRow="0" w:firstColumn="1" w:lastColumn="0" w:noHBand="0" w:noVBand="1"/>
+      </w:tblPr>
+      <w:tblGrid>
+        <w:gridCol w:w="1600"/>
+        <w:gridCol w:w="2006"/>
+        <w:gridCol w:w="972"/>
+        <w:gridCol w:w="1555"/>
+        <w:gridCol w:w="1560"/>
+        <w:gridCol w:w="1549"/>
+      </w:tblGrid>
+      <w:tr>
+        <w:trPr>
+          <w:trHeight w:val="287"/>
+        </w:trPr>
+        <w:tc>
+          <w:tcPr>
+            <w:tcW w:w="1600" w:type="dxa"/>
+            <w:shd w:val="clear" w:color="auto" w:fill="632423" w:themeFill="accent2" w:themeFillShade="80"/>
+          </w:tcPr>
+          <w:p>
+            <w:pPr>
+              <w:rPr>
+                <w:color w:val="FFC000"/>
+              </w:rPr>
+            </w:pPr>
+            <w:r>
+              <w:rPr>
+                <w:color w:val="FFC000"/>
+              </w:rPr>
+              <w:t>Message Type</w:t>
+            </w:r>
+          </w:p>
+        </w:tc>
+        <w:tc>
+          <w:tcPr>
+            <w:tcW w:w="7642" w:type="dxa"/>
+            <w:gridSpan w:val="5"/>
+          </w:tcPr>
+          <w:p>
+            <w:r>
+              <w:t>RC Data (0x85)</w:t>
+            </w:r>
+          </w:p>
+        </w:tc>
+      </w:tr>
+      <w:tr>
+        <w:tc>
+          <w:tcPr>
+            <w:tcW w:w="1600" w:type="dxa"/>
+            <w:shd w:val="clear" w:color="auto" w:fill="632423" w:themeFill="accent2" w:themeFillShade="80"/>
+          </w:tcPr>
+          <w:p>
+            <w:pPr>
+              <w:rPr>
+                <w:color w:val="FFC000"/>
+              </w:rPr>
+            </w:pPr>
+            <w:r>
+              <w:rPr>
+                <w:color w:val="FFC000"/>
+              </w:rPr>
+              <w:t>Description</w:t>
+            </w:r>
+          </w:p>
+        </w:tc>
+        <w:tc>
+          <w:tcPr>
+            <w:tcW w:w="7642" w:type="dxa"/>
+            <w:gridSpan w:val="5"/>
+          </w:tcPr>
+          <w:p>
+            <w:r>
+              <w:t>This packet provides radio control data.</w:t>
+            </w:r>
+          </w:p>
+        </w:tc>
+      </w:tr>
+      <w:tr>
+        <w:trPr>
+          <w:trHeight w:val="215"/>
+        </w:trPr>
+        <w:tc>
+          <w:tcPr>
+            <w:tcW w:w="1600" w:type="dxa"/>
+            <w:shd w:val="clear" w:color="auto" w:fill="632423" w:themeFill="accent2" w:themeFillShade="80"/>
+          </w:tcPr>
+          <w:p>
+            <w:pPr>
+              <w:rPr>
+                <w:color w:val="FFC000"/>
+              </w:rPr>
+            </w:pPr>
+            <w:r>
+              <w:rPr>
+                <w:color w:val="FFC000"/>
+              </w:rPr>
+              <w:t>Data Direction</w:t>
+            </w:r>
+          </w:p>
+        </w:tc>
+        <w:tc>
+          <w:tcPr>
+            <w:tcW w:w="7642" w:type="dxa"/>
+            <w:gridSpan w:val="5"/>
+          </w:tcPr>
+          <w:p>
+            <w:r>
+              <w:t>FMU to Host</w:t>
+            </w:r>
+          </w:p>
+        </w:tc>
+      </w:tr>
+      <w:tr>
+        <w:trPr>
+          <w:trHeight w:val="242"/>
+        </w:trPr>
+        <w:tc>
+          <w:tcPr>
+            <w:tcW w:w="1600" w:type="dxa"/>
+            <w:shd w:val="clear" w:color="auto" w:fill="632423" w:themeFill="accent2" w:themeFillShade="80"/>
+          </w:tcPr>
+          <w:p>
+            <w:pPr>
+              <w:rPr>
+                <w:color w:val="FFC000"/>
+              </w:rPr>
+            </w:pPr>
+            <w:r>
+              <w:rPr>
+                <w:color w:val="FFC000"/>
+              </w:rPr>
+              <w:t>Frequency</w:t>
+            </w:r>
+          </w:p>
+        </w:tc>
+        <w:tc>
+          <w:tcPr>
+            <w:tcW w:w="7642" w:type="dxa"/>
+            <w:gridSpan w:val="5"/>
+          </w:tcPr>
+          <w:p>
+            <w:r>
+              <w:t>100 Hz typical</w:t>
+            </w:r>
+          </w:p>
+        </w:tc>
+      </w:tr>
+      <w:tr>
+        <w:tc>
+          <w:tcPr>
+            <w:tcW w:w="1600" w:type="dxa"/>
+            <w:vMerge w:val="restart"/>
+            <w:shd w:val="clear" w:color="auto" w:fill="632423" w:themeFill="accent2" w:themeFillShade="80"/>
+          </w:tcPr>
+          <w:p>
+            <w:pPr>
+              <w:rPr>
+                <w:color w:val="FFC000"/>
+              </w:rPr>
+            </w:pPr>
+            <w:r>
+              <w:rPr>
+                <w:color w:val="FFC000"/>
+              </w:rPr>
+              <w:t>Message Structure</w:t>
+            </w:r>
+          </w:p>
+        </w:tc>
+        <w:tc>
+          <w:tcPr>
+            <w:tcW w:w="2006" w:type="dxa"/>
+            <w:shd w:val="clear" w:color="auto" w:fill="E5B8B7" w:themeFill="accent2" w:themeFillTint="66"/>
+          </w:tcPr>
+          <w:p>
+            <w:r>
+              <w:t>Header</w:t>
+            </w:r>
+          </w:p>
+        </w:tc>
+        <w:tc>
+          <w:tcPr>
+            <w:tcW w:w="972" w:type="dxa"/>
+            <w:shd w:val="clear" w:color="auto" w:fill="E5B8B7" w:themeFill="accent2" w:themeFillTint="66"/>
+          </w:tcPr>
+          <w:p>
+            <w:r>
+              <w:t>Type</w:t>
+            </w:r>
+          </w:p>
+        </w:tc>
+        <w:tc>
+          <w:tcPr>
+            <w:tcW w:w="1555" w:type="dxa"/>
+            <w:shd w:val="clear" w:color="auto" w:fill="E5B8B7" w:themeFill="accent2" w:themeFillTint="66"/>
+          </w:tcPr>
+          <w:p>
+            <w:r>
+              <w:t>Length (Bytes)</w:t>
+            </w:r>
+          </w:p>
+        </w:tc>
+        <w:tc>
+          <w:tcPr>
+            <w:tcW w:w="1560" w:type="dxa"/>
+            <w:shd w:val="clear" w:color="auto" w:fill="E5B8B7" w:themeFill="accent2" w:themeFillTint="66"/>
+          </w:tcPr>
+          <w:p>
+            <w:r>
+              <w:t>Payload</w:t>
+            </w:r>
+          </w:p>
+        </w:tc>
+        <w:tc>
+          <w:tcPr>
+            <w:tcW w:w="1549" w:type="dxa"/>
+            <w:shd w:val="clear" w:color="auto" w:fill="E5B8B7" w:themeFill="accent2" w:themeFillTint="66"/>
+          </w:tcPr>
+          <w:p>
+            <w:r>
+              <w:t>CRC</w:t>
+            </w:r>
+          </w:p>
+        </w:tc>
+      </w:tr>
+      <w:tr>
+        <w:trPr>
+          <w:trHeight w:val="134"/>
+        </w:trPr>
+        <w:tc>
+          <w:tcPr>
+            <w:tcW w:w="1600" w:type="dxa"/>
+            <w:vMerge/>
+            <w:shd w:val="clear" w:color="auto" w:fill="632423" w:themeFill="accent2" w:themeFillShade="80"/>
+          </w:tcPr>
+          <w:p/>
+        </w:tc>
+        <w:tc>
+          <w:tcPr>
+            <w:tcW w:w="2006" w:type="dxa"/>
+          </w:tcPr>
+          <w:p>
+            <w:r>
+              <w:t>0x55, 0x4D, 0x4E</w:t>
+            </w:r>
+          </w:p>
+        </w:tc>
+        <w:tc>
+          <w:tcPr>
+            <w:tcW w:w="972" w:type="dxa"/>
+          </w:tcPr>
+          <w:p>
+            <w:r>
+              <w:t>0x85</w:t>
+            </w:r>
+          </w:p>
+        </w:tc>
+        <w:tc>
+          <w:tcPr>
+            <w:tcW w:w="1555" w:type="dxa"/>
+          </w:tcPr>
+          <w:p>
+            <w:r>
+              <w:t>32</w:t>
             </w:r>
           </w:p>
         </w:tc>
@@ -10511,989 +11622,6 @@
           </w:tcPr>
           <w:p>
             <w:r>
-              <w:t>3(N-1) + 0</w:t>
-            </w:r>
-          </w:p>
-        </w:tc>
-        <w:tc>
-          <w:tcPr>
-            <w:tcW w:w="900" w:type="dxa"/>
-          </w:tcPr>
-          <w:p>
-            <w:r>
-              <w:t>UINT8</w:t>
-            </w:r>
-          </w:p>
-        </w:tc>
-        <w:tc>
-          <w:tcPr>
-            <w:tcW w:w="946" w:type="dxa"/>
-          </w:tcPr>
-          <w:p>
-            <w:r>
-              <w:t>-</w:t>
-            </w:r>
-          </w:p>
-        </w:tc>
-        <w:tc>
-          <w:tcPr>
-            <w:tcW w:w="1574" w:type="dxa"/>
-          </w:tcPr>
-          <w:p>
-            <w:proofErr w:type="spellStart"/>
-            <w:r>
-              <w:t>surfaceID</w:t>
-            </w:r>
-            <w:proofErr w:type="spellEnd"/>
-          </w:p>
-        </w:tc>
-        <w:tc>
-          <w:tcPr>
-            <w:tcW w:w="707" w:type="dxa"/>
-          </w:tcPr>
-          <w:p>
-            <w:r>
-              <w:t>-</w:t>
-            </w:r>
-          </w:p>
-        </w:tc>
-        <w:tc>
-          <w:tcPr>
-            <w:tcW w:w="3793" w:type="dxa"/>
-          </w:tcPr>
-          <w:p>
-            <w:r>
-              <w:t>Control surface ID, 0-</w:t>
-            </w:r>
-            <w:r>
-              <w:t>127</w:t>
-            </w:r>
-            <w:r>
-              <w:t>.</w:t>
-            </w:r>
-          </w:p>
-        </w:tc>
-      </w:tr>
-      <w:tr>
-        <w:trPr>
-          <w:trHeight w:val="260"/>
-        </w:trPr>
-        <w:tc>
-          <w:tcPr>
-            <w:tcW w:w="1327" w:type="dxa"/>
-          </w:tcPr>
-          <w:p>
-            <w:r>
-              <w:t>3(N-1) + 1</w:t>
-            </w:r>
-          </w:p>
-        </w:tc>
-        <w:tc>
-          <w:tcPr>
-            <w:tcW w:w="900" w:type="dxa"/>
-          </w:tcPr>
-          <w:p>
-            <w:r>
-              <w:t>UINT16</w:t>
-            </w:r>
-          </w:p>
-        </w:tc>
-        <w:tc>
-          <w:tcPr>
-            <w:tcW w:w="946" w:type="dxa"/>
-          </w:tcPr>
-          <w:p>
-            <w:r>
-              <w:t>-</w:t>
-            </w:r>
-          </w:p>
-        </w:tc>
-        <w:tc>
-          <w:tcPr>
-            <w:tcW w:w="1574" w:type="dxa"/>
-          </w:tcPr>
-          <w:p>
-            <w:proofErr w:type="spellStart"/>
-            <w:r>
-              <w:t>cmdType</w:t>
-            </w:r>
-            <w:r>
-              <w:t>Echo</w:t>
-            </w:r>
-            <w:proofErr w:type="spellEnd"/>
-          </w:p>
-        </w:tc>
-        <w:tc>
-          <w:tcPr>
-            <w:tcW w:w="707" w:type="dxa"/>
-          </w:tcPr>
-          <w:p>
-            <w:r>
-              <w:t>-</w:t>
-            </w:r>
-          </w:p>
-        </w:tc>
-        <w:tc>
-          <w:tcPr>
-            <w:tcW w:w="3793" w:type="dxa"/>
-          </w:tcPr>
-          <w:p>
-            <w:r>
-              <w:t>Echo of the command type used.</w:t>
-            </w:r>
-          </w:p>
-          <w:p>
-            <w:r>
-              <w:t>0 = Use PWM command for control.</w:t>
-            </w:r>
-          </w:p>
-          <w:p>
-            <w:r>
-              <w:t>1 = Use Position command for control.</w:t>
-            </w:r>
-          </w:p>
-        </w:tc>
-      </w:tr>
-      <w:tr>
-        <w:trPr>
-          <w:trHeight w:val="260"/>
-        </w:trPr>
-        <w:tc>
-          <w:tcPr>
-            <w:tcW w:w="1327" w:type="dxa"/>
-          </w:tcPr>
-          <w:p>
-            <w:r>
-              <w:t>3(N-1) + 3</w:t>
-            </w:r>
-          </w:p>
-        </w:tc>
-        <w:tc>
-          <w:tcPr>
-            <w:tcW w:w="900" w:type="dxa"/>
-          </w:tcPr>
-          <w:p>
-            <w:r>
-              <w:t>UINT16</w:t>
-            </w:r>
-          </w:p>
-        </w:tc>
-        <w:tc>
-          <w:tcPr>
-            <w:tcW w:w="946" w:type="dxa"/>
-          </w:tcPr>
-          <w:p>
-            <w:r>
-              <w:t>1e3</w:t>
-            </w:r>
-          </w:p>
-        </w:tc>
-        <w:tc>
-          <w:tcPr>
-            <w:tcW w:w="1574" w:type="dxa"/>
-          </w:tcPr>
-          <w:p>
-            <w:proofErr w:type="spellStart"/>
-            <w:r>
-              <w:t>ac</w:t>
-            </w:r>
-            <w:r>
-              <w:t>tPwm</w:t>
-            </w:r>
-            <w:proofErr w:type="spellEnd"/>
-          </w:p>
-        </w:tc>
-        <w:tc>
-          <w:tcPr>
-            <w:tcW w:w="707" w:type="dxa"/>
-          </w:tcPr>
-          <w:p>
-            <w:r>
-              <w:t>us</w:t>
-            </w:r>
-          </w:p>
-        </w:tc>
-        <w:tc>
-          <w:tcPr>
-            <w:tcW w:w="3793" w:type="dxa"/>
-          </w:tcPr>
-          <w:p>
-            <w:r>
-              <w:t xml:space="preserve">Actual surface </w:t>
-            </w:r>
-            <w:r>
-              <w:t>PWM application</w:t>
-            </w:r>
-            <w:r>
-              <w:t>.</w:t>
-            </w:r>
-          </w:p>
-        </w:tc>
-      </w:tr>
-      <w:tr>
-        <w:trPr>
-          <w:trHeight w:val="260"/>
-        </w:trPr>
-        <w:tc>
-          <w:tcPr>
-            <w:tcW w:w="1327" w:type="dxa"/>
-          </w:tcPr>
-          <w:p>
-            <w:r>
-              <w:t>3(N-1) + 5</w:t>
-            </w:r>
-          </w:p>
-        </w:tc>
-        <w:tc>
-          <w:tcPr>
-            <w:tcW w:w="900" w:type="dxa"/>
-          </w:tcPr>
-          <w:p>
-            <w:r>
-              <w:t>UINT16</w:t>
-            </w:r>
-          </w:p>
-        </w:tc>
-        <w:tc>
-          <w:tcPr>
-            <w:tcW w:w="946" w:type="dxa"/>
-          </w:tcPr>
-          <w:p>
-            <w:r>
-              <w:t>-</w:t>
-            </w:r>
-          </w:p>
-        </w:tc>
-        <w:tc>
-          <w:tcPr>
-            <w:tcW w:w="1574" w:type="dxa"/>
-          </w:tcPr>
-          <w:p>
-            <w:proofErr w:type="spellStart"/>
-            <w:r>
-              <w:t>inputVoltage</w:t>
-            </w:r>
-            <w:proofErr w:type="spellEnd"/>
-          </w:p>
-        </w:tc>
-        <w:tc>
-          <w:tcPr>
-            <w:tcW w:w="707" w:type="dxa"/>
-          </w:tcPr>
-          <w:p>
-            <w:r>
-              <w:t>mV</w:t>
-            </w:r>
-          </w:p>
-        </w:tc>
-        <w:tc>
-          <w:tcPr>
-            <w:tcW w:w="3793" w:type="dxa"/>
-          </w:tcPr>
-          <w:p>
-            <w:r>
-              <w:t>Input voltage in millivolts.</w:t>
-            </w:r>
-          </w:p>
-        </w:tc>
-      </w:tr>
-      <w:tr>
-        <w:trPr>
-          <w:trHeight w:val="260"/>
-        </w:trPr>
-        <w:tc>
-          <w:tcPr>
-            <w:tcW w:w="1327" w:type="dxa"/>
-          </w:tcPr>
-          <w:p>
-            <w:r>
-              <w:t>3(N-1) + 7</w:t>
-            </w:r>
-          </w:p>
-        </w:tc>
-        <w:tc>
-          <w:tcPr>
-            <w:tcW w:w="900" w:type="dxa"/>
-          </w:tcPr>
-          <w:p>
-            <w:r>
-              <w:t>UINT16</w:t>
-            </w:r>
-          </w:p>
-        </w:tc>
-        <w:tc>
-          <w:tcPr>
-            <w:tcW w:w="946" w:type="dxa"/>
-          </w:tcPr>
-          <w:p>
-            <w:r>
-              <w:t>-</w:t>
-            </w:r>
-          </w:p>
-        </w:tc>
-        <w:tc>
-          <w:tcPr>
-            <w:tcW w:w="1574" w:type="dxa"/>
-          </w:tcPr>
-          <w:p>
-            <w:proofErr w:type="spellStart"/>
-            <w:r>
-              <w:t>inputCurrent</w:t>
-            </w:r>
-            <w:proofErr w:type="spellEnd"/>
-          </w:p>
-        </w:tc>
-        <w:tc>
-          <w:tcPr>
-            <w:tcW w:w="707" w:type="dxa"/>
-          </w:tcPr>
-          <w:p>
-            <w:r>
-              <w:t>mA</w:t>
-            </w:r>
-          </w:p>
-        </w:tc>
-        <w:tc>
-          <w:tcPr>
-            <w:tcW w:w="3793" w:type="dxa"/>
-          </w:tcPr>
-          <w:p>
-            <w:r>
-              <w:t>Input current in milliamps.</w:t>
-            </w:r>
-          </w:p>
-        </w:tc>
-      </w:tr>
-      <w:tr>
-        <w:trPr>
-          <w:trHeight w:val="260"/>
-        </w:trPr>
-        <w:tc>
-          <w:tcPr>
-            <w:tcW w:w="1327" w:type="dxa"/>
-          </w:tcPr>
-          <w:p>
-            <w:r>
-              <w:t>3(N-1) +</w:t>
-            </w:r>
-            <w:r>
-              <w:t xml:space="preserve"> 9</w:t>
-            </w:r>
-          </w:p>
-        </w:tc>
-        <w:tc>
-          <w:tcPr>
-            <w:tcW w:w="900" w:type="dxa"/>
-          </w:tcPr>
-          <w:p>
-            <w:r>
-              <w:t>INT16</w:t>
-            </w:r>
-          </w:p>
-        </w:tc>
-        <w:tc>
-          <w:tcPr>
-            <w:tcW w:w="946" w:type="dxa"/>
-          </w:tcPr>
-          <w:p>
-            <w:r>
-              <w:t>1e2</w:t>
-            </w:r>
-          </w:p>
-        </w:tc>
-        <w:tc>
-          <w:tcPr>
-            <w:tcW w:w="1574" w:type="dxa"/>
-          </w:tcPr>
-          <w:p>
-            <w:r>
-              <w:t>vsense</w:t>
-            </w:r>
-            <w:r>
-              <w:t>1</w:t>
-            </w:r>
-            <w:r>
-              <w:t>Cor</w:t>
-            </w:r>
-          </w:p>
-        </w:tc>
-        <w:tc>
-          <w:tcPr>
-            <w:tcW w:w="707" w:type="dxa"/>
-          </w:tcPr>
-          <w:p>
-            <w:r>
-              <w:t>-</w:t>
-            </w:r>
-          </w:p>
-        </w:tc>
-        <w:tc>
-          <w:tcPr>
-            <w:tcW w:w="3793" w:type="dxa"/>
-            <w:vAlign w:val="bottom"/>
-          </w:tcPr>
-          <w:p>
-            <w:r>
-              <w:t>The calibration corrected value of V_SENSE1.</w:t>
-            </w:r>
-          </w:p>
-        </w:tc>
-      </w:tr>
-      <w:tr>
-        <w:trPr>
-          <w:trHeight w:val="260"/>
-        </w:trPr>
-        <w:tc>
-          <w:tcPr>
-            <w:tcW w:w="1327" w:type="dxa"/>
-          </w:tcPr>
-          <w:p>
-            <w:r>
-              <w:t xml:space="preserve">3(N-1) + </w:t>
-            </w:r>
-            <w:r>
-              <w:t>11</w:t>
-            </w:r>
-          </w:p>
-        </w:tc>
-        <w:tc>
-          <w:tcPr>
-            <w:tcW w:w="900" w:type="dxa"/>
-          </w:tcPr>
-          <w:p>
-            <w:r>
-              <w:t>INT16</w:t>
-            </w:r>
-          </w:p>
-        </w:tc>
-        <w:tc>
-          <w:tcPr>
-            <w:tcW w:w="946" w:type="dxa"/>
-          </w:tcPr>
-          <w:p>
-            <w:r>
-              <w:t>1e2</w:t>
-            </w:r>
-          </w:p>
-        </w:tc>
-        <w:tc>
-          <w:tcPr>
-            <w:tcW w:w="1574" w:type="dxa"/>
-          </w:tcPr>
-          <w:p>
-            <w:r>
-              <w:t>vsense2Cor</w:t>
-            </w:r>
-          </w:p>
-        </w:tc>
-        <w:tc>
-          <w:tcPr>
-            <w:tcW w:w="707" w:type="dxa"/>
-          </w:tcPr>
-          <w:p>
-            <w:r>
-              <w:t>-</w:t>
-            </w:r>
-          </w:p>
-        </w:tc>
-        <w:tc>
-          <w:tcPr>
-            <w:tcW w:w="3793" w:type="dxa"/>
-          </w:tcPr>
-          <w:p>
-            <w:r>
-              <w:t>The calibration corrected value of V_SENSE2.</w:t>
-            </w:r>
-          </w:p>
-        </w:tc>
-      </w:tr>
-    </w:tbl>
-    <w:p/>
-    <w:p>
-      <w:pPr>
-        <w:rPr>
-          <w:rFonts w:eastAsiaTheme="majorEastAsia" w:cstheme="majorBidi"/>
-          <w:b/>
-          <w:bCs/>
-          <w:color w:val="632423" w:themeColor="accent2" w:themeShade="80"/>
-        </w:rPr>
-      </w:pPr>
-      <w:r>
-        <w:rPr>
-          <w:color w:val="632423" w:themeColor="accent2" w:themeShade="80"/>
-        </w:rPr>
-        <w:br w:type="page"/>
-      </w:r>
-    </w:p>
-    <w:p>
-      <w:pPr>
-        <w:pStyle w:val="Heading3"/>
-        <w:rPr>
-          <w:rFonts w:asciiTheme="minorHAnsi" w:hAnsiTheme="minorHAnsi"/>
-          <w:color w:val="632423" w:themeColor="accent2" w:themeShade="80"/>
-        </w:rPr>
-      </w:pPr>
-      <w:r>
-        <w:rPr>
-          <w:rFonts w:asciiTheme="minorHAnsi" w:hAnsiTheme="minorHAnsi"/>
-          <w:color w:val="632423" w:themeColor="accent2" w:themeShade="80"/>
-        </w:rPr>
-        <w:lastRenderedPageBreak/>
-        <w:t>RC Data</w:t>
-      </w:r>
-      <w:r>
-        <w:rPr>
-          <w:rFonts w:asciiTheme="minorHAnsi" w:hAnsiTheme="minorHAnsi"/>
-          <w:color w:val="632423" w:themeColor="accent2" w:themeShade="80"/>
-        </w:rPr>
-        <w:t xml:space="preserve"> (0x</w:t>
-      </w:r>
-      <w:r>
-        <w:rPr>
-          <w:rFonts w:asciiTheme="minorHAnsi" w:hAnsiTheme="minorHAnsi"/>
-          <w:color w:val="632423" w:themeColor="accent2" w:themeShade="80"/>
-        </w:rPr>
-        <w:t>85)</w:t>
-      </w:r>
-    </w:p>
-    <w:tbl>
-      <w:tblPr>
-        <w:tblStyle w:val="TableGrid"/>
-        <w:tblW w:w="0" w:type="auto"/>
-        <w:tblInd w:w="108" w:type="dxa"/>
-        <w:tblLook w:val="04A0" w:firstRow="1" w:lastRow="0" w:firstColumn="1" w:lastColumn="0" w:noHBand="0" w:noVBand="1"/>
-      </w:tblPr>
-      <w:tblGrid>
-        <w:gridCol w:w="1600"/>
-        <w:gridCol w:w="2006"/>
-        <w:gridCol w:w="972"/>
-        <w:gridCol w:w="1555"/>
-        <w:gridCol w:w="1560"/>
-        <w:gridCol w:w="1549"/>
-      </w:tblGrid>
-      <w:tr>
-        <w:trPr>
-          <w:trHeight w:val="287"/>
-        </w:trPr>
-        <w:tc>
-          <w:tcPr>
-            <w:tcW w:w="1600" w:type="dxa"/>
-            <w:shd w:val="clear" w:color="auto" w:fill="632423" w:themeFill="accent2" w:themeFillShade="80"/>
-          </w:tcPr>
-          <w:p>
-            <w:pPr>
-              <w:rPr>
-                <w:color w:val="FFC000"/>
-              </w:rPr>
-            </w:pPr>
-            <w:r>
-              <w:rPr>
-                <w:color w:val="FFC000"/>
-              </w:rPr>
-              <w:t>Message Type</w:t>
-            </w:r>
-          </w:p>
-        </w:tc>
-        <w:tc>
-          <w:tcPr>
-            <w:tcW w:w="7642" w:type="dxa"/>
-            <w:gridSpan w:val="5"/>
-          </w:tcPr>
-          <w:p>
-            <w:r>
-              <w:t>RC Data (0x85)</w:t>
-            </w:r>
-          </w:p>
-        </w:tc>
-      </w:tr>
-      <w:tr>
-        <w:tc>
-          <w:tcPr>
-            <w:tcW w:w="1600" w:type="dxa"/>
-            <w:shd w:val="clear" w:color="auto" w:fill="632423" w:themeFill="accent2" w:themeFillShade="80"/>
-          </w:tcPr>
-          <w:p>
-            <w:pPr>
-              <w:rPr>
-                <w:color w:val="FFC000"/>
-              </w:rPr>
-            </w:pPr>
-            <w:r>
-              <w:rPr>
-                <w:color w:val="FFC000"/>
-              </w:rPr>
-              <w:t>Description</w:t>
-            </w:r>
-          </w:p>
-        </w:tc>
-        <w:tc>
-          <w:tcPr>
-            <w:tcW w:w="7642" w:type="dxa"/>
-            <w:gridSpan w:val="5"/>
-          </w:tcPr>
-          <w:p>
-            <w:r>
-              <w:t>This packet provides radio control data.</w:t>
-            </w:r>
-          </w:p>
-        </w:tc>
-      </w:tr>
-      <w:tr>
-        <w:trPr>
-          <w:trHeight w:val="215"/>
-        </w:trPr>
-        <w:tc>
-          <w:tcPr>
-            <w:tcW w:w="1600" w:type="dxa"/>
-            <w:shd w:val="clear" w:color="auto" w:fill="632423" w:themeFill="accent2" w:themeFillShade="80"/>
-          </w:tcPr>
-          <w:p>
-            <w:pPr>
-              <w:rPr>
-                <w:color w:val="FFC000"/>
-              </w:rPr>
-            </w:pPr>
-            <w:r>
-              <w:rPr>
-                <w:color w:val="FFC000"/>
-              </w:rPr>
-              <w:t>Data Direction</w:t>
-            </w:r>
-          </w:p>
-        </w:tc>
-        <w:tc>
-          <w:tcPr>
-            <w:tcW w:w="7642" w:type="dxa"/>
-            <w:gridSpan w:val="5"/>
-          </w:tcPr>
-          <w:p>
-            <w:r>
-              <w:t>FMU to Host</w:t>
-            </w:r>
-          </w:p>
-        </w:tc>
-      </w:tr>
-      <w:tr>
-        <w:trPr>
-          <w:trHeight w:val="242"/>
-        </w:trPr>
-        <w:tc>
-          <w:tcPr>
-            <w:tcW w:w="1600" w:type="dxa"/>
-            <w:shd w:val="clear" w:color="auto" w:fill="632423" w:themeFill="accent2" w:themeFillShade="80"/>
-          </w:tcPr>
-          <w:p>
-            <w:pPr>
-              <w:rPr>
-                <w:color w:val="FFC000"/>
-              </w:rPr>
-            </w:pPr>
-            <w:r>
-              <w:rPr>
-                <w:color w:val="FFC000"/>
-              </w:rPr>
-              <w:t>Frequency</w:t>
-            </w:r>
-          </w:p>
-        </w:tc>
-        <w:tc>
-          <w:tcPr>
-            <w:tcW w:w="7642" w:type="dxa"/>
-            <w:gridSpan w:val="5"/>
-          </w:tcPr>
-          <w:p>
-            <w:r>
-              <w:t>100 Hz typical</w:t>
-            </w:r>
-          </w:p>
-        </w:tc>
-      </w:tr>
-      <w:tr>
-        <w:tc>
-          <w:tcPr>
-            <w:tcW w:w="1600" w:type="dxa"/>
-            <w:vMerge w:val="restart"/>
-            <w:shd w:val="clear" w:color="auto" w:fill="632423" w:themeFill="accent2" w:themeFillShade="80"/>
-          </w:tcPr>
-          <w:p>
-            <w:pPr>
-              <w:rPr>
-                <w:color w:val="FFC000"/>
-              </w:rPr>
-            </w:pPr>
-            <w:r>
-              <w:rPr>
-                <w:color w:val="FFC000"/>
-              </w:rPr>
-              <w:t>Message Structure</w:t>
-            </w:r>
-          </w:p>
-        </w:tc>
-        <w:tc>
-          <w:tcPr>
-            <w:tcW w:w="2006" w:type="dxa"/>
-            <w:shd w:val="clear" w:color="auto" w:fill="E5B8B7" w:themeFill="accent2" w:themeFillTint="66"/>
-          </w:tcPr>
-          <w:p>
-            <w:r>
-              <w:t>Header</w:t>
-            </w:r>
-          </w:p>
-        </w:tc>
-        <w:tc>
-          <w:tcPr>
-            <w:tcW w:w="972" w:type="dxa"/>
-            <w:shd w:val="clear" w:color="auto" w:fill="E5B8B7" w:themeFill="accent2" w:themeFillTint="66"/>
-          </w:tcPr>
-          <w:p>
-            <w:r>
-              <w:t>Type</w:t>
-            </w:r>
-          </w:p>
-        </w:tc>
-        <w:tc>
-          <w:tcPr>
-            <w:tcW w:w="1555" w:type="dxa"/>
-            <w:shd w:val="clear" w:color="auto" w:fill="E5B8B7" w:themeFill="accent2" w:themeFillTint="66"/>
-          </w:tcPr>
-          <w:p>
-            <w:r>
-              <w:t>Length (Bytes)</w:t>
-            </w:r>
-          </w:p>
-        </w:tc>
-        <w:tc>
-          <w:tcPr>
-            <w:tcW w:w="1560" w:type="dxa"/>
-            <w:shd w:val="clear" w:color="auto" w:fill="E5B8B7" w:themeFill="accent2" w:themeFillTint="66"/>
-          </w:tcPr>
-          <w:p>
-            <w:r>
-              <w:t>Payload</w:t>
-            </w:r>
-          </w:p>
-        </w:tc>
-        <w:tc>
-          <w:tcPr>
-            <w:tcW w:w="1549" w:type="dxa"/>
-            <w:shd w:val="clear" w:color="auto" w:fill="E5B8B7" w:themeFill="accent2" w:themeFillTint="66"/>
-          </w:tcPr>
-          <w:p>
-            <w:r>
-              <w:t>CRC</w:t>
-            </w:r>
-          </w:p>
-        </w:tc>
-      </w:tr>
-      <w:tr>
-        <w:trPr>
-          <w:trHeight w:val="134"/>
-        </w:trPr>
-        <w:tc>
-          <w:tcPr>
-            <w:tcW w:w="1600" w:type="dxa"/>
-            <w:vMerge/>
-            <w:shd w:val="clear" w:color="auto" w:fill="632423" w:themeFill="accent2" w:themeFillShade="80"/>
-          </w:tcPr>
-          <w:p/>
-        </w:tc>
-        <w:tc>
-          <w:tcPr>
-            <w:tcW w:w="2006" w:type="dxa"/>
-          </w:tcPr>
-          <w:p>
-            <w:r>
-              <w:t>0x55, 0x4D, 0x4E</w:t>
-            </w:r>
-          </w:p>
-        </w:tc>
-        <w:tc>
-          <w:tcPr>
-            <w:tcW w:w="972" w:type="dxa"/>
-          </w:tcPr>
-          <w:p>
-            <w:r>
-              <w:t>0x85</w:t>
-            </w:r>
-          </w:p>
-        </w:tc>
-        <w:tc>
-          <w:tcPr>
-            <w:tcW w:w="1555" w:type="dxa"/>
-          </w:tcPr>
-          <w:p>
-            <w:r>
-              <w:t>32</w:t>
-            </w:r>
-          </w:p>
-        </w:tc>
-        <w:tc>
-          <w:tcPr>
-            <w:tcW w:w="1560" w:type="dxa"/>
-          </w:tcPr>
-          <w:p>
-            <w:r>
-              <w:t>See below.</w:t>
-            </w:r>
-          </w:p>
-        </w:tc>
-        <w:tc>
-          <w:tcPr>
-            <w:tcW w:w="1549" w:type="dxa"/>
-          </w:tcPr>
-          <w:p>
-            <w:r>
-              <w:t>CRC-16-CCITT</w:t>
-            </w:r>
-          </w:p>
-        </w:tc>
-      </w:tr>
-    </w:tbl>
-    <w:p/>
-    <w:tbl>
-      <w:tblPr>
-        <w:tblStyle w:val="TableGrid"/>
-        <w:tblW w:w="9247" w:type="dxa"/>
-        <w:tblInd w:w="108" w:type="dxa"/>
-        <w:tblLook w:val="04A0" w:firstRow="1" w:lastRow="0" w:firstColumn="1" w:lastColumn="0" w:noHBand="0" w:noVBand="1"/>
-      </w:tblPr>
-      <w:tblGrid>
-        <w:gridCol w:w="1327"/>
-        <w:gridCol w:w="900"/>
-        <w:gridCol w:w="946"/>
-        <w:gridCol w:w="1574"/>
-        <w:gridCol w:w="707"/>
-        <w:gridCol w:w="3793"/>
-      </w:tblGrid>
-      <w:tr>
-        <w:trPr>
-          <w:trHeight w:val="260"/>
-        </w:trPr>
-        <w:tc>
-          <w:tcPr>
-            <w:tcW w:w="1327" w:type="dxa"/>
-            <w:shd w:val="clear" w:color="auto" w:fill="632423" w:themeFill="accent2" w:themeFillShade="80"/>
-          </w:tcPr>
-          <w:p>
-            <w:pPr>
-              <w:rPr>
-                <w:color w:val="FFC000"/>
-              </w:rPr>
-            </w:pPr>
-            <w:r>
-              <w:rPr>
-                <w:color w:val="FFC000"/>
-              </w:rPr>
-              <w:t>Byte Offset</w:t>
-            </w:r>
-          </w:p>
-        </w:tc>
-        <w:tc>
-          <w:tcPr>
-            <w:tcW w:w="900" w:type="dxa"/>
-            <w:shd w:val="clear" w:color="auto" w:fill="632423" w:themeFill="accent2" w:themeFillShade="80"/>
-          </w:tcPr>
-          <w:p>
-            <w:pPr>
-              <w:rPr>
-                <w:color w:val="FFC000"/>
-              </w:rPr>
-            </w:pPr>
-            <w:r>
-              <w:rPr>
-                <w:color w:val="FFC000"/>
-              </w:rPr>
-              <w:t>Data Format</w:t>
-            </w:r>
-          </w:p>
-        </w:tc>
-        <w:tc>
-          <w:tcPr>
-            <w:tcW w:w="946" w:type="dxa"/>
-            <w:shd w:val="clear" w:color="auto" w:fill="632423" w:themeFill="accent2" w:themeFillShade="80"/>
-          </w:tcPr>
-          <w:p>
-            <w:pPr>
-              <w:rPr>
-                <w:color w:val="FFC000"/>
-              </w:rPr>
-            </w:pPr>
-            <w:r>
-              <w:rPr>
-                <w:color w:val="FFC000"/>
-              </w:rPr>
-              <w:t>Scaling</w:t>
-            </w:r>
-          </w:p>
-        </w:tc>
-        <w:tc>
-          <w:tcPr>
-            <w:tcW w:w="1574" w:type="dxa"/>
-            <w:shd w:val="clear" w:color="auto" w:fill="632423" w:themeFill="accent2" w:themeFillShade="80"/>
-          </w:tcPr>
-          <w:p>
-            <w:pPr>
-              <w:rPr>
-                <w:color w:val="FFC000"/>
-              </w:rPr>
-            </w:pPr>
-            <w:r>
-              <w:rPr>
-                <w:color w:val="FFC000"/>
-              </w:rPr>
-              <w:t>Name</w:t>
-            </w:r>
-          </w:p>
-        </w:tc>
-        <w:tc>
-          <w:tcPr>
-            <w:tcW w:w="707" w:type="dxa"/>
-            <w:shd w:val="clear" w:color="auto" w:fill="632423" w:themeFill="accent2" w:themeFillShade="80"/>
-          </w:tcPr>
-          <w:p>
-            <w:pPr>
-              <w:rPr>
-                <w:color w:val="FFC000"/>
-              </w:rPr>
-            </w:pPr>
-            <w:r>
-              <w:rPr>
-                <w:color w:val="FFC000"/>
-              </w:rPr>
-              <w:t>Unit</w:t>
-            </w:r>
-          </w:p>
-        </w:tc>
-        <w:tc>
-          <w:tcPr>
-            <w:tcW w:w="3793" w:type="dxa"/>
-            <w:shd w:val="clear" w:color="auto" w:fill="632423" w:themeFill="accent2" w:themeFillShade="80"/>
-          </w:tcPr>
-          <w:p>
-            <w:pPr>
-              <w:rPr>
-                <w:color w:val="FFC000"/>
-              </w:rPr>
-            </w:pPr>
-            <w:r>
-              <w:rPr>
-                <w:color w:val="FFC000"/>
-              </w:rPr>
-              <w:t>Description</w:t>
-            </w:r>
-          </w:p>
-        </w:tc>
-      </w:tr>
-      <w:tr>
-        <w:trPr>
-          <w:trHeight w:val="260"/>
-        </w:trPr>
-        <w:tc>
-          <w:tcPr>
-            <w:tcW w:w="1327" w:type="dxa"/>
-          </w:tcPr>
-          <w:p>
-            <w:r>
               <w:t>0</w:t>
             </w:r>
           </w:p>
@@ -11588,12 +11716,7 @@
         <w:t xml:space="preserve"> 1-16.</w:t>
       </w:r>
       <w:r>
-        <w:t xml:space="preserve">  The 16 channels of RC data are populated sequentially within the Ethernet packe</w:t>
-      </w:r>
-      <w:bookmarkStart w:id="12" w:name="_GoBack"/>
-      <w:bookmarkEnd w:id="12"/>
-      <w:r>
-        <w:t>t.</w:t>
+        <w:t xml:space="preserve">  The 16 channels of RC data are populated sequentially within the Ethernet packet.</w:t>
       </w:r>
     </w:p>
     <w:p>
@@ -11962,7 +12085,7 @@
         </w:trPr>
         <w:tc>
           <w:tcPr>
-            <w:tcW w:w="900" w:type="dxa"/>
+            <w:tcW w:w="892" w:type="dxa"/>
             <w:shd w:val="clear" w:color="auto" w:fill="632423" w:themeFill="accent2" w:themeFillShade="80"/>
           </w:tcPr>
           <w:p>
@@ -11981,7 +12104,7 @@
         </w:tc>
         <w:tc>
           <w:tcPr>
-            <w:tcW w:w="990" w:type="dxa"/>
+            <w:tcW w:w="985" w:type="dxa"/>
             <w:shd w:val="clear" w:color="auto" w:fill="632423" w:themeFill="accent2" w:themeFillShade="80"/>
           </w:tcPr>
           <w:p>
@@ -12000,7 +12123,7 @@
         </w:tc>
         <w:tc>
           <w:tcPr>
-            <w:tcW w:w="990" w:type="dxa"/>
+            <w:tcW w:w="981" w:type="dxa"/>
             <w:shd w:val="clear" w:color="auto" w:fill="632423" w:themeFill="accent2" w:themeFillShade="80"/>
           </w:tcPr>
           <w:p>
@@ -12019,7 +12142,7 @@
         </w:tc>
         <w:tc>
           <w:tcPr>
-            <w:tcW w:w="2070" w:type="dxa"/>
+            <w:tcW w:w="2020" w:type="dxa"/>
             <w:shd w:val="clear" w:color="auto" w:fill="632423" w:themeFill="accent2" w:themeFillShade="80"/>
           </w:tcPr>
           <w:p>
@@ -12038,7 +12161,7 @@
         </w:tc>
         <w:tc>
           <w:tcPr>
-            <w:tcW w:w="900" w:type="dxa"/>
+            <w:tcW w:w="883" w:type="dxa"/>
             <w:shd w:val="clear" w:color="auto" w:fill="632423" w:themeFill="accent2" w:themeFillShade="80"/>
           </w:tcPr>
           <w:p>
@@ -12057,7 +12180,7 @@
         </w:tc>
         <w:tc>
           <w:tcPr>
-            <w:tcW w:w="3618" w:type="dxa"/>
+            <w:tcW w:w="3481" w:type="dxa"/>
             <w:shd w:val="clear" w:color="auto" w:fill="632423" w:themeFill="accent2" w:themeFillShade="80"/>
           </w:tcPr>
           <w:p>
@@ -12081,17 +12204,26 @@
         </w:trPr>
         <w:tc>
           <w:tcPr>
-            <w:tcW w:w="900" w:type="dxa"/>
+            <w:tcW w:w="892" w:type="dxa"/>
           </w:tcPr>
           <w:p>
             <w:r>
               <w:t>0</w:t>
             </w:r>
-          </w:p>
-        </w:tc>
-        <w:tc>
-          <w:tcPr>
-            <w:tcW w:w="990" w:type="dxa"/>
+            <w:r>
+              <w:t xml:space="preserve"> … N</w:t>
+            </w:r>
+            <w:r>
+              <w:rPr>
+                <w:vertAlign w:val="superscript"/>
+              </w:rPr>
+              <w:t>1</w:t>
+            </w:r>
+          </w:p>
+        </w:tc>
+        <w:tc>
+          <w:tcPr>
+            <w:tcW w:w="985" w:type="dxa"/>
           </w:tcPr>
           <w:p>
             <w:r>
@@ -12101,7 +12233,7 @@
         </w:tc>
         <w:tc>
           <w:tcPr>
-            <w:tcW w:w="990" w:type="dxa"/>
+            <w:tcW w:w="981" w:type="dxa"/>
           </w:tcPr>
           <w:p>
             <w:r>
@@ -12111,7 +12243,7 @@
         </w:tc>
         <w:tc>
           <w:tcPr>
-            <w:tcW w:w="2070" w:type="dxa"/>
+            <w:tcW w:w="2020" w:type="dxa"/>
           </w:tcPr>
           <w:p>
             <w:proofErr w:type="spellStart"/>
@@ -12123,7 +12255,7 @@
         </w:tc>
         <w:tc>
           <w:tcPr>
-            <w:tcW w:w="900" w:type="dxa"/>
+            <w:tcW w:w="883" w:type="dxa"/>
           </w:tcPr>
           <w:p>
             <w:r>
@@ -12133,7 +12265,7 @@
         </w:tc>
         <w:tc>
           <w:tcPr>
-            <w:tcW w:w="3618" w:type="dxa"/>
+            <w:tcW w:w="3481" w:type="dxa"/>
           </w:tcPr>
           <w:p>
             <w:r>
@@ -12143,6 +12275,26 @@
         </w:tc>
       </w:tr>
     </w:tbl>
+    <w:p>
+      <w:r>
+        <w:rPr>
+          <w:vertAlign w:val="superscript"/>
+        </w:rPr>
+        <w:t>1</w:t>
+      </w:r>
+      <w:r>
+        <w:t xml:space="preserve"> Up to </w:t>
+      </w:r>
+      <w:r>
+        <w:t xml:space="preserve">1024 bytes of debug data </w:t>
+      </w:r>
+      <w:r>
+        <w:t>i</w:t>
+      </w:r>
+      <w:r>
+        <w:t>s supported within a single message.</w:t>
+      </w:r>
+    </w:p>
     <w:p>
       <w:pPr>
         <w:rPr>
@@ -18684,6 +18836,7 @@
         <w:docPartUnique/>
       </w:docPartObj>
     </w:sdtPr>
+    <w:sdtEndPr/>
     <w:sdtContent>
       <w:sdt>
         <w:sdtPr>
@@ -18693,6 +18846,7 @@
             <w:docPartUnique/>
           </w:docPartObj>
         </w:sdtPr>
+        <w:sdtEndPr/>
         <w:sdtContent>
           <w:p>
             <w:pPr>
@@ -18733,7 +18887,7 @@
                 <w:bCs/>
                 <w:noProof/>
               </w:rPr>
-              <w:t>15</w:t>
+              <w:t>4</w:t>
             </w:r>
             <w:r>
               <w:rPr>
@@ -20789,7 +20943,7 @@
 </file>
 
 <file path=customXml/itemProps1.xml><?xml version="1.0" encoding="utf-8"?>
-<ds:datastoreItem xmlns:ds="http://schemas.openxmlformats.org/officeDocument/2006/customXml" ds:itemID="{961A38BB-11ED-424A-84B1-EF96B39A9AC8}">
+<ds:datastoreItem xmlns:ds="http://schemas.openxmlformats.org/officeDocument/2006/customXml" ds:itemID="{1AE967F2-0FD0-4860-BA3F-A814875A5C35}">
   <ds:schemaRefs>
     <ds:schemaRef ds:uri="http://schemas.openxmlformats.org/officeDocument/2006/bibliography"/>
   </ds:schemaRefs>

</xml_diff>